<commit_message>
Anyadint tota la documentacio del projectefinal
</commit_message>
<xml_diff>
--- a/Documentación/DOCUMENTO SOBRE EL PROYECTO FINAL DE LA EMPRESA - FABULAS PRAETERITA.docx
+++ b/Documentación/DOCUMENTO SOBRE EL PROYECTO FINAL DE LA EMPRESA - FABULAS PRAETERITA.docx
@@ -1,6 +1,6 @@
 
 <file path=word/document.xml><?xml version="1.0" encoding="utf-8"?>
-<w:document xmlns:wpc="http://schemas.microsoft.com/office/word/2010/wordprocessingCanvas" xmlns:cx="http://schemas.microsoft.com/office/drawing/2014/chartex" xmlns:cx1="http://schemas.microsoft.com/office/drawing/2015/9/8/chartex" xmlns:cx2="http://schemas.microsoft.com/office/drawing/2015/10/21/chartex" xmlns:cx3="http://schemas.microsoft.com/office/drawing/2016/5/9/chartex" xmlns:cx4="http://schemas.microsoft.com/office/drawing/2016/5/10/chartex" xmlns:cx5="http://schemas.microsoft.com/office/drawing/2016/5/11/chartex" xmlns:cx6="http://schemas.microsoft.com/office/drawing/2016/5/12/chartex" xmlns:cx7="http://schemas.microsoft.com/office/drawing/2016/5/13/chartex" xmlns:cx8="http://schemas.microsoft.com/office/drawing/2016/5/14/chartex" xmlns:mc="http://schemas.openxmlformats.org/markup-compatibility/2006" xmlns:aink="http://schemas.microsoft.com/office/drawing/2016/ink" xmlns:am3d="http://schemas.microsoft.com/office/drawing/2017/model3d" xmlns:o="urn:schemas-microsoft-com:office:office" xmlns:r="http://schemas.openxmlformats.org/officeDocument/2006/relationships" xmlns:m="http://schemas.openxmlformats.org/officeDocument/2006/math" xmlns:v="urn:schemas-microsoft-com:vml" xmlns:wp14="http://schemas.microsoft.com/office/word/2010/wordprocessingDrawing" xmlns:wp="http://schemas.openxmlformats.org/drawingml/2006/wordprocessingDrawing" xmlns:w10="urn:schemas-microsoft-com:office:word" xmlns:w="http://schemas.openxmlformats.org/wordprocessingml/2006/main" xmlns:w14="http://schemas.microsoft.com/office/word/2010/wordml" xmlns:w15="http://schemas.microsoft.com/office/word/2012/wordml" xmlns:w16cex="http://schemas.microsoft.com/office/word/2018/wordml/cex" xmlns:w16cid="http://schemas.microsoft.com/office/word/2016/wordml/cid" xmlns:w16="http://schemas.microsoft.com/office/word/2018/wordml" xmlns:w16sdtdh="http://schemas.microsoft.com/office/word/2020/wordml/sdtdatahash" xmlns:w16se="http://schemas.microsoft.com/office/word/2015/wordml/symex" xmlns:wpg="http://schemas.microsoft.com/office/word/2010/wordprocessingGroup" xmlns:wpi="http://schemas.microsoft.com/office/word/2010/wordprocessingInk" xmlns:wne="http://schemas.microsoft.com/office/word/2006/wordml" xmlns:wps="http://schemas.microsoft.com/office/word/2010/wordprocessingShape" mc:Ignorable="w14 w15 w16se w16cid w16 w16cex w16sdtdh wp14">
+<w:document xmlns:wpc="http://schemas.microsoft.com/office/word/2010/wordprocessingCanvas" xmlns:cx="http://schemas.microsoft.com/office/drawing/2014/chartex" xmlns:cx1="http://schemas.microsoft.com/office/drawing/2015/9/8/chartex" xmlns:cx2="http://schemas.microsoft.com/office/drawing/2015/10/21/chartex" xmlns:cx3="http://schemas.microsoft.com/office/drawing/2016/5/9/chartex" xmlns:cx4="http://schemas.microsoft.com/office/drawing/2016/5/10/chartex" xmlns:cx5="http://schemas.microsoft.com/office/drawing/2016/5/11/chartex" xmlns:cx6="http://schemas.microsoft.com/office/drawing/2016/5/12/chartex" xmlns:cx7="http://schemas.microsoft.com/office/drawing/2016/5/13/chartex" xmlns:cx8="http://schemas.microsoft.com/office/drawing/2016/5/14/chartex" xmlns:mc="http://schemas.openxmlformats.org/markup-compatibility/2006" xmlns:aink="http://schemas.microsoft.com/office/drawing/2016/ink" xmlns:am3d="http://schemas.microsoft.com/office/drawing/2017/model3d" xmlns:o="urn:schemas-microsoft-com:office:office" xmlns:oel="http://schemas.microsoft.com/office/2019/extlst" xmlns:r="http://schemas.openxmlformats.org/officeDocument/2006/relationships" xmlns:m="http://schemas.openxmlformats.org/officeDocument/2006/math" xmlns:v="urn:schemas-microsoft-com:vml" xmlns:wp14="http://schemas.microsoft.com/office/word/2010/wordprocessingDrawing" xmlns:wp="http://schemas.openxmlformats.org/drawingml/2006/wordprocessingDrawing" xmlns:w10="urn:schemas-microsoft-com:office:word" xmlns:w="http://schemas.openxmlformats.org/wordprocessingml/2006/main" xmlns:w14="http://schemas.microsoft.com/office/word/2010/wordml" xmlns:w15="http://schemas.microsoft.com/office/word/2012/wordml" xmlns:w16cex="http://schemas.microsoft.com/office/word/2018/wordml/cex" xmlns:w16cid="http://schemas.microsoft.com/office/word/2016/wordml/cid" xmlns:w16="http://schemas.microsoft.com/office/word/2018/wordml" xmlns:w16sdtdh="http://schemas.microsoft.com/office/word/2020/wordml/sdtdatahash" xmlns:w16se="http://schemas.microsoft.com/office/word/2015/wordml/symex" xmlns:wpg="http://schemas.microsoft.com/office/word/2010/wordprocessingGroup" xmlns:wpi="http://schemas.microsoft.com/office/word/2010/wordprocessingInk" xmlns:wne="http://schemas.microsoft.com/office/word/2006/wordml" xmlns:wps="http://schemas.microsoft.com/office/word/2010/wordprocessingShape" mc:Ignorable="w14 w15 w16se w16cid w16 w16cex w16sdtdh wp14">
   <w:body>
     <w:sdt>
       <w:sdtPr>
@@ -597,7 +597,8 @@
             <w:spacing w:line="276" w:lineRule="auto"/>
             <w:rPr>
               <w:b/>
-              <w:sz w:val="40"/>
+              <w:sz w:val="24"/>
+              <w:szCs w:val="14"/>
             </w:rPr>
           </w:pPr>
           <w:r>
@@ -639,7 +640,8 @@
             <w:spacing w:line="276" w:lineRule="auto"/>
             <w:rPr>
               <w:b/>
-              <w:sz w:val="40"/>
+              <w:sz w:val="24"/>
+              <w:szCs w:val="14"/>
             </w:rPr>
           </w:pPr>
           <w:r>
@@ -660,7 +662,8 @@
             <w:spacing w:line="276" w:lineRule="auto"/>
             <w:rPr>
               <w:b/>
-              <w:sz w:val="40"/>
+              <w:sz w:val="24"/>
+              <w:szCs w:val="14"/>
             </w:rPr>
           </w:pPr>
           <w:r>
@@ -681,7 +684,8 @@
             <w:spacing w:line="276" w:lineRule="auto"/>
             <w:rPr>
               <w:b/>
-              <w:sz w:val="40"/>
+              <w:sz w:val="24"/>
+              <w:szCs w:val="14"/>
             </w:rPr>
           </w:pPr>
           <w:r>
@@ -1083,21 +1087,12 @@
               <w:sz w:val="24"/>
             </w:rPr>
           </w:pPr>
-          <w:proofErr w:type="gramStart"/>
-          <w:r>
-            <w:rPr>
-              <w:b/>
-              <w:sz w:val="24"/>
-            </w:rPr>
-            <w:t>Funciones a realizar</w:t>
-          </w:r>
-          <w:proofErr w:type="gramEnd"/>
-          <w:r>
-            <w:rPr>
-              <w:b/>
-              <w:sz w:val="24"/>
-            </w:rPr>
-            <w:t xml:space="preserve"> de la empresa.</w:t>
+          <w:r>
+            <w:rPr>
+              <w:b/>
+              <w:sz w:val="24"/>
+            </w:rPr>
+            <w:t>Funciones a realizar de la empresa.</w:t>
           </w:r>
         </w:p>
         <w:p>
@@ -1239,21 +1234,12 @@
               <w:sz w:val="24"/>
             </w:rPr>
           </w:pPr>
-          <w:proofErr w:type="gramStart"/>
-          <w:r>
-            <w:rPr>
-              <w:b/>
-              <w:sz w:val="24"/>
-            </w:rPr>
-            <w:t>Tecnología a emplear</w:t>
-          </w:r>
-          <w:proofErr w:type="gramEnd"/>
-          <w:r>
-            <w:rPr>
-              <w:b/>
-              <w:sz w:val="24"/>
-            </w:rPr>
-            <w:t>, tamaño de esta tecnología (€) y donde prestara sus servicios la empresa.</w:t>
+          <w:r>
+            <w:rPr>
+              <w:b/>
+              <w:sz w:val="24"/>
+            </w:rPr>
+            <w:t>Tecnología a emplear, tamaño de esta tecnología (€) y donde prestara sus servicios la empresa.</w:t>
           </w:r>
         </w:p>
         <w:p>
@@ -1989,23 +1975,7 @@
               <w:b/>
               <w:sz w:val="24"/>
             </w:rPr>
-            <w:t xml:space="preserve">Estoy a favor de la creación de esta empresa, porque siempre me han gustado las leyendas / historias de las civilizaciones antiguas y creo que gracias a la tecnología / maquinaria, arquitectos, arqueólogos, historiadores, investigadores, </w:t>
-          </w:r>
-          <w:proofErr w:type="spellStart"/>
-          <w:r>
-            <w:rPr>
-              <w:b/>
-              <w:sz w:val="24"/>
-            </w:rPr>
-            <w:t>etc</w:t>
-          </w:r>
-          <w:proofErr w:type="spellEnd"/>
-          <w:r>
-            <w:rPr>
-              <w:b/>
-              <w:sz w:val="24"/>
-            </w:rPr>
-            <w:t>, que tendrá la empresa, podremos saber más cosas de esas civilizaciones antiguas y sus secretos mejor guardados y que nos pueden servir hoy en día, para comprender / entender, más sobre ellos.</w:t>
+            <w:t>Estoy a favor de la creación de esta empresa, porque siempre me han gustado las leyendas / historias de las civilizaciones antiguas y creo que gracias a la tecnología / maquinaria, arquitectos, arqueólogos, historiadores, investigadores, etc, que tendrá la empresa, podremos saber más cosas de esas civilizaciones antiguas y sus secretos mejor guardados y que nos pueden servir hoy en día, para comprender / entender, más sobre ellos.</w:t>
           </w:r>
         </w:p>
         <w:p>
@@ -2053,23 +2023,7 @@
               <w:b/>
               <w:sz w:val="24"/>
             </w:rPr>
-            <w:t xml:space="preserve">Estoy en contra de la creación de esta empresa, porque es una empresa que requiere de una inversión de mucho dinero (tecnología / maquinaria, trabajadores, expertos, </w:t>
-          </w:r>
-          <w:proofErr w:type="spellStart"/>
-          <w:r>
-            <w:rPr>
-              <w:b/>
-              <w:sz w:val="24"/>
-            </w:rPr>
-            <w:t>etc</w:t>
-          </w:r>
-          <w:proofErr w:type="spellEnd"/>
-          <w:r>
-            <w:rPr>
-              <w:b/>
-              <w:sz w:val="24"/>
-            </w:rPr>
-            <w:t>), tener contactos y una clientela muy específica, ya que no hay muchos clientes / empresa hoy en día, que busquen secretos de estas civilizaciones antiguas, ya que requieren de mucho tiempo y de una gran inversión económica.</w:t>
+            <w:t>Estoy en contra de la creación de esta empresa, porque es una empresa que requiere de una inversión de mucho dinero (tecnología / maquinaria, trabajadores, expertos, etc), tener contactos y una clientela muy específica, ya que no hay muchos clientes / empresa hoy en día, que busquen secretos de estas civilizaciones antiguas, ya que requieren de mucho tiempo y de una gran inversión económica.</w:t>
           </w:r>
         </w:p>
         <w:p>
@@ -2117,23 +2071,7 @@
               <w:b/>
               <w:sz w:val="24"/>
             </w:rPr>
-            <w:t xml:space="preserve">Creo esta empresa porque me gusta la idea sobre la que se rodea y esta idea es la de que a través de las tecnologías / maquinarias, trabajadores y expertos (historiadores, investigadores, </w:t>
-          </w:r>
-          <w:proofErr w:type="spellStart"/>
-          <w:r>
-            <w:rPr>
-              <w:b/>
-              <w:sz w:val="24"/>
-            </w:rPr>
-            <w:t>etc</w:t>
-          </w:r>
-          <w:proofErr w:type="spellEnd"/>
-          <w:r>
-            <w:rPr>
-              <w:b/>
-              <w:sz w:val="24"/>
-            </w:rPr>
-            <w:t>), podremos investigar las leyendas / historias de las civilizaciones antiguas y saber más de sus secretos y de porque son tan misteriosas y fascinantes de conocer hoy en día.</w:t>
+            <w:t>Creo esta empresa porque me gusta la idea sobre la que se rodea y esta idea es la de que a través de las tecnologías / maquinarias, trabajadores y expertos (historiadores, investigadores, etc), podremos investigar las leyendas / historias de las civilizaciones antiguas y saber más de sus secretos y de porque son tan misteriosas y fascinantes de conocer hoy en día.</w:t>
           </w:r>
         </w:p>
         <w:p>
@@ -3075,47 +3013,7 @@
               <w:sz w:val="24"/>
               <w:szCs w:val="24"/>
             </w:rPr>
-            <w:t xml:space="preserve">, Drones, </w:t>
-          </w:r>
-          <w:proofErr w:type="spellStart"/>
-          <w:r>
-            <w:rPr>
-              <w:b/>
-              <w:bCs/>
-              <w:sz w:val="24"/>
-              <w:szCs w:val="24"/>
-            </w:rPr>
-            <w:t>GeoRadares</w:t>
-          </w:r>
-          <w:proofErr w:type="spellEnd"/>
-          <w:r>
-            <w:rPr>
-              <w:b/>
-              <w:bCs/>
-              <w:sz w:val="24"/>
-              <w:szCs w:val="24"/>
-            </w:rPr>
-            <w:t xml:space="preserve">, </w:t>
-          </w:r>
-          <w:proofErr w:type="spellStart"/>
-          <w:r>
-            <w:rPr>
-              <w:b/>
-              <w:bCs/>
-              <w:sz w:val="24"/>
-              <w:szCs w:val="24"/>
-            </w:rPr>
-            <w:t>etc</w:t>
-          </w:r>
-          <w:proofErr w:type="spellEnd"/>
-          <w:r>
-            <w:rPr>
-              <w:b/>
-              <w:bCs/>
-              <w:sz w:val="24"/>
-              <w:szCs w:val="24"/>
-            </w:rPr>
-            <w:t>)</w:t>
+            <w:t>, Drones, GeoRadares, etc)</w:t>
           </w:r>
           <w:r>
             <w:rPr>
@@ -3367,27 +3265,7 @@
               <w:sz w:val="24"/>
               <w:szCs w:val="24"/>
             </w:rPr>
-            <w:t xml:space="preserve"> contrataremos entre 25 y 50 personas, dedicadas al ámbito de la arquitectura, arqueología, historia, investigación, </w:t>
-          </w:r>
-          <w:proofErr w:type="spellStart"/>
-          <w:r>
-            <w:rPr>
-              <w:b/>
-              <w:bCs/>
-              <w:sz w:val="24"/>
-              <w:szCs w:val="24"/>
-            </w:rPr>
-            <w:t>etc</w:t>
-          </w:r>
-          <w:proofErr w:type="spellEnd"/>
-          <w:r>
-            <w:rPr>
-              <w:b/>
-              <w:bCs/>
-              <w:sz w:val="24"/>
-              <w:szCs w:val="24"/>
-            </w:rPr>
-            <w:t>) y nos gastaremos aproximadamente entre (30.000€ / 60.000€ + el 21% IVA, entre todo el personal).</w:t>
+            <w:t xml:space="preserve"> contrataremos entre 25 y 50 personas, dedicadas al ámbito de la arquitectura, arqueología, historia, investigación, etc) y nos gastaremos aproximadamente entre (30.000€ / 60.000€ + el 21% IVA, entre todo el personal).</w:t>
           </w:r>
         </w:p>
         <w:p>
@@ -4094,29 +3972,7 @@
               <w:szCs w:val="24"/>
               <w:u w:val="single"/>
             </w:rPr>
-            <w:t xml:space="preserve">Gastos (Agua, Luz, Teléfono, </w:t>
-          </w:r>
-          <w:proofErr w:type="spellStart"/>
-          <w:r>
-            <w:rPr>
-              <w:b/>
-              <w:bCs/>
-              <w:sz w:val="24"/>
-              <w:szCs w:val="24"/>
-              <w:u w:val="single"/>
-            </w:rPr>
-            <w:t>etc</w:t>
-          </w:r>
-          <w:proofErr w:type="spellEnd"/>
-          <w:r>
-            <w:rPr>
-              <w:b/>
-              <w:bCs/>
-              <w:sz w:val="24"/>
-              <w:szCs w:val="24"/>
-              <w:u w:val="single"/>
-            </w:rPr>
-            <w:t>):</w:t>
+            <w:t>Gastos (Agua, Luz, Teléfono, etc):</w:t>
           </w:r>
           <w:r>
             <w:rPr>
@@ -4822,8 +4678,7 @@
               <w:b/>
               <w:i/>
               <w:iCs/>
-              <w:sz w:val="36"/>
-              <w:szCs w:val="32"/>
+              <w:sz w:val="24"/>
               <w:u w:val="single"/>
             </w:rPr>
           </w:pPr>
@@ -4850,8 +4705,7 @@
               <w:b/>
               <w:i/>
               <w:iCs/>
-              <w:sz w:val="36"/>
-              <w:szCs w:val="32"/>
+              <w:sz w:val="24"/>
               <w:u w:val="single"/>
             </w:rPr>
           </w:pPr>
@@ -4870,39 +4724,7 @@
               <w:b/>
               <w:sz w:val="24"/>
             </w:rPr>
-            <w:t xml:space="preserve"> es una empresa dedicada a través de su tecnología / maquinaria, expertos, trabajadores </w:t>
-          </w:r>
-          <w:proofErr w:type="spellStart"/>
-          <w:r>
-            <w:rPr>
-              <w:b/>
-              <w:sz w:val="24"/>
-            </w:rPr>
-            <w:t>etc</w:t>
-          </w:r>
-          <w:proofErr w:type="spellEnd"/>
-          <w:r>
-            <w:rPr>
-              <w:b/>
-              <w:sz w:val="24"/>
-            </w:rPr>
-            <w:t xml:space="preserve">, a ayudar a toda clase de gobiernos, empresas, organizaciones, investigadores, historiadores, </w:t>
-          </w:r>
-          <w:proofErr w:type="spellStart"/>
-          <w:r>
-            <w:rPr>
-              <w:b/>
-              <w:sz w:val="24"/>
-            </w:rPr>
-            <w:t>etc</w:t>
-          </w:r>
-          <w:proofErr w:type="spellEnd"/>
-          <w:r>
-            <w:rPr>
-              <w:b/>
-              <w:sz w:val="24"/>
-            </w:rPr>
-            <w:t>, a ayudar a investigar y descubrir más cosas acerca de las historias / leyendas de las civilizaciones antiguas y a descubrir más secretos de esas civilizaciones antiguas y a saber más cosas sobre ellas, para las personas de hoy en día.</w:t>
+            <w:t xml:space="preserve"> es una empresa dedicada a través de su tecnología / maquinaria, expertos, trabajadores etc, a ayudar a toda clase de gobiernos, empresas, organizaciones, investigadores, historiadores, etc, a ayudar a investigar y descubrir más cosas acerca de las historias / leyendas de las civilizaciones antiguas y a descubrir más secretos de esas civilizaciones antiguas y a saber más cosas sobre ellas, para las personas de hoy en día.</w:t>
           </w:r>
         </w:p>
         <w:p>
@@ -4917,8 +4739,7 @@
               <w:b/>
               <w:i/>
               <w:iCs/>
-              <w:sz w:val="36"/>
-              <w:szCs w:val="32"/>
+              <w:sz w:val="24"/>
               <w:u w:val="single"/>
             </w:rPr>
           </w:pPr>
@@ -4945,8 +4766,7 @@
               <w:b/>
               <w:i/>
               <w:iCs/>
-              <w:sz w:val="36"/>
-              <w:szCs w:val="32"/>
+              <w:sz w:val="24"/>
               <w:u w:val="single"/>
             </w:rPr>
           </w:pPr>
@@ -4980,8 +4800,7 @@
               <w:b/>
               <w:i/>
               <w:iCs/>
-              <w:sz w:val="36"/>
-              <w:szCs w:val="32"/>
+              <w:sz w:val="24"/>
               <w:u w:val="single"/>
             </w:rPr>
           </w:pPr>
@@ -5021,8 +4840,7 @@
               <w:b/>
               <w:i/>
               <w:iCs/>
-              <w:sz w:val="36"/>
-              <w:szCs w:val="32"/>
+              <w:sz w:val="24"/>
               <w:u w:val="single"/>
             </w:rPr>
           </w:pPr>
@@ -5624,8 +5442,7 @@
               <w:b/>
               <w:i/>
               <w:iCs/>
-              <w:sz w:val="36"/>
-              <w:szCs w:val="32"/>
+              <w:sz w:val="24"/>
               <w:u w:val="single"/>
             </w:rPr>
           </w:pPr>
@@ -5653,8 +5470,7 @@
               <w:b/>
               <w:i/>
               <w:iCs/>
-              <w:sz w:val="36"/>
-              <w:szCs w:val="32"/>
+              <w:sz w:val="24"/>
               <w:u w:val="single"/>
             </w:rPr>
           </w:pPr>
@@ -5678,8 +5494,7 @@
               <w:b/>
               <w:i/>
               <w:iCs/>
-              <w:sz w:val="36"/>
-              <w:szCs w:val="32"/>
+              <w:sz w:val="24"/>
               <w:u w:val="single"/>
             </w:rPr>
           </w:pPr>
@@ -5703,8 +5518,7 @@
               <w:b/>
               <w:i/>
               <w:iCs/>
-              <w:sz w:val="36"/>
-              <w:szCs w:val="32"/>
+              <w:sz w:val="24"/>
               <w:u w:val="single"/>
             </w:rPr>
           </w:pPr>
@@ -5728,8 +5542,7 @@
               <w:b/>
               <w:i/>
               <w:iCs/>
-              <w:sz w:val="36"/>
-              <w:szCs w:val="32"/>
+              <w:sz w:val="24"/>
               <w:u w:val="single"/>
             </w:rPr>
           </w:pPr>
@@ -5753,8 +5566,7 @@
               <w:b/>
               <w:i/>
               <w:iCs/>
-              <w:sz w:val="36"/>
-              <w:szCs w:val="32"/>
+              <w:sz w:val="24"/>
               <w:u w:val="single"/>
             </w:rPr>
           </w:pPr>
@@ -5778,8 +5590,7 @@
               <w:b/>
               <w:i/>
               <w:iCs/>
-              <w:sz w:val="36"/>
-              <w:szCs w:val="32"/>
+              <w:sz w:val="24"/>
               <w:u w:val="single"/>
             </w:rPr>
           </w:pPr>
@@ -5803,8 +5614,7 @@
               <w:b/>
               <w:i/>
               <w:iCs/>
-              <w:sz w:val="36"/>
-              <w:szCs w:val="32"/>
+              <w:sz w:val="24"/>
               <w:u w:val="single"/>
             </w:rPr>
           </w:pPr>
@@ -5828,8 +5638,7 @@
               <w:b/>
               <w:i/>
               <w:iCs/>
-              <w:sz w:val="36"/>
-              <w:szCs w:val="32"/>
+              <w:sz w:val="24"/>
               <w:u w:val="single"/>
             </w:rPr>
           </w:pPr>
@@ -5853,33 +5662,7 @@
               <w:b/>
               <w:i/>
               <w:iCs/>
-              <w:sz w:val="36"/>
-              <w:szCs w:val="32"/>
-              <w:u w:val="single"/>
-            </w:rPr>
-          </w:pPr>
-          <w:r>
-            <w:rPr>
-              <w:b/>
-              <w:sz w:val="24"/>
-            </w:rPr>
-            <w:t>Las características de los clientes serían las siguientes:</w:t>
-          </w:r>
-        </w:p>
-        <w:p>
-          <w:pPr>
-            <w:pStyle w:val="Prrafodelista"/>
-            <w:numPr>
-              <w:ilvl w:val="3"/>
-              <w:numId w:val="9"/>
-            </w:numPr>
-            <w:spacing w:line="276" w:lineRule="auto"/>
-            <w:rPr>
-              <w:b/>
-              <w:i/>
-              <w:iCs/>
-              <w:sz w:val="36"/>
-              <w:szCs w:val="32"/>
+              <w:sz w:val="24"/>
               <w:u w:val="single"/>
             </w:rPr>
           </w:pPr>
@@ -6271,53 +6054,12 @@
               <w:sz w:val="24"/>
             </w:rPr>
           </w:pPr>
-          <w:proofErr w:type="spellStart"/>
-          <w:r>
-            <w:rPr>
-              <w:b/>
-              <w:sz w:val="24"/>
-            </w:rPr>
-            <w:t>Carrer</w:t>
-          </w:r>
-          <w:proofErr w:type="spellEnd"/>
-          <w:r>
-            <w:rPr>
-              <w:b/>
-              <w:sz w:val="24"/>
-            </w:rPr>
-            <w:t xml:space="preserve"> </w:t>
-          </w:r>
-          <w:proofErr w:type="spellStart"/>
-          <w:r>
-            <w:rPr>
-              <w:b/>
-              <w:sz w:val="24"/>
-            </w:rPr>
-            <w:t>dels</w:t>
-          </w:r>
-          <w:proofErr w:type="spellEnd"/>
-          <w:r>
-            <w:rPr>
-              <w:b/>
-              <w:sz w:val="24"/>
-            </w:rPr>
-            <w:t xml:space="preserve"> </w:t>
-          </w:r>
-          <w:proofErr w:type="spellStart"/>
-          <w:r>
-            <w:rPr>
-              <w:b/>
-              <w:sz w:val="24"/>
-            </w:rPr>
-            <w:t>Traginers</w:t>
-          </w:r>
-          <w:proofErr w:type="spellEnd"/>
-          <w:r>
-            <w:rPr>
-              <w:b/>
-              <w:sz w:val="24"/>
-            </w:rPr>
-            <w:t>, 14, 46014 València, Val</w:t>
+          <w:r>
+            <w:rPr>
+              <w:b/>
+              <w:sz w:val="24"/>
+            </w:rPr>
+            <w:t>Carrer dels Traginers, 14, 46014 València, Val</w:t>
           </w:r>
           <w:r>
             <w:rPr>
@@ -6431,23 +6173,7 @@
               <w:b/>
               <w:sz w:val="24"/>
             </w:rPr>
-            <w:t xml:space="preserve"> donde se ubicará la empresa, con su oficina y nave y todos los comercios, locales, naves, </w:t>
-          </w:r>
-          <w:proofErr w:type="spellStart"/>
-          <w:r>
-            <w:rPr>
-              <w:b/>
-              <w:sz w:val="24"/>
-            </w:rPr>
-            <w:t>etc</w:t>
-          </w:r>
-          <w:proofErr w:type="spellEnd"/>
-          <w:r>
-            <w:rPr>
-              <w:b/>
-              <w:sz w:val="24"/>
-            </w:rPr>
-            <w:t>, de alrededor.</w:t>
+            <w:t xml:space="preserve"> donde se ubicará la empresa, con su oficina y nave y todos los comercios, locales, naves, etc, de alrededor.</w:t>
           </w:r>
         </w:p>
         <w:p>
@@ -6939,12 +6665,11 @@
             </w:numPr>
             <w:spacing w:line="276" w:lineRule="auto"/>
             <w:rPr>
-              <w:rFonts w:ascii="Times New Roman" w:hAnsi="Times New Roman" w:cs="Times New Roman"/>
+              <w:rFonts w:cstheme="minorHAnsi"/>
               <w:b/>
               <w:i/>
               <w:iCs/>
-              <w:sz w:val="36"/>
-              <w:szCs w:val="32"/>
+              <w:sz w:val="24"/>
               <w:u w:val="single"/>
             </w:rPr>
           </w:pPr>
@@ -6999,12 +6724,11 @@
             </w:numPr>
             <w:spacing w:line="276" w:lineRule="auto"/>
             <w:rPr>
-              <w:rFonts w:ascii="Times New Roman" w:hAnsi="Times New Roman" w:cs="Times New Roman"/>
+              <w:rFonts w:cstheme="minorHAnsi"/>
               <w:b/>
               <w:i/>
               <w:iCs/>
-              <w:sz w:val="36"/>
-              <w:szCs w:val="32"/>
+              <w:sz w:val="24"/>
               <w:u w:val="single"/>
             </w:rPr>
           </w:pPr>
@@ -7028,12 +6752,11 @@
             </w:numPr>
             <w:spacing w:line="276" w:lineRule="auto"/>
             <w:rPr>
-              <w:rFonts w:ascii="Times New Roman" w:hAnsi="Times New Roman" w:cs="Times New Roman"/>
+              <w:rFonts w:cstheme="minorHAnsi"/>
               <w:b/>
               <w:i/>
               <w:iCs/>
-              <w:sz w:val="36"/>
-              <w:szCs w:val="32"/>
+              <w:sz w:val="24"/>
               <w:u w:val="single"/>
             </w:rPr>
           </w:pPr>
@@ -7065,12 +6788,11 @@
             </w:numPr>
             <w:spacing w:line="276" w:lineRule="auto"/>
             <w:rPr>
-              <w:rFonts w:ascii="Times New Roman" w:hAnsi="Times New Roman" w:cs="Times New Roman"/>
+              <w:rFonts w:cstheme="minorHAnsi"/>
               <w:b/>
               <w:i/>
               <w:iCs/>
-              <w:sz w:val="36"/>
-              <w:szCs w:val="32"/>
+              <w:sz w:val="24"/>
               <w:u w:val="single"/>
             </w:rPr>
           </w:pPr>
@@ -7080,25 +6802,7 @@
               <w:b/>
               <w:sz w:val="24"/>
             </w:rPr>
-            <w:t xml:space="preserve">Puesto: </w:t>
-          </w:r>
-          <w:proofErr w:type="gramStart"/>
-          <w:r>
-            <w:rPr>
-              <w:rFonts w:cstheme="minorHAnsi"/>
-              <w:b/>
-              <w:sz w:val="24"/>
-            </w:rPr>
-            <w:t>Director General</w:t>
-          </w:r>
-          <w:proofErr w:type="gramEnd"/>
-          <w:r>
-            <w:rPr>
-              <w:rFonts w:cstheme="minorHAnsi"/>
-              <w:b/>
-              <w:sz w:val="24"/>
-            </w:rPr>
-            <w:t xml:space="preserve"> y Gestoría.</w:t>
+            <w:t>Puesto: Director General y Gestoría.</w:t>
           </w:r>
         </w:p>
         <w:p>
@@ -7110,12 +6814,11 @@
             </w:numPr>
             <w:spacing w:line="276" w:lineRule="auto"/>
             <w:rPr>
-              <w:rFonts w:ascii="Times New Roman" w:hAnsi="Times New Roman" w:cs="Times New Roman"/>
+              <w:rFonts w:cstheme="minorHAnsi"/>
               <w:b/>
               <w:i/>
               <w:iCs/>
-              <w:sz w:val="36"/>
-              <w:szCs w:val="32"/>
+              <w:sz w:val="24"/>
               <w:u w:val="single"/>
             </w:rPr>
           </w:pPr>
@@ -7340,12 +7043,11 @@
             </w:numPr>
             <w:spacing w:line="276" w:lineRule="auto"/>
             <w:rPr>
-              <w:rFonts w:ascii="Times New Roman" w:hAnsi="Times New Roman" w:cs="Times New Roman"/>
+              <w:rFonts w:cstheme="minorHAnsi"/>
               <w:b/>
               <w:i/>
               <w:iCs/>
-              <w:sz w:val="36"/>
-              <w:szCs w:val="32"/>
+              <w:sz w:val="24"/>
               <w:u w:val="single"/>
             </w:rPr>
           </w:pPr>
@@ -7378,12 +7080,11 @@
             </w:numPr>
             <w:spacing w:line="276" w:lineRule="auto"/>
             <w:rPr>
-              <w:rFonts w:ascii="Times New Roman" w:hAnsi="Times New Roman" w:cs="Times New Roman"/>
+              <w:rFonts w:cstheme="minorHAnsi"/>
               <w:b/>
               <w:i/>
               <w:iCs/>
-              <w:sz w:val="36"/>
-              <w:szCs w:val="32"/>
+              <w:sz w:val="24"/>
               <w:u w:val="single"/>
             </w:rPr>
           </w:pPr>
@@ -7393,25 +7094,7 @@
               <w:b/>
               <w:sz w:val="24"/>
             </w:rPr>
-            <w:t xml:space="preserve">Puesto: </w:t>
-          </w:r>
-          <w:proofErr w:type="gramStart"/>
-          <w:r>
-            <w:rPr>
-              <w:rFonts w:cstheme="minorHAnsi"/>
-              <w:b/>
-              <w:sz w:val="24"/>
-            </w:rPr>
-            <w:t>Director</w:t>
-          </w:r>
-          <w:proofErr w:type="gramEnd"/>
-          <w:r>
-            <w:rPr>
-              <w:rFonts w:cstheme="minorHAnsi"/>
-              <w:b/>
-              <w:sz w:val="24"/>
-            </w:rPr>
-            <w:t xml:space="preserve"> de Recursos Humanos y Mantenimiento.</w:t>
+            <w:t>Puesto: Director de Recursos Humanos y Mantenimiento.</w:t>
           </w:r>
         </w:p>
         <w:p>
@@ -7423,13 +7106,12 @@
             </w:numPr>
             <w:spacing w:line="276" w:lineRule="auto"/>
             <w:rPr>
-              <w:rFonts w:ascii="Times New Roman" w:hAnsi="Times New Roman" w:cs="Times New Roman"/>
+              <w:rFonts w:cstheme="minorHAnsi"/>
               <w:b/>
               <w:bCs/>
               <w:i/>
               <w:iCs/>
-              <w:sz w:val="32"/>
-              <w:szCs w:val="28"/>
+              <w:sz w:val="24"/>
               <w:u w:val="single"/>
             </w:rPr>
           </w:pPr>
@@ -7539,12 +7221,11 @@
             </w:numPr>
             <w:spacing w:line="276" w:lineRule="auto"/>
             <w:rPr>
-              <w:rFonts w:ascii="Times New Roman" w:hAnsi="Times New Roman" w:cs="Times New Roman"/>
+              <w:rFonts w:cstheme="minorHAnsi"/>
               <w:b/>
               <w:i/>
               <w:iCs/>
-              <w:sz w:val="36"/>
-              <w:szCs w:val="32"/>
+              <w:sz w:val="24"/>
               <w:u w:val="single"/>
             </w:rPr>
           </w:pPr>
@@ -7576,12 +7257,11 @@
             </w:numPr>
             <w:spacing w:line="276" w:lineRule="auto"/>
             <w:rPr>
-              <w:rFonts w:ascii="Times New Roman" w:hAnsi="Times New Roman" w:cs="Times New Roman"/>
+              <w:rFonts w:cstheme="minorHAnsi"/>
               <w:b/>
               <w:i/>
               <w:iCs/>
-              <w:sz w:val="36"/>
-              <w:szCs w:val="32"/>
+              <w:sz w:val="24"/>
               <w:u w:val="single"/>
             </w:rPr>
           </w:pPr>
@@ -7591,25 +7271,7 @@
               <w:b/>
               <w:sz w:val="24"/>
             </w:rPr>
-            <w:t xml:space="preserve">Puesto: </w:t>
-          </w:r>
-          <w:proofErr w:type="gramStart"/>
-          <w:r>
-            <w:rPr>
-              <w:rFonts w:cstheme="minorHAnsi"/>
-              <w:b/>
-              <w:sz w:val="24"/>
-            </w:rPr>
-            <w:t>Director</w:t>
-          </w:r>
-          <w:proofErr w:type="gramEnd"/>
-          <w:r>
-            <w:rPr>
-              <w:rFonts w:cstheme="minorHAnsi"/>
-              <w:b/>
-              <w:sz w:val="24"/>
-            </w:rPr>
-            <w:t xml:space="preserve"> de</w:t>
+            <w:t>Puesto: Director de</w:t>
           </w:r>
           <w:r>
             <w:rPr>
@@ -7637,13 +7299,12 @@
             </w:numPr>
             <w:spacing w:line="276" w:lineRule="auto"/>
             <w:rPr>
-              <w:rFonts w:ascii="Times New Roman" w:hAnsi="Times New Roman" w:cs="Times New Roman"/>
+              <w:rFonts w:cstheme="minorHAnsi"/>
               <w:b/>
               <w:bCs/>
               <w:i/>
               <w:iCs/>
-              <w:sz w:val="32"/>
-              <w:szCs w:val="28"/>
+              <w:sz w:val="24"/>
               <w:u w:val="single"/>
             </w:rPr>
           </w:pPr>
@@ -7782,12 +7443,11 @@
             </w:numPr>
             <w:spacing w:line="276" w:lineRule="auto"/>
             <w:rPr>
-              <w:rFonts w:ascii="Times New Roman" w:hAnsi="Times New Roman" w:cs="Times New Roman"/>
+              <w:rFonts w:cstheme="minorHAnsi"/>
               <w:b/>
               <w:i/>
               <w:iCs/>
-              <w:sz w:val="36"/>
-              <w:szCs w:val="32"/>
+              <w:sz w:val="24"/>
               <w:u w:val="single"/>
             </w:rPr>
           </w:pPr>
@@ -7819,12 +7479,11 @@
             </w:numPr>
             <w:spacing w:line="276" w:lineRule="auto"/>
             <w:rPr>
-              <w:rFonts w:ascii="Times New Roman" w:hAnsi="Times New Roman" w:cs="Times New Roman"/>
+              <w:rFonts w:cstheme="minorHAnsi"/>
               <w:b/>
               <w:i/>
               <w:iCs/>
-              <w:sz w:val="36"/>
-              <w:szCs w:val="32"/>
+              <w:sz w:val="24"/>
               <w:u w:val="single"/>
             </w:rPr>
           </w:pPr>
@@ -7834,25 +7493,7 @@
               <w:b/>
               <w:sz w:val="24"/>
             </w:rPr>
-            <w:t xml:space="preserve">Puesto: </w:t>
-          </w:r>
-          <w:proofErr w:type="gramStart"/>
-          <w:r>
-            <w:rPr>
-              <w:rFonts w:cstheme="minorHAnsi"/>
-              <w:b/>
-              <w:sz w:val="24"/>
-            </w:rPr>
-            <w:t>Director</w:t>
-          </w:r>
-          <w:proofErr w:type="gramEnd"/>
-          <w:r>
-            <w:rPr>
-              <w:rFonts w:cstheme="minorHAnsi"/>
-              <w:b/>
-              <w:sz w:val="24"/>
-            </w:rPr>
-            <w:t xml:space="preserve"> de</w:t>
+            <w:t>Puesto: Director de</w:t>
           </w:r>
           <w:r>
             <w:rPr>
@@ -7880,13 +7521,12 @@
             </w:numPr>
             <w:spacing w:line="276" w:lineRule="auto"/>
             <w:rPr>
-              <w:rFonts w:ascii="Times New Roman" w:hAnsi="Times New Roman" w:cs="Times New Roman"/>
+              <w:rFonts w:cstheme="minorHAnsi"/>
               <w:b/>
               <w:bCs/>
               <w:i/>
               <w:iCs/>
-              <w:sz w:val="32"/>
-              <w:szCs w:val="28"/>
+              <w:sz w:val="24"/>
               <w:u w:val="single"/>
             </w:rPr>
           </w:pPr>
@@ -8169,13 +7809,12 @@
             </w:numPr>
             <w:spacing w:line="276" w:lineRule="auto"/>
             <w:rPr>
-              <w:rFonts w:ascii="Times New Roman" w:hAnsi="Times New Roman" w:cs="Times New Roman"/>
+              <w:rFonts w:cstheme="minorHAnsi"/>
               <w:b/>
               <w:bCs/>
               <w:i/>
               <w:iCs/>
-              <w:sz w:val="32"/>
-              <w:szCs w:val="28"/>
+              <w:sz w:val="24"/>
               <w:u w:val="single"/>
             </w:rPr>
           </w:pPr>
@@ -8199,13 +7838,12 @@
             </w:numPr>
             <w:spacing w:line="276" w:lineRule="auto"/>
             <w:rPr>
-              <w:rFonts w:ascii="Times New Roman" w:hAnsi="Times New Roman" w:cs="Times New Roman"/>
+              <w:rFonts w:cstheme="minorHAnsi"/>
               <w:b/>
               <w:bCs/>
               <w:i/>
               <w:iCs/>
-              <w:sz w:val="32"/>
-              <w:szCs w:val="28"/>
+              <w:sz w:val="24"/>
               <w:u w:val="single"/>
             </w:rPr>
           </w:pPr>
@@ -8318,16 +7956,14 @@
             </w:numPr>
             <w:spacing w:line="276" w:lineRule="auto"/>
             <w:rPr>
-              <w:rFonts w:ascii="Times New Roman" w:hAnsi="Times New Roman" w:cs="Times New Roman"/>
+              <w:rFonts w:cstheme="minorHAnsi"/>
               <w:b/>
               <w:i/>
               <w:iCs/>
-              <w:sz w:val="36"/>
-              <w:szCs w:val="32"/>
+              <w:sz w:val="24"/>
               <w:u w:val="single"/>
             </w:rPr>
           </w:pPr>
-          <w:proofErr w:type="gramStart"/>
           <w:r>
             <w:rPr>
               <w:b/>
@@ -8336,18 +7972,7 @@
               <w:sz w:val="24"/>
               <w:u w:val="single"/>
             </w:rPr>
-            <w:t>Funciones a realizar</w:t>
-          </w:r>
-          <w:proofErr w:type="gramEnd"/>
-          <w:r>
-            <w:rPr>
-              <w:b/>
-              <w:i/>
-              <w:iCs/>
-              <w:sz w:val="24"/>
-              <w:u w:val="single"/>
-            </w:rPr>
-            <w:t xml:space="preserve"> de la empresa.</w:t>
+            <w:t>Funciones a realizar de la empresa.</w:t>
           </w:r>
         </w:p>
         <w:p>
@@ -8359,12 +7984,11 @@
             </w:numPr>
             <w:spacing w:line="276" w:lineRule="auto"/>
             <w:rPr>
-              <w:rFonts w:ascii="Times New Roman" w:hAnsi="Times New Roman" w:cs="Times New Roman"/>
+              <w:rFonts w:cstheme="minorHAnsi"/>
               <w:b/>
               <w:i/>
               <w:iCs/>
-              <w:sz w:val="36"/>
-              <w:szCs w:val="32"/>
+              <w:sz w:val="24"/>
               <w:u w:val="single"/>
             </w:rPr>
           </w:pPr>
@@ -8476,12 +8100,11 @@
             </w:numPr>
             <w:spacing w:line="276" w:lineRule="auto"/>
             <w:rPr>
-              <w:rFonts w:ascii="Times New Roman" w:hAnsi="Times New Roman" w:cs="Times New Roman"/>
+              <w:rFonts w:cstheme="minorHAnsi"/>
               <w:b/>
               <w:i/>
               <w:iCs/>
-              <w:sz w:val="36"/>
-              <w:szCs w:val="32"/>
+              <w:sz w:val="24"/>
               <w:u w:val="single"/>
             </w:rPr>
           </w:pPr>
@@ -8505,12 +8128,11 @@
             </w:numPr>
             <w:spacing w:line="276" w:lineRule="auto"/>
             <w:rPr>
-              <w:rFonts w:ascii="Times New Roman" w:hAnsi="Times New Roman" w:cs="Times New Roman"/>
+              <w:rFonts w:cstheme="minorHAnsi"/>
               <w:b/>
               <w:i/>
               <w:iCs/>
-              <w:sz w:val="36"/>
-              <w:szCs w:val="32"/>
+              <w:sz w:val="24"/>
               <w:u w:val="single"/>
             </w:rPr>
           </w:pPr>
@@ -8549,7 +8171,6 @@
             </w:rPr>
             <w:t xml:space="preserve">rones, </w:t>
           </w:r>
-          <w:proofErr w:type="spellStart"/>
           <w:r>
             <w:rPr>
               <w:b/>
@@ -8562,25 +8183,8 @@
               <w:b/>
               <w:sz w:val="24"/>
             </w:rPr>
-            <w:t>eoradares</w:t>
-          </w:r>
-          <w:proofErr w:type="spellEnd"/>
-          <w:r>
-            <w:rPr>
-              <w:b/>
-              <w:sz w:val="24"/>
-            </w:rPr>
-            <w:t xml:space="preserve">, </w:t>
-          </w:r>
-          <w:proofErr w:type="spellStart"/>
-          <w:r>
-            <w:rPr>
-              <w:b/>
-              <w:sz w:val="24"/>
-            </w:rPr>
-            <w:t>etc</w:t>
-          </w:r>
-          <w:proofErr w:type="spellEnd"/>
+            <w:t>eoradares, etc</w:t>
+          </w:r>
           <w:r>
             <w:rPr>
               <w:b/>
@@ -8606,12 +8210,11 @@
             </w:numPr>
             <w:spacing w:line="276" w:lineRule="auto"/>
             <w:rPr>
-              <w:rFonts w:ascii="Times New Roman" w:hAnsi="Times New Roman" w:cs="Times New Roman"/>
+              <w:rFonts w:cstheme="minorHAnsi"/>
               <w:b/>
               <w:i/>
               <w:iCs/>
-              <w:sz w:val="36"/>
-              <w:szCs w:val="32"/>
+              <w:sz w:val="24"/>
               <w:u w:val="single"/>
             </w:rPr>
           </w:pPr>
@@ -8636,8 +8239,7 @@
               <w:b/>
               <w:i/>
               <w:iCs/>
-              <w:sz w:val="36"/>
-              <w:szCs w:val="32"/>
+              <w:sz w:val="24"/>
               <w:u w:val="single"/>
             </w:rPr>
           </w:pPr>
@@ -8663,18 +8265,8 @@
               <w:b/>
               <w:sz w:val="24"/>
             </w:rPr>
-            <w:t xml:space="preserve">: Se dedicarán especialmente al análisis y a la investigación a través de los huesos, de la cerámica, de las características del paisaje, </w:t>
-          </w:r>
-          <w:proofErr w:type="spellStart"/>
-          <w:r>
-            <w:rPr>
-              <w:rFonts w:cstheme="minorHAnsi"/>
-              <w:b/>
-              <w:sz w:val="24"/>
-            </w:rPr>
-            <w:t>etc</w:t>
-          </w:r>
-          <w:proofErr w:type="spellEnd"/>
+            <w:t>: Se dedicarán especialmente al análisis y a la investigación a través de los huesos, de la cerámica, de las características del paisaje, etc</w:t>
+          </w:r>
           <w:r>
             <w:rPr>
               <w:rFonts w:cstheme="minorHAnsi"/>
@@ -8705,8 +8297,7 @@
               <w:b/>
               <w:i/>
               <w:iCs/>
-              <w:sz w:val="36"/>
-              <w:szCs w:val="32"/>
+              <w:sz w:val="24"/>
               <w:u w:val="single"/>
             </w:rPr>
           </w:pPr>
@@ -8741,8 +8332,7 @@
               <w:b/>
               <w:i/>
               <w:iCs/>
-              <w:sz w:val="36"/>
-              <w:szCs w:val="32"/>
+              <w:sz w:val="24"/>
               <w:u w:val="single"/>
             </w:rPr>
           </w:pPr>
@@ -8776,8 +8366,7 @@
               <w:b/>
               <w:i/>
               <w:iCs/>
-              <w:sz w:val="36"/>
-              <w:szCs w:val="32"/>
+              <w:sz w:val="24"/>
               <w:u w:val="single"/>
             </w:rPr>
           </w:pPr>
@@ -8885,12 +8474,11 @@
             </w:numPr>
             <w:spacing w:line="276" w:lineRule="auto"/>
             <w:rPr>
-              <w:rFonts w:ascii="Times New Roman" w:hAnsi="Times New Roman" w:cs="Times New Roman"/>
+              <w:rFonts w:cstheme="minorHAnsi"/>
               <w:b/>
               <w:i/>
               <w:iCs/>
-              <w:sz w:val="36"/>
-              <w:szCs w:val="32"/>
+              <w:sz w:val="24"/>
               <w:u w:val="single"/>
             </w:rPr>
           </w:pPr>
@@ -8914,12 +8502,11 @@
             </w:numPr>
             <w:spacing w:line="276" w:lineRule="auto"/>
             <w:rPr>
-              <w:rFonts w:ascii="Times New Roman" w:hAnsi="Times New Roman" w:cs="Times New Roman"/>
+              <w:rFonts w:cstheme="minorHAnsi"/>
               <w:b/>
               <w:i/>
               <w:iCs/>
-              <w:sz w:val="36"/>
-              <w:szCs w:val="32"/>
+              <w:sz w:val="24"/>
               <w:u w:val="single"/>
             </w:rPr>
           </w:pPr>
@@ -8941,12 +8528,11 @@
             </w:numPr>
             <w:spacing w:line="276" w:lineRule="auto"/>
             <w:rPr>
-              <w:rFonts w:ascii="Times New Roman" w:hAnsi="Times New Roman" w:cs="Times New Roman"/>
+              <w:rFonts w:cstheme="minorHAnsi"/>
               <w:b/>
               <w:i/>
               <w:iCs/>
-              <w:sz w:val="36"/>
-              <w:szCs w:val="32"/>
+              <w:sz w:val="24"/>
               <w:u w:val="single"/>
             </w:rPr>
           </w:pPr>
@@ -8968,12 +8554,11 @@
             </w:numPr>
             <w:spacing w:line="276" w:lineRule="auto"/>
             <w:rPr>
-              <w:rFonts w:ascii="Times New Roman" w:hAnsi="Times New Roman" w:cs="Times New Roman"/>
+              <w:rFonts w:cstheme="minorHAnsi"/>
               <w:b/>
               <w:i/>
               <w:iCs/>
-              <w:sz w:val="36"/>
-              <w:szCs w:val="32"/>
+              <w:sz w:val="24"/>
               <w:u w:val="single"/>
             </w:rPr>
           </w:pPr>
@@ -8996,12 +8581,11 @@
             </w:numPr>
             <w:spacing w:line="276" w:lineRule="auto"/>
             <w:rPr>
-              <w:rFonts w:ascii="Times New Roman" w:hAnsi="Times New Roman" w:cs="Times New Roman"/>
+              <w:rFonts w:cstheme="minorHAnsi"/>
               <w:b/>
               <w:i/>
               <w:iCs/>
-              <w:sz w:val="36"/>
-              <w:szCs w:val="32"/>
+              <w:sz w:val="24"/>
               <w:u w:val="single"/>
             </w:rPr>
           </w:pPr>
@@ -9090,12 +8674,11 @@
             </w:numPr>
             <w:spacing w:line="276" w:lineRule="auto"/>
             <w:rPr>
-              <w:rFonts w:ascii="Times New Roman" w:hAnsi="Times New Roman" w:cs="Times New Roman"/>
+              <w:rFonts w:cstheme="minorHAnsi"/>
               <w:b/>
               <w:i/>
               <w:iCs/>
-              <w:sz w:val="36"/>
-              <w:szCs w:val="32"/>
+              <w:sz w:val="24"/>
               <w:u w:val="single"/>
             </w:rPr>
           </w:pPr>
@@ -9107,27 +8690,7 @@
               <w:u w:val="single"/>
             </w:rPr>
             <w:lastRenderedPageBreak/>
-            <w:t xml:space="preserve">Banco </w:t>
-          </w:r>
-          <w:proofErr w:type="spellStart"/>
-          <w:r>
-            <w:rPr>
-              <w:rFonts w:cstheme="minorHAnsi"/>
-              <w:b/>
-              <w:sz w:val="24"/>
-              <w:u w:val="single"/>
-            </w:rPr>
-            <w:t>Santader</w:t>
-          </w:r>
-          <w:proofErr w:type="spellEnd"/>
-          <w:r>
-            <w:rPr>
-              <w:rFonts w:cstheme="minorHAnsi"/>
-              <w:b/>
-              <w:sz w:val="24"/>
-              <w:u w:val="single"/>
-            </w:rPr>
-            <w:t>.</w:t>
+            <w:t>Banco Santader.</w:t>
           </w:r>
         </w:p>
         <w:p>
@@ -9139,12 +8702,11 @@
             </w:numPr>
             <w:spacing w:line="276" w:lineRule="auto"/>
             <w:rPr>
-              <w:rFonts w:ascii="Times New Roman" w:hAnsi="Times New Roman" w:cs="Times New Roman"/>
+              <w:rFonts w:cstheme="minorHAnsi"/>
               <w:b/>
               <w:i/>
               <w:iCs/>
-              <w:sz w:val="36"/>
-              <w:szCs w:val="32"/>
+              <w:sz w:val="24"/>
               <w:u w:val="single"/>
             </w:rPr>
           </w:pPr>
@@ -9216,12 +8778,11 @@
             </w:numPr>
             <w:spacing w:line="276" w:lineRule="auto"/>
             <w:rPr>
-              <w:rFonts w:ascii="Times New Roman" w:hAnsi="Times New Roman" w:cs="Times New Roman"/>
+              <w:rFonts w:cstheme="minorHAnsi"/>
               <w:b/>
               <w:i/>
               <w:iCs/>
-              <w:sz w:val="36"/>
-              <w:szCs w:val="32"/>
+              <w:sz w:val="24"/>
               <w:u w:val="single"/>
             </w:rPr>
           </w:pPr>
@@ -9234,7 +8795,6 @@
             </w:rPr>
             <w:t xml:space="preserve">Banco </w:t>
           </w:r>
-          <w:proofErr w:type="spellStart"/>
           <w:r>
             <w:rPr>
               <w:rFonts w:cstheme="minorHAnsi"/>
@@ -9253,7 +8813,6 @@
             </w:rPr>
             <w:t>m</w:t>
           </w:r>
-          <w:proofErr w:type="spellEnd"/>
           <w:r>
             <w:rPr>
               <w:rFonts w:cstheme="minorHAnsi"/>
@@ -9273,12 +8832,11 @@
             </w:numPr>
             <w:spacing w:line="276" w:lineRule="auto"/>
             <w:rPr>
-              <w:rFonts w:ascii="Times New Roman" w:hAnsi="Times New Roman" w:cs="Times New Roman"/>
+              <w:rFonts w:cstheme="minorHAnsi"/>
               <w:b/>
               <w:i/>
               <w:iCs/>
-              <w:sz w:val="36"/>
-              <w:szCs w:val="32"/>
+              <w:sz w:val="24"/>
               <w:u w:val="single"/>
             </w:rPr>
           </w:pPr>
@@ -9288,25 +8846,7 @@
               <w:b/>
               <w:sz w:val="24"/>
             </w:rPr>
-            <w:t xml:space="preserve">Esto es lo que tendremos que pagar por conseguir nuestro crédito financiero en el banco </w:t>
-          </w:r>
-          <w:proofErr w:type="spellStart"/>
-          <w:r>
-            <w:rPr>
-              <w:rFonts w:cstheme="minorHAnsi"/>
-              <w:b/>
-              <w:sz w:val="24"/>
-            </w:rPr>
-            <w:t>Cetelem</w:t>
-          </w:r>
-          <w:proofErr w:type="spellEnd"/>
-          <w:r>
-            <w:rPr>
-              <w:rFonts w:cstheme="minorHAnsi"/>
-              <w:b/>
-              <w:sz w:val="24"/>
-            </w:rPr>
-            <w:t>.</w:t>
+            <w:t>Esto es lo que tendremos que pagar por conseguir nuestro crédito financiero en el banco Cetelem.</w:t>
           </w:r>
         </w:p>
         <w:p>
@@ -9368,12 +8908,11 @@
             </w:numPr>
             <w:spacing w:line="276" w:lineRule="auto"/>
             <w:rPr>
-              <w:rFonts w:ascii="Times New Roman" w:hAnsi="Times New Roman" w:cs="Times New Roman"/>
+              <w:rFonts w:cstheme="minorHAnsi"/>
               <w:b/>
               <w:i/>
               <w:iCs/>
-              <w:sz w:val="36"/>
-              <w:szCs w:val="32"/>
+              <w:sz w:val="24"/>
               <w:u w:val="single"/>
             </w:rPr>
           </w:pPr>
@@ -9406,12 +8945,11 @@
             </w:numPr>
             <w:spacing w:line="276" w:lineRule="auto"/>
             <w:rPr>
-              <w:rFonts w:ascii="Times New Roman" w:hAnsi="Times New Roman" w:cs="Times New Roman"/>
+              <w:rFonts w:cstheme="minorHAnsi"/>
               <w:b/>
               <w:i/>
               <w:iCs/>
-              <w:sz w:val="36"/>
-              <w:szCs w:val="32"/>
+              <w:sz w:val="24"/>
               <w:u w:val="single"/>
             </w:rPr>
           </w:pPr>
@@ -9534,25 +9072,7 @@
               <w:b/>
               <w:sz w:val="24"/>
             </w:rPr>
-            <w:t xml:space="preserve"> escoger el crédito que nos ofrece la entidad Banco </w:t>
-          </w:r>
-          <w:proofErr w:type="spellStart"/>
-          <w:r>
-            <w:rPr>
-              <w:rFonts w:cstheme="minorHAnsi"/>
-              <w:b/>
-              <w:sz w:val="24"/>
-            </w:rPr>
-            <w:t>Santader</w:t>
-          </w:r>
-          <w:proofErr w:type="spellEnd"/>
-          <w:r>
-            <w:rPr>
-              <w:rFonts w:cstheme="minorHAnsi"/>
-              <w:b/>
-              <w:sz w:val="24"/>
-            </w:rPr>
-            <w:t xml:space="preserve"> y la hemos </w:t>
+            <w:t xml:space="preserve"> escoger el crédito que nos ofrece la entidad Banco Santader y la hemos </w:t>
           </w:r>
           <w:r>
             <w:rPr>
@@ -9811,10 +9331,9 @@
             <w:spacing w:line="276" w:lineRule="auto"/>
             <w:jc w:val="center"/>
             <w:rPr>
-              <w:rFonts w:ascii="Times New Roman" w:hAnsi="Times New Roman" w:cs="Times New Roman"/>
-              <w:b/>
-              <w:sz w:val="36"/>
-              <w:szCs w:val="32"/>
+              <w:rFonts w:cstheme="minorHAnsi"/>
+              <w:b/>
+              <w:sz w:val="24"/>
             </w:rPr>
           </w:pPr>
           <w:r>
@@ -9837,12 +9356,11 @@
             </w:numPr>
             <w:spacing w:line="276" w:lineRule="auto"/>
             <w:rPr>
-              <w:rFonts w:ascii="Times New Roman" w:hAnsi="Times New Roman" w:cs="Times New Roman"/>
+              <w:rFonts w:cstheme="minorHAnsi"/>
               <w:b/>
               <w:i/>
               <w:iCs/>
-              <w:sz w:val="36"/>
-              <w:szCs w:val="32"/>
+              <w:sz w:val="24"/>
               <w:u w:val="single"/>
             </w:rPr>
           </w:pPr>
@@ -9866,10 +9384,9 @@
             </w:numPr>
             <w:spacing w:line="276" w:lineRule="auto"/>
             <w:rPr>
-              <w:rFonts w:ascii="Times New Roman" w:hAnsi="Times New Roman" w:cs="Times New Roman"/>
-              <w:b/>
-              <w:sz w:val="36"/>
-              <w:szCs w:val="32"/>
+              <w:rFonts w:cstheme="minorHAnsi"/>
+              <w:b/>
+              <w:sz w:val="24"/>
             </w:rPr>
           </w:pPr>
           <w:r>
@@ -10415,47 +9932,7 @@
               <w:sz w:val="24"/>
               <w:szCs w:val="24"/>
             </w:rPr>
-            <w:t xml:space="preserve">ción y producción de (Aparatos en 3D, Drones, </w:t>
-          </w:r>
-          <w:proofErr w:type="spellStart"/>
-          <w:r>
-            <w:rPr>
-              <w:b/>
-              <w:bCs/>
-              <w:sz w:val="24"/>
-              <w:szCs w:val="24"/>
-            </w:rPr>
-            <w:t>GeoRadares</w:t>
-          </w:r>
-          <w:proofErr w:type="spellEnd"/>
-          <w:r>
-            <w:rPr>
-              <w:b/>
-              <w:bCs/>
-              <w:sz w:val="24"/>
-              <w:szCs w:val="24"/>
-            </w:rPr>
-            <w:t xml:space="preserve">, </w:t>
-          </w:r>
-          <w:proofErr w:type="spellStart"/>
-          <w:r>
-            <w:rPr>
-              <w:b/>
-              <w:bCs/>
-              <w:sz w:val="24"/>
-              <w:szCs w:val="24"/>
-            </w:rPr>
-            <w:t>etc</w:t>
-          </w:r>
-          <w:proofErr w:type="spellEnd"/>
-          <w:r>
-            <w:rPr>
-              <w:b/>
-              <w:bCs/>
-              <w:sz w:val="24"/>
-              <w:szCs w:val="24"/>
-            </w:rPr>
-            <w:t>)</w:t>
+            <w:t>ción y producción de (Aparatos en 3D, Drones, GeoRadares, etc)</w:t>
           </w:r>
           <w:r>
             <w:rPr>
@@ -10674,10 +10151,9 @@
             </w:numPr>
             <w:spacing w:line="276" w:lineRule="auto"/>
             <w:rPr>
-              <w:rFonts w:ascii="Times New Roman" w:hAnsi="Times New Roman" w:cs="Times New Roman"/>
-              <w:b/>
-              <w:sz w:val="36"/>
-              <w:szCs w:val="32"/>
+              <w:rFonts w:cstheme="minorHAnsi"/>
+              <w:b/>
+              <w:sz w:val="24"/>
             </w:rPr>
           </w:pPr>
           <w:r>
@@ -10697,27 +10173,7 @@
               <w:sz w:val="24"/>
               <w:szCs w:val="24"/>
             </w:rPr>
-            <w:t xml:space="preserve"> contrataremos entre 25 y 50 personas, dedicadas al ámbito de la arquitectura, arqueología, historia, investigación, </w:t>
-          </w:r>
-          <w:proofErr w:type="spellStart"/>
-          <w:r>
-            <w:rPr>
-              <w:b/>
-              <w:bCs/>
-              <w:sz w:val="24"/>
-              <w:szCs w:val="24"/>
-            </w:rPr>
-            <w:t>etc</w:t>
-          </w:r>
-          <w:proofErr w:type="spellEnd"/>
-          <w:r>
-            <w:rPr>
-              <w:b/>
-              <w:bCs/>
-              <w:sz w:val="24"/>
-              <w:szCs w:val="24"/>
-            </w:rPr>
-            <w:t>) y nos gastaremos aproximadamente entre (30.000€ / 60.000€ + el 21% IVA, entre todo el personal).</w:t>
+            <w:t xml:space="preserve"> contrataremos entre 25 y 50 personas, dedicadas al ámbito de la arquitectura, arqueología, historia, investigación, etc) y nos gastaremos aproximadamente entre (30.000€ / 60.000€ + el 21% IVA, entre todo el personal).</w:t>
           </w:r>
         </w:p>
         <w:p>
@@ -10729,10 +10185,9 @@
             </w:numPr>
             <w:spacing w:line="276" w:lineRule="auto"/>
             <w:rPr>
-              <w:rFonts w:ascii="Times New Roman" w:hAnsi="Times New Roman" w:cs="Times New Roman"/>
-              <w:b/>
-              <w:sz w:val="36"/>
-              <w:szCs w:val="32"/>
+              <w:rFonts w:cstheme="minorHAnsi"/>
+              <w:b/>
+              <w:sz w:val="24"/>
             </w:rPr>
           </w:pPr>
           <w:r>
@@ -10777,12 +10232,11 @@
             </w:numPr>
             <w:spacing w:line="276" w:lineRule="auto"/>
             <w:rPr>
-              <w:rFonts w:ascii="Times New Roman" w:hAnsi="Times New Roman" w:cs="Times New Roman"/>
+              <w:rFonts w:cstheme="minorHAnsi"/>
               <w:b/>
               <w:i/>
               <w:iCs/>
-              <w:sz w:val="36"/>
-              <w:szCs w:val="32"/>
+              <w:sz w:val="24"/>
               <w:u w:val="single"/>
             </w:rPr>
           </w:pPr>
@@ -10807,10 +10261,9 @@
             </w:numPr>
             <w:spacing w:line="276" w:lineRule="auto"/>
             <w:rPr>
-              <w:rFonts w:ascii="Times New Roman" w:hAnsi="Times New Roman" w:cs="Times New Roman"/>
-              <w:b/>
-              <w:sz w:val="36"/>
-              <w:szCs w:val="32"/>
+              <w:rFonts w:cstheme="minorHAnsi"/>
+              <w:b/>
+              <w:sz w:val="24"/>
             </w:rPr>
           </w:pPr>
           <w:r>
@@ -10831,10 +10284,9 @@
             </w:numPr>
             <w:spacing w:line="276" w:lineRule="auto"/>
             <w:rPr>
-              <w:rFonts w:ascii="Times New Roman" w:hAnsi="Times New Roman" w:cs="Times New Roman"/>
-              <w:b/>
-              <w:sz w:val="36"/>
-              <w:szCs w:val="32"/>
+              <w:rFonts w:cstheme="minorHAnsi"/>
+              <w:b/>
+              <w:sz w:val="24"/>
             </w:rPr>
           </w:pPr>
           <w:r>
@@ -10855,10 +10307,9 @@
             </w:numPr>
             <w:spacing w:line="276" w:lineRule="auto"/>
             <w:rPr>
-              <w:rFonts w:ascii="Times New Roman" w:hAnsi="Times New Roman" w:cs="Times New Roman"/>
-              <w:b/>
-              <w:sz w:val="36"/>
-              <w:szCs w:val="32"/>
+              <w:rFonts w:cstheme="minorHAnsi"/>
+              <w:b/>
+              <w:sz w:val="24"/>
             </w:rPr>
           </w:pPr>
           <w:r>
@@ -11548,29 +10999,7 @@
               <w:szCs w:val="24"/>
               <w:u w:val="single"/>
             </w:rPr>
-            <w:t xml:space="preserve">Gastos (Agua, Luz, Teléfono, </w:t>
-          </w:r>
-          <w:proofErr w:type="spellStart"/>
-          <w:r>
-            <w:rPr>
-              <w:b/>
-              <w:bCs/>
-              <w:sz w:val="24"/>
-              <w:szCs w:val="24"/>
-              <w:u w:val="single"/>
-            </w:rPr>
-            <w:t>etc</w:t>
-          </w:r>
-          <w:proofErr w:type="spellEnd"/>
-          <w:r>
-            <w:rPr>
-              <w:b/>
-              <w:bCs/>
-              <w:sz w:val="24"/>
-              <w:szCs w:val="24"/>
-              <w:u w:val="single"/>
-            </w:rPr>
-            <w:t>):</w:t>
+            <w:t>Gastos (Agua, Luz, Teléfono, etc):</w:t>
           </w:r>
           <w:r>
             <w:rPr>
@@ -12182,16 +11611,14 @@
             </w:numPr>
             <w:spacing w:line="276" w:lineRule="auto"/>
             <w:rPr>
-              <w:rFonts w:ascii="Times New Roman" w:hAnsi="Times New Roman" w:cs="Times New Roman"/>
+              <w:rFonts w:cstheme="minorHAnsi"/>
               <w:b/>
               <w:i/>
               <w:iCs/>
-              <w:sz w:val="36"/>
-              <w:szCs w:val="32"/>
+              <w:sz w:val="24"/>
               <w:u w:val="single"/>
             </w:rPr>
           </w:pPr>
-          <w:proofErr w:type="gramStart"/>
           <w:r>
             <w:rPr>
               <w:b/>
@@ -12200,18 +11627,7 @@
               <w:sz w:val="24"/>
               <w:u w:val="single"/>
             </w:rPr>
-            <w:t>Tecnología a emplear</w:t>
-          </w:r>
-          <w:proofErr w:type="gramEnd"/>
-          <w:r>
-            <w:rPr>
-              <w:b/>
-              <w:i/>
-              <w:iCs/>
-              <w:sz w:val="24"/>
-              <w:u w:val="single"/>
-            </w:rPr>
-            <w:t>, tamaño de esta tecnología (€) y donde prestara sus servicios la empresa.</w:t>
+            <w:t>Tecnología a emplear, tamaño de esta tecnología (€) y donde prestara sus servicios la empresa.</w:t>
           </w:r>
         </w:p>
         <w:p>
@@ -12223,27 +11639,17 @@
             </w:numPr>
             <w:spacing w:line="276" w:lineRule="auto"/>
             <w:rPr>
-              <w:rFonts w:ascii="Times New Roman" w:hAnsi="Times New Roman" w:cs="Times New Roman"/>
-              <w:b/>
-              <w:sz w:val="36"/>
-              <w:szCs w:val="32"/>
-            </w:rPr>
-          </w:pPr>
-          <w:proofErr w:type="gramStart"/>
-          <w:r>
-            <w:rPr>
-              <w:b/>
-              <w:sz w:val="24"/>
-            </w:rPr>
-            <w:t>La tecnología a emplear</w:t>
-          </w:r>
-          <w:proofErr w:type="gramEnd"/>
-          <w:r>
-            <w:rPr>
-              <w:b/>
-              <w:sz w:val="24"/>
-            </w:rPr>
-            <w:t xml:space="preserve"> en la empresa será la de una base de datos donde guard</w:t>
+              <w:rFonts w:cstheme="minorHAnsi"/>
+              <w:b/>
+              <w:sz w:val="24"/>
+            </w:rPr>
+          </w:pPr>
+          <w:r>
+            <w:rPr>
+              <w:b/>
+              <w:sz w:val="24"/>
+            </w:rPr>
+            <w:t>La tecnología a emplear en la empresa será la de una base de datos donde guard</w:t>
           </w:r>
           <w:r>
             <w:rPr>
@@ -12325,10 +11731,9 @@
             </w:numPr>
             <w:spacing w:line="276" w:lineRule="auto"/>
             <w:rPr>
-              <w:rFonts w:ascii="Times New Roman" w:hAnsi="Times New Roman" w:cs="Times New Roman"/>
-              <w:b/>
-              <w:sz w:val="36"/>
-              <w:szCs w:val="32"/>
+              <w:rFonts w:cstheme="minorHAnsi"/>
+              <w:b/>
+              <w:sz w:val="24"/>
             </w:rPr>
           </w:pPr>
           <w:r>
@@ -12393,25 +11798,7 @@
               <w:b/>
               <w:sz w:val="24"/>
             </w:rPr>
-            <w:t xml:space="preserve"> que se pueden </w:t>
-          </w:r>
-          <w:proofErr w:type="spellStart"/>
-          <w:r>
-            <w:rPr>
-              <w:rFonts w:cstheme="minorHAnsi"/>
-              <w:b/>
-              <w:sz w:val="24"/>
-            </w:rPr>
-            <w:t>hostear</w:t>
-          </w:r>
-          <w:proofErr w:type="spellEnd"/>
-          <w:r>
-            <w:rPr>
-              <w:rFonts w:cstheme="minorHAnsi"/>
-              <w:b/>
-              <w:sz w:val="24"/>
-            </w:rPr>
-            <w:t xml:space="preserve"> </w:t>
+            <w:t xml:space="preserve"> que se pueden hostear </w:t>
           </w:r>
           <w:r>
             <w:rPr>
@@ -12471,10 +11858,9 @@
             </w:numPr>
             <w:spacing w:line="276" w:lineRule="auto"/>
             <w:rPr>
-              <w:rFonts w:ascii="Times New Roman" w:hAnsi="Times New Roman" w:cs="Times New Roman"/>
-              <w:b/>
-              <w:sz w:val="36"/>
-              <w:szCs w:val="32"/>
+              <w:rFonts w:cstheme="minorHAnsi"/>
+              <w:b/>
+              <w:sz w:val="24"/>
             </w:rPr>
           </w:pPr>
           <w:r>
@@ -12495,10 +11881,9 @@
             </w:numPr>
             <w:spacing w:line="276" w:lineRule="auto"/>
             <w:rPr>
-              <w:rFonts w:ascii="Times New Roman" w:hAnsi="Times New Roman" w:cs="Times New Roman"/>
-              <w:b/>
-              <w:sz w:val="36"/>
-              <w:szCs w:val="32"/>
+              <w:rFonts w:cstheme="minorHAnsi"/>
+              <w:b/>
+              <w:sz w:val="24"/>
             </w:rPr>
           </w:pPr>
           <w:r>
@@ -12527,29 +11912,18 @@
             </w:numPr>
             <w:spacing w:line="276" w:lineRule="auto"/>
             <w:rPr>
-              <w:rFonts w:ascii="Times New Roman" w:hAnsi="Times New Roman" w:cs="Times New Roman"/>
-              <w:b/>
-              <w:sz w:val="36"/>
-              <w:szCs w:val="32"/>
-            </w:rPr>
-          </w:pPr>
-          <w:proofErr w:type="spellStart"/>
-          <w:r>
-            <w:rPr>
-              <w:rFonts w:cstheme="minorHAnsi"/>
-              <w:b/>
-              <w:sz w:val="24"/>
-            </w:rPr>
-            <w:t>My</w:t>
-          </w:r>
-          <w:proofErr w:type="spellEnd"/>
-          <w:r>
-            <w:rPr>
-              <w:rFonts w:cstheme="minorHAnsi"/>
-              <w:b/>
-              <w:sz w:val="24"/>
-            </w:rPr>
-            <w:t xml:space="preserve"> SQL: 1GB cuesta 210,00€ al mes.</w:t>
+              <w:rFonts w:cstheme="minorHAnsi"/>
+              <w:b/>
+              <w:sz w:val="24"/>
+            </w:rPr>
+          </w:pPr>
+          <w:r>
+            <w:rPr>
+              <w:rFonts w:cstheme="minorHAnsi"/>
+              <w:b/>
+              <w:sz w:val="24"/>
+            </w:rPr>
+            <w:t>My SQL: 1GB cuesta 210,00€ al mes.</w:t>
           </w:r>
         </w:p>
         <w:p>
@@ -12561,29 +11935,18 @@
             </w:numPr>
             <w:spacing w:line="276" w:lineRule="auto"/>
             <w:rPr>
-              <w:rFonts w:ascii="Times New Roman" w:hAnsi="Times New Roman" w:cs="Times New Roman"/>
-              <w:b/>
-              <w:sz w:val="36"/>
-              <w:szCs w:val="32"/>
-            </w:rPr>
-          </w:pPr>
-          <w:proofErr w:type="spellStart"/>
-          <w:r>
-            <w:rPr>
-              <w:rFonts w:cstheme="minorHAnsi"/>
-              <w:b/>
-              <w:sz w:val="24"/>
-            </w:rPr>
-            <w:t>Postgre</w:t>
-          </w:r>
-          <w:proofErr w:type="spellEnd"/>
-          <w:r>
-            <w:rPr>
-              <w:rFonts w:cstheme="minorHAnsi"/>
-              <w:b/>
-              <w:sz w:val="24"/>
-            </w:rPr>
-            <w:t xml:space="preserve"> SQL: 1GB cuesta 315,00€ al mes.</w:t>
+              <w:rFonts w:cstheme="minorHAnsi"/>
+              <w:b/>
+              <w:sz w:val="24"/>
+            </w:rPr>
+          </w:pPr>
+          <w:r>
+            <w:rPr>
+              <w:rFonts w:cstheme="minorHAnsi"/>
+              <w:b/>
+              <w:sz w:val="24"/>
+            </w:rPr>
+            <w:t>Postgre SQL: 1GB cuesta 315,00€ al mes.</w:t>
           </w:r>
         </w:p>
         <w:p>
@@ -12595,10 +11958,9 @@
             </w:numPr>
             <w:spacing w:line="276" w:lineRule="auto"/>
             <w:rPr>
-              <w:rFonts w:ascii="Times New Roman" w:hAnsi="Times New Roman" w:cs="Times New Roman"/>
-              <w:b/>
-              <w:sz w:val="36"/>
-              <w:szCs w:val="32"/>
+              <w:rFonts w:cstheme="minorHAnsi"/>
+              <w:b/>
+              <w:sz w:val="24"/>
             </w:rPr>
           </w:pPr>
           <w:r>
@@ -12635,10 +11997,9 @@
             </w:numPr>
             <w:spacing w:line="276" w:lineRule="auto"/>
             <w:rPr>
-              <w:rFonts w:ascii="Times New Roman" w:hAnsi="Times New Roman" w:cs="Times New Roman"/>
-              <w:b/>
-              <w:sz w:val="36"/>
-              <w:szCs w:val="32"/>
+              <w:rFonts w:cstheme="minorHAnsi"/>
+              <w:b/>
+              <w:sz w:val="24"/>
             </w:rPr>
           </w:pPr>
           <w:r>
@@ -12683,10 +12044,9 @@
             </w:numPr>
             <w:spacing w:line="276" w:lineRule="auto"/>
             <w:rPr>
-              <w:rFonts w:ascii="Times New Roman" w:hAnsi="Times New Roman" w:cs="Times New Roman"/>
-              <w:b/>
-              <w:sz w:val="36"/>
-              <w:szCs w:val="32"/>
+              <w:rFonts w:cstheme="minorHAnsi"/>
+              <w:b/>
+              <w:sz w:val="24"/>
             </w:rPr>
           </w:pPr>
           <w:r>
@@ -12711,36 +12071,8 @@
               <w:b/>
               <w:sz w:val="24"/>
             </w:rPr>
-            <w:t xml:space="preserve"> a través de su tecnología y maquinaria y sus expertos (Investigadores, Historiadores, </w:t>
-          </w:r>
-          <w:proofErr w:type="spellStart"/>
-          <w:r>
-            <w:rPr>
-              <w:rFonts w:cstheme="minorHAnsi"/>
-              <w:b/>
-              <w:sz w:val="24"/>
-            </w:rPr>
-            <w:t>etc</w:t>
-          </w:r>
-          <w:proofErr w:type="spellEnd"/>
-          <w:r>
-            <w:rPr>
-              <w:rFonts w:cstheme="minorHAnsi"/>
-              <w:b/>
-              <w:sz w:val="24"/>
-            </w:rPr>
-            <w:t xml:space="preserve">), a asesorar a los clientes y a cualquier gobierno, facultad, empresa, </w:t>
-          </w:r>
-          <w:proofErr w:type="spellStart"/>
-          <w:r>
-            <w:rPr>
-              <w:rFonts w:cstheme="minorHAnsi"/>
-              <w:b/>
-              <w:sz w:val="24"/>
-            </w:rPr>
-            <w:t>etc</w:t>
-          </w:r>
-          <w:proofErr w:type="spellEnd"/>
+            <w:t xml:space="preserve"> a través de su tecnología y maquinaria y sus expertos (Investigadores, Historiadores, etc), a asesorar a los clientes y a cualquier gobierno, facultad, empresa, etc</w:t>
+          </w:r>
           <w:r>
             <w:rPr>
               <w:rFonts w:cstheme="minorHAnsi"/>
@@ -12972,7 +12304,6 @@
             </w:rPr>
             <w:t xml:space="preserve"> y de los </w:t>
           </w:r>
-          <w:proofErr w:type="spellStart"/>
           <w:r>
             <w:rPr>
               <w:rFonts w:cstheme="minorHAnsi"/>
@@ -13003,34 +12334,7 @@
               <w:b/>
               <w:sz w:val="24"/>
             </w:rPr>
-            <w:t>adares</w:t>
-          </w:r>
-          <w:proofErr w:type="spellEnd"/>
-          <w:r>
-            <w:rPr>
-              <w:rFonts w:cstheme="minorHAnsi"/>
-              <w:b/>
-              <w:sz w:val="24"/>
-            </w:rPr>
-            <w:t xml:space="preserve">, </w:t>
-          </w:r>
-          <w:proofErr w:type="spellStart"/>
-          <w:r>
-            <w:rPr>
-              <w:rFonts w:cstheme="minorHAnsi"/>
-              <w:b/>
-              <w:sz w:val="24"/>
-            </w:rPr>
-            <w:t>etc</w:t>
-          </w:r>
-          <w:proofErr w:type="spellEnd"/>
-          <w:r>
-            <w:rPr>
-              <w:rFonts w:cstheme="minorHAnsi"/>
-              <w:b/>
-              <w:sz w:val="24"/>
-            </w:rPr>
-            <w:t xml:space="preserve"> y supervisando que el producto se entrega en perfecto estado al cliente.</w:t>
+            <w:t>adares, etc y supervisando que el producto se entrega en perfecto estado al cliente.</w:t>
           </w:r>
         </w:p>
         <w:p>
@@ -13185,7 +12489,6 @@
             </w:rPr>
             <w:t xml:space="preserve">rones y de los </w:t>
           </w:r>
-          <w:proofErr w:type="spellStart"/>
           <w:r>
             <w:rPr>
               <w:rFonts w:cstheme="minorHAnsi"/>
@@ -13216,34 +12519,7 @@
               <w:b/>
               <w:sz w:val="24"/>
             </w:rPr>
-            <w:t>adares</w:t>
-          </w:r>
-          <w:proofErr w:type="spellEnd"/>
-          <w:r>
-            <w:rPr>
-              <w:rFonts w:cstheme="minorHAnsi"/>
-              <w:b/>
-              <w:sz w:val="24"/>
-            </w:rPr>
-            <w:t xml:space="preserve">, </w:t>
-          </w:r>
-          <w:proofErr w:type="spellStart"/>
-          <w:r>
-            <w:rPr>
-              <w:rFonts w:cstheme="minorHAnsi"/>
-              <w:b/>
-              <w:sz w:val="24"/>
-            </w:rPr>
-            <w:t>etc</w:t>
-          </w:r>
-          <w:proofErr w:type="spellEnd"/>
-          <w:r>
-            <w:rPr>
-              <w:rFonts w:cstheme="minorHAnsi"/>
-              <w:b/>
-              <w:sz w:val="24"/>
-            </w:rPr>
-            <w:t xml:space="preserve"> y supervisando que todo se hace bien y correctamente, para que el producto se entregue al cliente, en perfecto estado.</w:t>
+            <w:t>adares, etc y supervisando que todo se hace bien y correctamente, para que el producto se entregue al cliente, en perfecto estado.</w:t>
           </w:r>
         </w:p>
         <w:p>
@@ -13285,8 +12561,7 @@
               <w:b/>
               <w:i/>
               <w:iCs/>
-              <w:sz w:val="36"/>
-              <w:szCs w:val="32"/>
+              <w:sz w:val="24"/>
               <w:u w:val="single"/>
             </w:rPr>
           </w:pPr>
@@ -13312,25 +12587,7 @@
               <w:b/>
               <w:sz w:val="24"/>
             </w:rPr>
-            <w:t xml:space="preserve">: Se dedicarán especialmente al análisis y a la investigación a través de los huesos, de la cerámica, de las características del paisaje, </w:t>
-          </w:r>
-          <w:proofErr w:type="spellStart"/>
-          <w:r>
-            <w:rPr>
-              <w:rFonts w:cstheme="minorHAnsi"/>
-              <w:b/>
-              <w:sz w:val="24"/>
-            </w:rPr>
-            <w:t>etc</w:t>
-          </w:r>
-          <w:proofErr w:type="spellEnd"/>
-          <w:r>
-            <w:rPr>
-              <w:rFonts w:cstheme="minorHAnsi"/>
-              <w:b/>
-              <w:sz w:val="24"/>
-            </w:rPr>
-            <w:t>, sobre el terreno.</w:t>
+            <w:t>: Se dedicarán especialmente al análisis y a la investigación a través de los huesos, de la cerámica, de las características del paisaje, etc, sobre el terreno.</w:t>
           </w:r>
         </w:p>
         <w:p>
@@ -13346,8 +12603,7 @@
               <w:b/>
               <w:i/>
               <w:iCs/>
-              <w:sz w:val="36"/>
-              <w:szCs w:val="32"/>
+              <w:sz w:val="24"/>
               <w:u w:val="single"/>
             </w:rPr>
           </w:pPr>
@@ -13373,8 +12629,7 @@
               <w:b/>
               <w:i/>
               <w:iCs/>
-              <w:sz w:val="36"/>
-              <w:szCs w:val="32"/>
+              <w:sz w:val="24"/>
               <w:u w:val="single"/>
             </w:rPr>
           </w:pPr>
@@ -13400,8 +12655,7 @@
               <w:b/>
               <w:i/>
               <w:iCs/>
-              <w:sz w:val="36"/>
-              <w:szCs w:val="32"/>
+              <w:sz w:val="24"/>
               <w:u w:val="single"/>
             </w:rPr>
           </w:pPr>
@@ -13427,8 +12681,7 @@
               <w:b/>
               <w:i/>
               <w:iCs/>
-              <w:sz w:val="36"/>
-              <w:szCs w:val="32"/>
+              <w:sz w:val="24"/>
               <w:u w:val="single"/>
             </w:rPr>
           </w:pPr>
@@ -13591,43 +12844,7 @@
               <w:b/>
               <w:sz w:val="24"/>
             </w:rPr>
-            <w:t xml:space="preserve"> Principalmente se encargarán del montaje y en el mantenimiento de los Aparatos electrónicos, de los Drones y de los </w:t>
-          </w:r>
-          <w:proofErr w:type="spellStart"/>
-          <w:r>
-            <w:rPr>
-              <w:rFonts w:cstheme="minorHAnsi"/>
-              <w:b/>
-              <w:sz w:val="24"/>
-            </w:rPr>
-            <w:t>GeoRadares</w:t>
-          </w:r>
-          <w:proofErr w:type="spellEnd"/>
-          <w:r>
-            <w:rPr>
-              <w:rFonts w:cstheme="minorHAnsi"/>
-              <w:b/>
-              <w:sz w:val="24"/>
-            </w:rPr>
-            <w:t xml:space="preserve">, </w:t>
-          </w:r>
-          <w:proofErr w:type="spellStart"/>
-          <w:r>
-            <w:rPr>
-              <w:rFonts w:cstheme="minorHAnsi"/>
-              <w:b/>
-              <w:sz w:val="24"/>
-            </w:rPr>
-            <w:t>etc</w:t>
-          </w:r>
-          <w:proofErr w:type="spellEnd"/>
-          <w:r>
-            <w:rPr>
-              <w:rFonts w:cstheme="minorHAnsi"/>
-              <w:b/>
-              <w:sz w:val="24"/>
-            </w:rPr>
-            <w:t xml:space="preserve"> y supervisando que el producto se entrega en perfecto estado al cliente.</w:t>
+            <w:t xml:space="preserve"> Principalmente se encargarán del montaje y en el mantenimiento de los Aparatos electrónicos, de los Drones y de los GeoRadares, etc y supervisando que el producto se entrega en perfecto estado al cliente.</w:t>
           </w:r>
         </w:p>
         <w:p>
@@ -13865,12 +13082,11 @@
             </w:numPr>
             <w:spacing w:line="276" w:lineRule="auto"/>
             <w:rPr>
-              <w:rFonts w:ascii="Times New Roman" w:hAnsi="Times New Roman" w:cs="Times New Roman"/>
+              <w:rFonts w:cstheme="minorHAnsi"/>
               <w:b/>
               <w:i/>
               <w:iCs/>
-              <w:sz w:val="36"/>
-              <w:szCs w:val="32"/>
+              <w:sz w:val="24"/>
               <w:u w:val="single"/>
             </w:rPr>
           </w:pPr>
@@ -13894,12 +13110,11 @@
             </w:numPr>
             <w:spacing w:line="276" w:lineRule="auto"/>
             <w:rPr>
-              <w:rFonts w:ascii="Times New Roman" w:hAnsi="Times New Roman" w:cs="Times New Roman"/>
+              <w:rFonts w:cstheme="minorHAnsi"/>
               <w:b/>
               <w:i/>
               <w:iCs/>
-              <w:sz w:val="36"/>
-              <w:szCs w:val="32"/>
+              <w:sz w:val="24"/>
               <w:u w:val="single"/>
             </w:rPr>
           </w:pPr>
@@ -13921,12 +13136,11 @@
             </w:numPr>
             <w:spacing w:line="276" w:lineRule="auto"/>
             <w:rPr>
-              <w:rFonts w:ascii="Times New Roman" w:hAnsi="Times New Roman" w:cs="Times New Roman"/>
+              <w:rFonts w:cstheme="minorHAnsi"/>
               <w:b/>
               <w:i/>
               <w:iCs/>
-              <w:sz w:val="36"/>
-              <w:szCs w:val="32"/>
+              <w:sz w:val="24"/>
               <w:u w:val="single"/>
             </w:rPr>
           </w:pPr>
@@ -14011,12 +13225,11 @@
             </w:numPr>
             <w:spacing w:line="276" w:lineRule="auto"/>
             <w:rPr>
-              <w:rFonts w:ascii="Times New Roman" w:hAnsi="Times New Roman" w:cs="Times New Roman"/>
+              <w:rFonts w:cstheme="minorHAnsi"/>
               <w:b/>
               <w:i/>
               <w:iCs/>
-              <w:sz w:val="36"/>
-              <w:szCs w:val="32"/>
+              <w:sz w:val="24"/>
               <w:u w:val="single"/>
             </w:rPr>
           </w:pPr>
@@ -14101,12 +13314,11 @@
             </w:numPr>
             <w:spacing w:line="276" w:lineRule="auto"/>
             <w:rPr>
-              <w:rFonts w:ascii="Times New Roman" w:hAnsi="Times New Roman" w:cs="Times New Roman"/>
+              <w:rFonts w:cstheme="minorHAnsi"/>
               <w:b/>
               <w:i/>
               <w:iCs/>
-              <w:sz w:val="36"/>
-              <w:szCs w:val="32"/>
+              <w:sz w:val="24"/>
               <w:u w:val="single"/>
             </w:rPr>
           </w:pPr>
@@ -14191,12 +13403,11 @@
             </w:numPr>
             <w:spacing w:line="276" w:lineRule="auto"/>
             <w:rPr>
-              <w:rFonts w:ascii="Times New Roman" w:hAnsi="Times New Roman" w:cs="Times New Roman"/>
+              <w:rFonts w:cstheme="minorHAnsi"/>
               <w:b/>
               <w:i/>
               <w:iCs/>
-              <w:sz w:val="36"/>
-              <w:szCs w:val="32"/>
+              <w:sz w:val="24"/>
               <w:u w:val="single"/>
             </w:rPr>
           </w:pPr>
@@ -14581,18 +13792,8 @@
                     <w:b/>
                     <w:sz w:val="24"/>
                   </w:rPr>
-                  <w:t xml:space="preserve"> </w:t>
+                  <w:t xml:space="preserve"> Brushless</w:t>
                 </w:r>
-                <w:proofErr w:type="spellStart"/>
-                <w:r>
-                  <w:rPr>
-                    <w:rFonts w:cstheme="minorHAnsi"/>
-                    <w:b/>
-                    <w:sz w:val="24"/>
-                  </w:rPr>
-                  <w:t>Brushless</w:t>
-                </w:r>
-                <w:proofErr w:type="spellEnd"/>
               </w:p>
             </w:tc>
             <w:tc>
@@ -15014,18 +14215,8 @@
                     <w:b/>
                     <w:sz w:val="24"/>
                   </w:rPr>
-                  <w:t xml:space="preserve">Receptores y piezas especiales para los </w:t>
+                  <w:t>Receptores y piezas especiales para los GeoRadares</w:t>
                 </w:r>
-                <w:proofErr w:type="spellStart"/>
-                <w:r>
-                  <w:rPr>
-                    <w:rFonts w:cstheme="minorHAnsi"/>
-                    <w:b/>
-                    <w:sz w:val="24"/>
-                  </w:rPr>
-                  <w:t>GeoRadares</w:t>
-                </w:r>
-                <w:proofErr w:type="spellEnd"/>
               </w:p>
             </w:tc>
             <w:tc>
@@ -15122,12 +14313,11 @@
             </w:numPr>
             <w:spacing w:line="276" w:lineRule="auto"/>
             <w:rPr>
-              <w:rFonts w:ascii="Times New Roman" w:hAnsi="Times New Roman" w:cs="Times New Roman"/>
+              <w:rFonts w:cstheme="minorHAnsi"/>
               <w:b/>
               <w:i/>
               <w:iCs/>
-              <w:sz w:val="36"/>
-              <w:szCs w:val="32"/>
+              <w:sz w:val="24"/>
               <w:u w:val="single"/>
             </w:rPr>
           </w:pPr>
@@ -15145,43 +14335,7 @@
               <w:b/>
               <w:sz w:val="24"/>
             </w:rPr>
-            <w:t xml:space="preserve"> utilizaremos maquinaria especial, para que, junto al material de fabricación, podamos tener Aparatos electrónicos, Drones, </w:t>
-          </w:r>
-          <w:proofErr w:type="spellStart"/>
-          <w:r>
-            <w:rPr>
-              <w:rFonts w:cstheme="minorHAnsi"/>
-              <w:b/>
-              <w:sz w:val="24"/>
-            </w:rPr>
-            <w:t>GeoRadares</w:t>
-          </w:r>
-          <w:proofErr w:type="spellEnd"/>
-          <w:r>
-            <w:rPr>
-              <w:rFonts w:cstheme="minorHAnsi"/>
-              <w:b/>
-              <w:sz w:val="24"/>
-            </w:rPr>
-            <w:t xml:space="preserve">, </w:t>
-          </w:r>
-          <w:proofErr w:type="spellStart"/>
-          <w:r>
-            <w:rPr>
-              <w:rFonts w:cstheme="minorHAnsi"/>
-              <w:b/>
-              <w:sz w:val="24"/>
-            </w:rPr>
-            <w:t>etc</w:t>
-          </w:r>
-          <w:proofErr w:type="spellEnd"/>
-          <w:r>
-            <w:rPr>
-              <w:rFonts w:cstheme="minorHAnsi"/>
-              <w:b/>
-              <w:sz w:val="24"/>
-            </w:rPr>
-            <w:t xml:space="preserve"> y el coste será de entre </w:t>
+            <w:t xml:space="preserve"> utilizaremos maquinaria especial, para que, junto al material de fabricación, podamos tener Aparatos electrónicos, Drones, GeoRadares, etc y el coste será de entre </w:t>
           </w:r>
           <w:r>
             <w:rPr>
@@ -15256,12 +14410,11 @@
             </w:numPr>
             <w:spacing w:line="276" w:lineRule="auto"/>
             <w:rPr>
-              <w:rFonts w:ascii="Times New Roman" w:hAnsi="Times New Roman" w:cs="Times New Roman"/>
+              <w:rFonts w:cstheme="minorHAnsi"/>
               <w:b/>
               <w:i/>
               <w:iCs/>
-              <w:sz w:val="36"/>
-              <w:szCs w:val="32"/>
+              <w:sz w:val="24"/>
               <w:u w:val="single"/>
             </w:rPr>
           </w:pPr>
@@ -15305,12 +14458,11 @@
             </w:numPr>
             <w:spacing w:line="276" w:lineRule="auto"/>
             <w:rPr>
-              <w:rFonts w:ascii="Times New Roman" w:hAnsi="Times New Roman" w:cs="Times New Roman"/>
+              <w:rFonts w:cstheme="minorHAnsi"/>
               <w:b/>
               <w:i/>
               <w:iCs/>
-              <w:sz w:val="36"/>
-              <w:szCs w:val="32"/>
+              <w:sz w:val="24"/>
               <w:u w:val="single"/>
             </w:rPr>
           </w:pPr>
@@ -15348,12 +14500,11 @@
             </w:numPr>
             <w:spacing w:line="276" w:lineRule="auto"/>
             <w:rPr>
-              <w:rFonts w:ascii="Times New Roman" w:hAnsi="Times New Roman" w:cs="Times New Roman"/>
+              <w:rFonts w:cstheme="minorHAnsi"/>
               <w:b/>
               <w:i/>
               <w:iCs/>
-              <w:sz w:val="36"/>
-              <w:szCs w:val="32"/>
+              <w:sz w:val="24"/>
               <w:u w:val="single"/>
             </w:rPr>
           </w:pPr>
@@ -15487,12 +14638,11 @@
             </w:numPr>
             <w:spacing w:line="276" w:lineRule="auto"/>
             <w:rPr>
-              <w:rFonts w:ascii="Times New Roman" w:hAnsi="Times New Roman" w:cs="Times New Roman"/>
+              <w:rFonts w:cstheme="minorHAnsi"/>
               <w:b/>
               <w:i/>
               <w:iCs/>
-              <w:sz w:val="36"/>
-              <w:szCs w:val="32"/>
+              <w:sz w:val="24"/>
               <w:u w:val="single"/>
             </w:rPr>
           </w:pPr>
@@ -15530,12 +14680,11 @@
             </w:numPr>
             <w:spacing w:line="276" w:lineRule="auto"/>
             <w:rPr>
-              <w:rFonts w:ascii="Times New Roman" w:hAnsi="Times New Roman" w:cs="Times New Roman"/>
+              <w:rFonts w:cstheme="minorHAnsi"/>
               <w:b/>
               <w:i/>
               <w:iCs/>
-              <w:sz w:val="36"/>
-              <w:szCs w:val="32"/>
+              <w:sz w:val="24"/>
               <w:u w:val="single"/>
             </w:rPr>
           </w:pPr>
@@ -15566,12 +14715,11 @@
             </w:numPr>
             <w:spacing w:line="276" w:lineRule="auto"/>
             <w:rPr>
-              <w:rFonts w:ascii="Times New Roman" w:hAnsi="Times New Roman" w:cs="Times New Roman"/>
+              <w:rFonts w:cstheme="minorHAnsi"/>
               <w:b/>
               <w:i/>
               <w:iCs/>
-              <w:sz w:val="36"/>
-              <w:szCs w:val="32"/>
+              <w:sz w:val="24"/>
               <w:u w:val="single"/>
             </w:rPr>
           </w:pPr>
@@ -15609,12 +14757,11 @@
             </w:numPr>
             <w:spacing w:line="276" w:lineRule="auto"/>
             <w:rPr>
-              <w:rFonts w:ascii="Times New Roman" w:hAnsi="Times New Roman" w:cs="Times New Roman"/>
+              <w:rFonts w:cstheme="minorHAnsi"/>
               <w:b/>
               <w:i/>
               <w:iCs/>
-              <w:sz w:val="36"/>
-              <w:szCs w:val="32"/>
+              <w:sz w:val="24"/>
               <w:u w:val="single"/>
             </w:rPr>
           </w:pPr>
@@ -15680,25 +14827,7 @@
               <w:b/>
               <w:sz w:val="24"/>
             </w:rPr>
-            <w:t xml:space="preserve">, </w:t>
-          </w:r>
-          <w:proofErr w:type="spellStart"/>
-          <w:r>
-            <w:rPr>
-              <w:rFonts w:cstheme="minorHAnsi"/>
-              <w:b/>
-              <w:sz w:val="24"/>
-            </w:rPr>
-            <w:t>etc</w:t>
-          </w:r>
-          <w:proofErr w:type="spellEnd"/>
-          <w:r>
-            <w:rPr>
-              <w:rFonts w:cstheme="minorHAnsi"/>
-              <w:b/>
-              <w:sz w:val="24"/>
-            </w:rPr>
-            <w:t>,</w:t>
+            <w:t>, etc,</w:t>
           </w:r>
           <w:r>
             <w:rPr>
@@ -15738,18 +14867,8 @@
               <w:b/>
               <w:sz w:val="24"/>
             </w:rPr>
-            <w:t xml:space="preserve">, trabajadores, directivos, </w:t>
-          </w:r>
-          <w:proofErr w:type="spellStart"/>
-          <w:r>
-            <w:rPr>
-              <w:rFonts w:cstheme="minorHAnsi"/>
-              <w:b/>
-              <w:sz w:val="24"/>
-            </w:rPr>
-            <w:t>etc</w:t>
-          </w:r>
-          <w:proofErr w:type="spellEnd"/>
+            <w:t>, trabajadores, directivos, etc</w:t>
+          </w:r>
           <w:r>
             <w:rPr>
               <w:rFonts w:cstheme="minorHAnsi"/>
@@ -15784,12 +14903,11 @@
             </w:numPr>
             <w:spacing w:line="276" w:lineRule="auto"/>
             <w:rPr>
-              <w:rFonts w:ascii="Times New Roman" w:hAnsi="Times New Roman" w:cs="Times New Roman"/>
+              <w:rFonts w:cstheme="minorHAnsi"/>
               <w:b/>
               <w:i/>
               <w:iCs/>
-              <w:sz w:val="36"/>
-              <w:szCs w:val="32"/>
+              <w:sz w:val="24"/>
               <w:u w:val="single"/>
             </w:rPr>
           </w:pPr>
@@ -15811,12 +14929,11 @@
             </w:numPr>
             <w:spacing w:line="276" w:lineRule="auto"/>
             <w:rPr>
-              <w:rFonts w:ascii="Times New Roman" w:hAnsi="Times New Roman" w:cs="Times New Roman"/>
+              <w:rFonts w:cstheme="minorHAnsi"/>
               <w:b/>
               <w:i/>
               <w:iCs/>
-              <w:sz w:val="36"/>
-              <w:szCs w:val="32"/>
+              <w:sz w:val="24"/>
               <w:u w:val="single"/>
             </w:rPr>
           </w:pPr>
@@ -15838,12 +14955,11 @@
             </w:numPr>
             <w:spacing w:line="276" w:lineRule="auto"/>
             <w:rPr>
-              <w:rFonts w:ascii="Times New Roman" w:hAnsi="Times New Roman" w:cs="Times New Roman"/>
+              <w:rFonts w:cstheme="minorHAnsi"/>
               <w:b/>
               <w:i/>
               <w:iCs/>
-              <w:sz w:val="36"/>
-              <w:szCs w:val="32"/>
+              <w:sz w:val="24"/>
               <w:u w:val="single"/>
             </w:rPr>
           </w:pPr>
@@ -15873,12 +14989,11 @@
             </w:numPr>
             <w:spacing w:line="276" w:lineRule="auto"/>
             <w:rPr>
-              <w:rFonts w:ascii="Times New Roman" w:hAnsi="Times New Roman" w:cs="Times New Roman"/>
+              <w:rFonts w:cstheme="minorHAnsi"/>
               <w:b/>
               <w:i/>
               <w:iCs/>
-              <w:sz w:val="36"/>
-              <w:szCs w:val="32"/>
+              <w:sz w:val="24"/>
               <w:u w:val="single"/>
             </w:rPr>
           </w:pPr>
@@ -15908,12 +15023,11 @@
             </w:numPr>
             <w:spacing w:line="276" w:lineRule="auto"/>
             <w:rPr>
-              <w:rFonts w:ascii="Times New Roman" w:hAnsi="Times New Roman" w:cs="Times New Roman"/>
+              <w:rFonts w:cstheme="minorHAnsi"/>
               <w:b/>
               <w:i/>
               <w:iCs/>
-              <w:sz w:val="36"/>
-              <w:szCs w:val="32"/>
+              <w:sz w:val="24"/>
               <w:u w:val="single"/>
             </w:rPr>
           </w:pPr>
@@ -16015,12 +15129,11 @@
             </w:numPr>
             <w:spacing w:line="276" w:lineRule="auto"/>
             <w:rPr>
-              <w:rFonts w:ascii="Times New Roman" w:hAnsi="Times New Roman" w:cs="Times New Roman"/>
+              <w:rFonts w:cstheme="minorHAnsi"/>
               <w:b/>
               <w:i/>
               <w:iCs/>
-              <w:sz w:val="36"/>
-              <w:szCs w:val="32"/>
+              <w:sz w:val="24"/>
               <w:u w:val="single"/>
             </w:rPr>
           </w:pPr>
@@ -16115,15 +15228,25 @@
         </w:p>
         <w:p>
           <w:pPr>
-            <w:spacing w:line="276" w:lineRule="auto"/>
-            <w:rPr>
-              <w:rFonts w:ascii="Times New Roman" w:hAnsi="Times New Roman" w:cs="Times New Roman"/>
-              <w:b/>
-              <w:i/>
-              <w:iCs/>
-              <w:sz w:val="36"/>
-              <w:szCs w:val="32"/>
-              <w:u w:val="single"/>
+            <w:pStyle w:val="Prrafodelista"/>
+            <w:spacing w:line="276" w:lineRule="auto"/>
+            <w:ind w:left="360"/>
+            <w:rPr>
+              <w:rFonts w:cstheme="minorHAnsi"/>
+              <w:b/>
+              <w:sz w:val="24"/>
+            </w:rPr>
+          </w:pPr>
+        </w:p>
+        <w:p>
+          <w:pPr>
+            <w:pStyle w:val="Prrafodelista"/>
+            <w:spacing w:line="276" w:lineRule="auto"/>
+            <w:ind w:left="360"/>
+            <w:rPr>
+              <w:rFonts w:cstheme="minorHAnsi"/>
+              <w:b/>
+              <w:sz w:val="24"/>
             </w:rPr>
           </w:pPr>
         </w:p>
@@ -16136,12 +15259,11 @@
             </w:numPr>
             <w:spacing w:line="276" w:lineRule="auto"/>
             <w:rPr>
-              <w:rFonts w:ascii="Times New Roman" w:hAnsi="Times New Roman" w:cs="Times New Roman"/>
+              <w:rFonts w:cstheme="minorHAnsi"/>
               <w:b/>
               <w:i/>
               <w:iCs/>
-              <w:sz w:val="36"/>
-              <w:szCs w:val="32"/>
+              <w:sz w:val="24"/>
               <w:u w:val="single"/>
             </w:rPr>
           </w:pPr>
@@ -16166,13 +15288,8 @@
             </w:numPr>
             <w:spacing w:line="276" w:lineRule="auto"/>
             <w:rPr>
-              <w:rFonts w:ascii="Times New Roman" w:hAnsi="Times New Roman" w:cs="Times New Roman"/>
-              <w:b/>
-              <w:i/>
-              <w:iCs/>
-              <w:sz w:val="36"/>
-              <w:szCs w:val="32"/>
-              <w:u w:val="single"/>
+              <w:b/>
+              <w:sz w:val="24"/>
             </w:rPr>
           </w:pPr>
           <w:r>
@@ -16187,36 +15304,18 @@
               <w:b/>
               <w:sz w:val="24"/>
             </w:rPr>
-            <w:t xml:space="preserve">1.037€, cada vez que la empresa solicite estas materias primas y los materiales de fabricación, para el montaje de los Aparatos eléctricos, Drones, </w:t>
-          </w:r>
-          <w:proofErr w:type="spellStart"/>
-          <w:r>
-            <w:rPr>
-              <w:b/>
-              <w:sz w:val="24"/>
-            </w:rPr>
-            <w:t>GeoRadares</w:t>
-          </w:r>
-          <w:proofErr w:type="spellEnd"/>
-          <w:r>
-            <w:rPr>
-              <w:b/>
-              <w:sz w:val="24"/>
-            </w:rPr>
-            <w:t>, etc.</w:t>
-          </w:r>
-        </w:p>
-        <w:p>
-          <w:pPr>
-            <w:rPr>
-              <w:rFonts w:cstheme="minorHAnsi"/>
-              <w:b/>
-              <w:sz w:val="24"/>
-            </w:rPr>
-          </w:pPr>
-          <w:r>
-            <w:rPr>
-              <w:rFonts w:cstheme="minorHAnsi"/>
+            <w:t>1.037€, cada vez que la empresa solicite estas materias primas y los materiales de fabricación, para el montaje de los Aparatos eléctricos, Drones, GeoRadares, etc.</w:t>
+          </w:r>
+        </w:p>
+        <w:p>
+          <w:pPr>
+            <w:rPr>
+              <w:b/>
+              <w:sz w:val="24"/>
+            </w:rPr>
+          </w:pPr>
+          <w:r>
+            <w:rPr>
               <w:b/>
               <w:sz w:val="24"/>
             </w:rPr>
@@ -16254,12 +15353,11 @@
             </w:numPr>
             <w:spacing w:line="276" w:lineRule="auto"/>
             <w:rPr>
-              <w:rFonts w:ascii="Times New Roman" w:hAnsi="Times New Roman" w:cs="Times New Roman"/>
+              <w:rFonts w:cstheme="minorHAnsi"/>
               <w:b/>
               <w:i/>
               <w:iCs/>
-              <w:sz w:val="36"/>
-              <w:szCs w:val="32"/>
+              <w:sz w:val="24"/>
               <w:u w:val="single"/>
             </w:rPr>
           </w:pPr>
@@ -16283,12 +15381,11 @@
             </w:numPr>
             <w:spacing w:line="276" w:lineRule="auto"/>
             <w:rPr>
-              <w:rFonts w:ascii="Times New Roman" w:hAnsi="Times New Roman" w:cs="Times New Roman"/>
+              <w:rFonts w:cstheme="minorHAnsi"/>
               <w:b/>
               <w:i/>
               <w:iCs/>
-              <w:sz w:val="36"/>
-              <w:szCs w:val="32"/>
+              <w:sz w:val="24"/>
               <w:u w:val="single"/>
             </w:rPr>
           </w:pPr>
@@ -16326,12 +15423,11 @@
             </w:numPr>
             <w:spacing w:line="276" w:lineRule="auto"/>
             <w:rPr>
-              <w:rFonts w:ascii="Times New Roman" w:hAnsi="Times New Roman" w:cs="Times New Roman"/>
+              <w:rFonts w:cstheme="minorHAnsi"/>
               <w:b/>
               <w:i/>
               <w:iCs/>
-              <w:sz w:val="36"/>
-              <w:szCs w:val="32"/>
+              <w:sz w:val="24"/>
               <w:u w:val="single"/>
             </w:rPr>
           </w:pPr>
@@ -16355,12 +15451,11 @@
             </w:numPr>
             <w:spacing w:line="276" w:lineRule="auto"/>
             <w:rPr>
-              <w:rFonts w:ascii="Times New Roman" w:hAnsi="Times New Roman" w:cs="Times New Roman"/>
+              <w:rFonts w:cstheme="minorHAnsi"/>
               <w:b/>
               <w:i/>
               <w:iCs/>
-              <w:sz w:val="36"/>
-              <w:szCs w:val="32"/>
+              <w:sz w:val="24"/>
               <w:u w:val="single"/>
             </w:rPr>
           </w:pPr>
@@ -16416,12 +15511,11 @@
             </w:numPr>
             <w:spacing w:line="276" w:lineRule="auto"/>
             <w:rPr>
-              <w:rFonts w:ascii="Times New Roman" w:hAnsi="Times New Roman" w:cs="Times New Roman"/>
+              <w:rFonts w:cstheme="minorHAnsi"/>
               <w:b/>
               <w:i/>
               <w:iCs/>
-              <w:sz w:val="36"/>
-              <w:szCs w:val="32"/>
+              <w:sz w:val="24"/>
               <w:u w:val="single"/>
             </w:rPr>
           </w:pPr>
@@ -16445,12 +15539,11 @@
             </w:numPr>
             <w:spacing w:line="276" w:lineRule="auto"/>
             <w:rPr>
-              <w:rFonts w:ascii="Times New Roman" w:hAnsi="Times New Roman" w:cs="Times New Roman"/>
+              <w:rFonts w:cstheme="minorHAnsi"/>
               <w:b/>
               <w:i/>
               <w:iCs/>
-              <w:sz w:val="36"/>
-              <w:szCs w:val="32"/>
+              <w:sz w:val="24"/>
               <w:u w:val="single"/>
             </w:rPr>
           </w:pPr>
@@ -16478,12 +15571,11 @@
             </w:numPr>
             <w:spacing w:line="276" w:lineRule="auto"/>
             <w:rPr>
-              <w:rFonts w:ascii="Times New Roman" w:hAnsi="Times New Roman" w:cs="Times New Roman"/>
+              <w:rFonts w:cstheme="minorHAnsi"/>
               <w:b/>
               <w:i/>
               <w:iCs/>
-              <w:sz w:val="36"/>
-              <w:szCs w:val="32"/>
+              <w:sz w:val="24"/>
               <w:u w:val="single"/>
             </w:rPr>
           </w:pPr>
@@ -16507,12 +15599,11 @@
             </w:numPr>
             <w:spacing w:line="276" w:lineRule="auto"/>
             <w:rPr>
-              <w:rFonts w:ascii="Times New Roman" w:hAnsi="Times New Roman" w:cs="Times New Roman"/>
+              <w:rFonts w:cstheme="minorHAnsi"/>
               <w:b/>
               <w:i/>
               <w:iCs/>
-              <w:sz w:val="36"/>
-              <w:szCs w:val="32"/>
+              <w:sz w:val="24"/>
               <w:u w:val="single"/>
             </w:rPr>
           </w:pPr>
@@ -16570,23 +15661,7 @@
               <w:b/>
               <w:sz w:val="24"/>
             </w:rPr>
-            <w:t xml:space="preserve">antigua, a la hora de obtener un mejor precio con un proveedor, </w:t>
-          </w:r>
-          <w:proofErr w:type="spellStart"/>
-          <w:r>
-            <w:rPr>
-              <w:b/>
-              <w:sz w:val="24"/>
-            </w:rPr>
-            <w:t>etc</w:t>
-          </w:r>
-          <w:proofErr w:type="spellEnd"/>
-          <w:r>
-            <w:rPr>
-              <w:b/>
-              <w:sz w:val="24"/>
-            </w:rPr>
-            <w:t xml:space="preserve"> y el que mejor lo haga y rinda durante su estancia,</w:t>
+            <w:t>antigua, a la hora de obtener un mejor precio con un proveedor, etc y el que mejor lo haga y rinda durante su estancia,</w:t>
           </w:r>
           <w:r>
             <w:rPr>
@@ -16647,12 +15722,11 @@
             </w:numPr>
             <w:spacing w:line="276" w:lineRule="auto"/>
             <w:rPr>
-              <w:rFonts w:ascii="Times New Roman" w:hAnsi="Times New Roman" w:cs="Times New Roman"/>
+              <w:rFonts w:cstheme="minorHAnsi"/>
               <w:b/>
               <w:i/>
               <w:iCs/>
-              <w:sz w:val="36"/>
-              <w:szCs w:val="32"/>
+              <w:sz w:val="24"/>
               <w:u w:val="single"/>
             </w:rPr>
           </w:pPr>
@@ -16686,12 +15760,11 @@
             </w:numPr>
             <w:spacing w:line="276" w:lineRule="auto"/>
             <w:rPr>
-              <w:rFonts w:ascii="Times New Roman" w:hAnsi="Times New Roman" w:cs="Times New Roman"/>
+              <w:rFonts w:cstheme="minorHAnsi"/>
               <w:b/>
               <w:i/>
               <w:iCs/>
-              <w:sz w:val="36"/>
-              <w:szCs w:val="32"/>
+              <w:sz w:val="24"/>
               <w:u w:val="single"/>
             </w:rPr>
           </w:pPr>
@@ -16753,12 +15826,11 @@
             </w:numPr>
             <w:spacing w:line="276" w:lineRule="auto"/>
             <w:rPr>
-              <w:rFonts w:ascii="Times New Roman" w:hAnsi="Times New Roman" w:cs="Times New Roman"/>
+              <w:rFonts w:cstheme="minorHAnsi"/>
               <w:b/>
               <w:i/>
               <w:iCs/>
-              <w:sz w:val="36"/>
-              <w:szCs w:val="32"/>
+              <w:sz w:val="24"/>
               <w:u w:val="single"/>
             </w:rPr>
           </w:pPr>
@@ -16782,13 +15854,8 @@
             </w:numPr>
             <w:spacing w:line="276" w:lineRule="auto"/>
             <w:rPr>
-              <w:rFonts w:ascii="Times New Roman" w:hAnsi="Times New Roman" w:cs="Times New Roman"/>
-              <w:b/>
-              <w:i/>
-              <w:iCs/>
-              <w:sz w:val="36"/>
-              <w:szCs w:val="32"/>
-              <w:u w:val="single"/>
+              <w:b/>
+              <w:sz w:val="24"/>
             </w:rPr>
           </w:pPr>
           <w:r>
@@ -16900,14 +15967,12 @@
         <w:p>
           <w:pPr>
             <w:rPr>
-              <w:rFonts w:cstheme="minorHAnsi"/>
-              <w:b/>
-              <w:sz w:val="24"/>
-            </w:rPr>
-          </w:pPr>
-          <w:r>
-            <w:rPr>
-              <w:rFonts w:cstheme="minorHAnsi"/>
+              <w:b/>
+              <w:sz w:val="24"/>
+            </w:rPr>
+          </w:pPr>
+          <w:r>
+            <w:rPr>
               <w:b/>
               <w:sz w:val="24"/>
             </w:rPr>
@@ -16945,12 +16010,11 @@
             </w:numPr>
             <w:spacing w:line="276" w:lineRule="auto"/>
             <w:rPr>
-              <w:rFonts w:ascii="Times New Roman" w:hAnsi="Times New Roman" w:cs="Times New Roman"/>
+              <w:rFonts w:cstheme="minorHAnsi"/>
               <w:b/>
               <w:i/>
               <w:iCs/>
-              <w:sz w:val="36"/>
-              <w:szCs w:val="32"/>
+              <w:sz w:val="24"/>
               <w:u w:val="single"/>
             </w:rPr>
           </w:pPr>
@@ -16974,12 +16038,11 @@
             </w:numPr>
             <w:spacing w:line="276" w:lineRule="auto"/>
             <w:rPr>
-              <w:rFonts w:ascii="Times New Roman" w:hAnsi="Times New Roman" w:cs="Times New Roman"/>
+              <w:rFonts w:cstheme="minorHAnsi"/>
               <w:b/>
               <w:i/>
               <w:iCs/>
-              <w:sz w:val="36"/>
-              <w:szCs w:val="32"/>
+              <w:sz w:val="24"/>
               <w:u w:val="single"/>
             </w:rPr>
           </w:pPr>
@@ -17071,8 +16134,6 @@
                     <w:sz w:val="24"/>
                   </w:rPr>
                 </w:pPr>
-                <w:proofErr w:type="spellStart"/>
-                <w:proofErr w:type="gramStart"/>
                 <w:r>
                   <w:rPr>
                     <w:rFonts w:cstheme="minorHAnsi"/>
@@ -17083,8 +16144,6 @@
                   </w:rPr>
                   <w:t>Ene.Feb.Mar</w:t>
                 </w:r>
-                <w:proofErr w:type="spellEnd"/>
-                <w:proofErr w:type="gramEnd"/>
               </w:p>
             </w:tc>
             <w:tc>
@@ -17103,8 +16162,6 @@
                     <w:sz w:val="24"/>
                   </w:rPr>
                 </w:pPr>
-                <w:proofErr w:type="spellStart"/>
-                <w:proofErr w:type="gramStart"/>
                 <w:r>
                   <w:rPr>
                     <w:rFonts w:cstheme="minorHAnsi"/>
@@ -17115,8 +16172,6 @@
                   </w:rPr>
                   <w:t>Abr.May.Jun</w:t>
                 </w:r>
-                <w:proofErr w:type="spellEnd"/>
-                <w:proofErr w:type="gramEnd"/>
               </w:p>
             </w:tc>
             <w:tc>
@@ -17135,8 +16190,6 @@
                     <w:sz w:val="24"/>
                   </w:rPr>
                 </w:pPr>
-                <w:proofErr w:type="spellStart"/>
-                <w:proofErr w:type="gramStart"/>
                 <w:r>
                   <w:rPr>
                     <w:rFonts w:cstheme="minorHAnsi"/>
@@ -17147,8 +16200,6 @@
                   </w:rPr>
                   <w:t>Jul.Ago.Sept</w:t>
                 </w:r>
-                <w:proofErr w:type="spellEnd"/>
-                <w:proofErr w:type="gramEnd"/>
               </w:p>
             </w:tc>
             <w:tc>
@@ -17167,8 +16218,6 @@
                     <w:sz w:val="24"/>
                   </w:rPr>
                 </w:pPr>
-                <w:proofErr w:type="spellStart"/>
-                <w:proofErr w:type="gramStart"/>
                 <w:r>
                   <w:rPr>
                     <w:rFonts w:cstheme="minorHAnsi"/>
@@ -17179,8 +16228,6 @@
                   </w:rPr>
                   <w:t>Oct.Nov.Dic</w:t>
                 </w:r>
-                <w:proofErr w:type="spellEnd"/>
-                <w:proofErr w:type="gramEnd"/>
               </w:p>
             </w:tc>
           </w:tr>
@@ -18115,25 +17162,14 @@
               <w:szCs w:val="24"/>
             </w:rPr>
           </w:pPr>
-          <w:proofErr w:type="gramStart"/>
-          <w:r>
-            <w:rPr>
-              <w:rFonts w:cstheme="minorHAnsi"/>
-              <w:b/>
-              <w:sz w:val="24"/>
-              <w:szCs w:val="24"/>
-            </w:rPr>
-            <w:t>Total</w:t>
-          </w:r>
-          <w:proofErr w:type="gramEnd"/>
-          <w:r>
-            <w:rPr>
-              <w:rFonts w:cstheme="minorHAnsi"/>
-              <w:b/>
-              <w:sz w:val="24"/>
-              <w:szCs w:val="24"/>
-            </w:rPr>
-            <w:t xml:space="preserve"> de los gastos</w:t>
+          <w:r>
+            <w:rPr>
+              <w:rFonts w:cstheme="minorHAnsi"/>
+              <w:b/>
+              <w:sz w:val="24"/>
+              <w:szCs w:val="24"/>
+            </w:rPr>
+            <w:t>Total de los gastos</w:t>
           </w:r>
           <w:r>
             <w:rPr>
@@ -18269,12 +17305,11 @@
             </w:numPr>
             <w:spacing w:line="276" w:lineRule="auto"/>
             <w:rPr>
-              <w:rFonts w:ascii="Times New Roman" w:hAnsi="Times New Roman" w:cs="Times New Roman"/>
+              <w:rFonts w:cstheme="minorHAnsi"/>
               <w:b/>
               <w:i/>
               <w:iCs/>
-              <w:sz w:val="36"/>
-              <w:szCs w:val="32"/>
+              <w:sz w:val="24"/>
               <w:u w:val="single"/>
             </w:rPr>
           </w:pPr>
@@ -18298,32 +17333,21 @@
             </w:numPr>
             <w:spacing w:line="276" w:lineRule="auto"/>
             <w:rPr>
-              <w:rFonts w:ascii="Times New Roman" w:hAnsi="Times New Roman" w:cs="Times New Roman"/>
+              <w:rFonts w:cstheme="minorHAnsi"/>
               <w:b/>
               <w:i/>
               <w:iCs/>
-              <w:sz w:val="36"/>
-              <w:szCs w:val="32"/>
+              <w:sz w:val="24"/>
               <w:u w:val="single"/>
             </w:rPr>
           </w:pPr>
-          <w:proofErr w:type="gramStart"/>
-          <w:r>
-            <w:rPr>
-              <w:rFonts w:cstheme="minorHAnsi"/>
-              <w:b/>
-              <w:sz w:val="24"/>
-            </w:rPr>
-            <w:t>Total</w:t>
-          </w:r>
-          <w:proofErr w:type="gramEnd"/>
-          <w:r>
-            <w:rPr>
-              <w:rFonts w:cstheme="minorHAnsi"/>
-              <w:b/>
-              <w:sz w:val="24"/>
-            </w:rPr>
-            <w:t xml:space="preserve"> de los gastos + el IVA del 21%</w:t>
+          <w:r>
+            <w:rPr>
+              <w:rFonts w:cstheme="minorHAnsi"/>
+              <w:b/>
+              <w:sz w:val="24"/>
+            </w:rPr>
+            <w:t>Total de los gastos + el IVA del 21%</w:t>
           </w:r>
           <w:r>
             <w:rPr>
@@ -18351,12 +17375,11 @@
             </w:numPr>
             <w:spacing w:line="276" w:lineRule="auto"/>
             <w:rPr>
-              <w:rFonts w:ascii="Times New Roman" w:hAnsi="Times New Roman" w:cs="Times New Roman"/>
+              <w:rFonts w:cstheme="minorHAnsi"/>
               <w:b/>
               <w:i/>
               <w:iCs/>
-              <w:sz w:val="36"/>
-              <w:szCs w:val="32"/>
+              <w:sz w:val="24"/>
               <w:u w:val="single"/>
             </w:rPr>
           </w:pPr>
@@ -18434,12 +17457,11 @@
             </w:numPr>
             <w:spacing w:line="276" w:lineRule="auto"/>
             <w:rPr>
-              <w:rFonts w:ascii="Times New Roman" w:hAnsi="Times New Roman" w:cs="Times New Roman"/>
+              <w:rFonts w:cstheme="minorHAnsi"/>
               <w:b/>
               <w:i/>
               <w:iCs/>
-              <w:sz w:val="36"/>
-              <w:szCs w:val="32"/>
+              <w:sz w:val="24"/>
               <w:u w:val="single"/>
             </w:rPr>
           </w:pPr>
@@ -18463,12 +17485,11 @@
             </w:numPr>
             <w:spacing w:line="276" w:lineRule="auto"/>
             <w:rPr>
-              <w:rFonts w:ascii="Times New Roman" w:hAnsi="Times New Roman" w:cs="Times New Roman"/>
+              <w:rFonts w:cstheme="minorHAnsi"/>
               <w:b/>
               <w:i/>
               <w:iCs/>
-              <w:sz w:val="36"/>
-              <w:szCs w:val="32"/>
+              <w:sz w:val="24"/>
               <w:u w:val="single"/>
             </w:rPr>
           </w:pPr>
@@ -18529,12 +17550,11 @@
             </w:numPr>
             <w:spacing w:line="276" w:lineRule="auto"/>
             <w:rPr>
-              <w:rFonts w:ascii="Times New Roman" w:hAnsi="Times New Roman" w:cs="Times New Roman"/>
+              <w:rFonts w:cstheme="minorHAnsi"/>
               <w:b/>
               <w:i/>
               <w:iCs/>
-              <w:sz w:val="36"/>
-              <w:szCs w:val="32"/>
+              <w:sz w:val="24"/>
               <w:u w:val="single"/>
             </w:rPr>
           </w:pPr>
@@ -18558,12 +17578,11 @@
             </w:numPr>
             <w:spacing w:line="276" w:lineRule="auto"/>
             <w:rPr>
-              <w:rFonts w:ascii="Times New Roman" w:hAnsi="Times New Roman" w:cs="Times New Roman"/>
+              <w:rFonts w:cstheme="minorHAnsi"/>
               <w:b/>
               <w:i/>
               <w:iCs/>
-              <w:sz w:val="36"/>
-              <w:szCs w:val="32"/>
+              <w:sz w:val="24"/>
               <w:u w:val="single"/>
             </w:rPr>
           </w:pPr>
@@ -18639,8 +17658,6 @@
                     <w:sz w:val="24"/>
                   </w:rPr>
                 </w:pPr>
-                <w:proofErr w:type="spellStart"/>
-                <w:proofErr w:type="gramStart"/>
                 <w:r>
                   <w:rPr>
                     <w:rFonts w:cstheme="minorHAnsi"/>
@@ -18651,8 +17668,6 @@
                   </w:rPr>
                   <w:t>Ene.Feb.Mar</w:t>
                 </w:r>
-                <w:proofErr w:type="spellEnd"/>
-                <w:proofErr w:type="gramEnd"/>
               </w:p>
             </w:tc>
             <w:tc>
@@ -18671,8 +17686,6 @@
                     <w:sz w:val="24"/>
                   </w:rPr>
                 </w:pPr>
-                <w:proofErr w:type="spellStart"/>
-                <w:proofErr w:type="gramStart"/>
                 <w:r>
                   <w:rPr>
                     <w:rFonts w:cstheme="minorHAnsi"/>
@@ -18683,8 +17696,6 @@
                   </w:rPr>
                   <w:t>Abr.May.Jun</w:t>
                 </w:r>
-                <w:proofErr w:type="spellEnd"/>
-                <w:proofErr w:type="gramEnd"/>
               </w:p>
             </w:tc>
             <w:tc>
@@ -18703,8 +17714,6 @@
                     <w:sz w:val="24"/>
                   </w:rPr>
                 </w:pPr>
-                <w:proofErr w:type="spellStart"/>
-                <w:proofErr w:type="gramStart"/>
                 <w:r>
                   <w:rPr>
                     <w:rFonts w:cstheme="minorHAnsi"/>
@@ -18715,8 +17724,6 @@
                   </w:rPr>
                   <w:t>Jul.Ago.Sept</w:t>
                 </w:r>
-                <w:proofErr w:type="spellEnd"/>
-                <w:proofErr w:type="gramEnd"/>
               </w:p>
             </w:tc>
             <w:tc>
@@ -18735,8 +17742,6 @@
                     <w:sz w:val="24"/>
                   </w:rPr>
                 </w:pPr>
-                <w:proofErr w:type="spellStart"/>
-                <w:proofErr w:type="gramStart"/>
                 <w:r>
                   <w:rPr>
                     <w:rFonts w:cstheme="minorHAnsi"/>
@@ -18747,8 +17752,6 @@
                   </w:rPr>
                   <w:t>Oct.Nov.Dic</w:t>
                 </w:r>
-                <w:proofErr w:type="spellEnd"/>
-                <w:proofErr w:type="gramEnd"/>
               </w:p>
             </w:tc>
           </w:tr>
@@ -19209,23 +18212,13 @@
                     <w:sz w:val="24"/>
                   </w:rPr>
                 </w:pPr>
-                <w:proofErr w:type="spellStart"/>
                 <w:r>
                   <w:rPr>
                     <w:rFonts w:cstheme="minorHAnsi"/>
                     <w:b/>
                     <w:sz w:val="24"/>
                   </w:rPr>
-                  <w:t>GeoRadares</w:t>
-                </w:r>
-                <w:proofErr w:type="spellEnd"/>
-                <w:r>
-                  <w:rPr>
-                    <w:rFonts w:cstheme="minorHAnsi"/>
-                    <w:b/>
-                    <w:sz w:val="24"/>
-                  </w:rPr>
-                  <w:t xml:space="preserve"> con Detectores de Metales</w:t>
+                  <w:t>GeoRadares con Detectores de Metales</w:t>
                 </w:r>
               </w:p>
             </w:tc>
@@ -19593,23 +18586,7 @@
                     <w:b/>
                     <w:sz w:val="24"/>
                   </w:rPr>
-                  <w:t xml:space="preserve">Materias Primas y </w:t>
-                </w:r>
-                <w:r>
-                  <w:rPr>
-                    <w:rFonts w:cstheme="minorHAnsi"/>
-                    <w:b/>
-                    <w:sz w:val="24"/>
-                  </w:rPr>
-                  <w:t>Ma</w:t>
-                </w:r>
-                <w:r>
-                  <w:rPr>
-                    <w:rFonts w:cstheme="minorHAnsi"/>
-                    <w:b/>
-                    <w:sz w:val="24"/>
-                  </w:rPr>
-                  <w:t>teriales de Fabricación</w:t>
+                  <w:t>Materias Primas y Materiales de Fabricación</w:t>
                 </w:r>
               </w:p>
             </w:tc>
@@ -19827,6 +18804,255 @@
             </w:numPr>
             <w:spacing w:line="276" w:lineRule="auto"/>
             <w:rPr>
+              <w:rFonts w:cstheme="minorHAnsi"/>
+              <w:b/>
+              <w:i/>
+              <w:iCs/>
+              <w:sz w:val="24"/>
+              <w:u w:val="single"/>
+            </w:rPr>
+          </w:pPr>
+          <w:r>
+            <w:rPr>
+              <w:rFonts w:cstheme="minorHAnsi"/>
+              <w:b/>
+              <w:sz w:val="24"/>
+            </w:rPr>
+            <w:t>Total de las ventas de la empresa:</w:t>
+          </w:r>
+        </w:p>
+        <w:p>
+          <w:pPr>
+            <w:pStyle w:val="Prrafodelista"/>
+            <w:numPr>
+              <w:ilvl w:val="2"/>
+              <w:numId w:val="23"/>
+            </w:numPr>
+            <w:spacing w:line="276" w:lineRule="auto"/>
+            <w:rPr>
+              <w:rFonts w:cstheme="minorHAnsi"/>
+              <w:b/>
+              <w:sz w:val="24"/>
+              <w:szCs w:val="24"/>
+            </w:rPr>
+          </w:pPr>
+          <w:r>
+            <w:rPr>
+              <w:rFonts w:cstheme="minorHAnsi"/>
+              <w:b/>
+              <w:sz w:val="24"/>
+              <w:szCs w:val="24"/>
+            </w:rPr>
+            <w:t xml:space="preserve">El total de las ventas del primer año de la empresa seria entre </w:t>
+          </w:r>
+          <w:r>
+            <w:rPr>
+              <w:rFonts w:cstheme="minorHAnsi"/>
+              <w:b/>
+              <w:sz w:val="24"/>
+              <w:szCs w:val="24"/>
+            </w:rPr>
+            <w:t>500</w:t>
+          </w:r>
+          <w:r>
+            <w:rPr>
+              <w:rFonts w:cstheme="minorHAnsi"/>
+              <w:b/>
+              <w:sz w:val="24"/>
+              <w:szCs w:val="24"/>
+            </w:rPr>
+            <w:t xml:space="preserve">.000€ </w:t>
+          </w:r>
+          <w:r>
+            <w:rPr>
+              <w:rFonts w:cstheme="minorHAnsi"/>
+              <w:b/>
+              <w:sz w:val="24"/>
+              <w:szCs w:val="24"/>
+            </w:rPr>
+            <w:t xml:space="preserve">/ </w:t>
+          </w:r>
+          <w:r>
+            <w:rPr>
+              <w:rFonts w:cstheme="minorHAnsi"/>
+              <w:b/>
+              <w:sz w:val="24"/>
+              <w:szCs w:val="24"/>
+            </w:rPr>
+            <w:t>1</w:t>
+          </w:r>
+          <w:r>
+            <w:rPr>
+              <w:rFonts w:cstheme="minorHAnsi"/>
+              <w:b/>
+              <w:sz w:val="24"/>
+              <w:szCs w:val="24"/>
+            </w:rPr>
+            <w:t>.</w:t>
+          </w:r>
+          <w:r>
+            <w:rPr>
+              <w:rFonts w:cstheme="minorHAnsi"/>
+              <w:b/>
+              <w:sz w:val="24"/>
+              <w:szCs w:val="24"/>
+            </w:rPr>
+            <w:t>000</w:t>
+          </w:r>
+          <w:r>
+            <w:rPr>
+              <w:rFonts w:cstheme="minorHAnsi"/>
+              <w:b/>
+              <w:sz w:val="24"/>
+              <w:szCs w:val="24"/>
+            </w:rPr>
+            <w:t>.000€</w:t>
+          </w:r>
+          <w:r>
+            <w:rPr>
+              <w:rFonts w:cstheme="minorHAnsi"/>
+              <w:b/>
+              <w:sz w:val="24"/>
+              <w:szCs w:val="24"/>
+            </w:rPr>
+            <w:t>.</w:t>
+          </w:r>
+        </w:p>
+        <w:p>
+          <w:pPr>
+            <w:pStyle w:val="Prrafodelista"/>
+            <w:numPr>
+              <w:ilvl w:val="0"/>
+              <w:numId w:val="23"/>
+            </w:numPr>
+            <w:spacing w:line="276" w:lineRule="auto"/>
+            <w:rPr>
+              <w:rFonts w:cstheme="minorHAnsi"/>
+              <w:b/>
+              <w:i/>
+              <w:iCs/>
+              <w:sz w:val="24"/>
+              <w:u w:val="single"/>
+            </w:rPr>
+          </w:pPr>
+          <w:r>
+            <w:rPr>
+              <w:b/>
+              <w:i/>
+              <w:iCs/>
+              <w:sz w:val="24"/>
+              <w:u w:val="single"/>
+            </w:rPr>
+            <w:t>Relación de las ventas por meses / trimestres de la empresa.</w:t>
+          </w:r>
+        </w:p>
+        <w:p>
+          <w:pPr>
+            <w:pStyle w:val="Prrafodelista"/>
+            <w:numPr>
+              <w:ilvl w:val="1"/>
+              <w:numId w:val="23"/>
+            </w:numPr>
+            <w:spacing w:line="276" w:lineRule="auto"/>
+            <w:rPr>
+              <w:rFonts w:cstheme="minorHAnsi"/>
+              <w:b/>
+              <w:i/>
+              <w:iCs/>
+              <w:sz w:val="24"/>
+              <w:u w:val="single"/>
+            </w:rPr>
+          </w:pPr>
+          <w:r>
+            <w:rPr>
+              <w:rFonts w:cstheme="minorHAnsi"/>
+              <w:b/>
+              <w:sz w:val="24"/>
+            </w:rPr>
+            <w:t>La relación de las ventas por trimestre de la empresa, están reflejados en la tabla anterior de los cálculos de las ventas.</w:t>
+          </w:r>
+        </w:p>
+        <w:p>
+          <w:pPr>
+            <w:pStyle w:val="Prrafodelista"/>
+            <w:numPr>
+              <w:ilvl w:val="0"/>
+              <w:numId w:val="23"/>
+            </w:numPr>
+            <w:spacing w:line="276" w:lineRule="auto"/>
+            <w:rPr>
+              <w:rFonts w:cstheme="minorHAnsi"/>
+              <w:b/>
+              <w:i/>
+              <w:iCs/>
+              <w:sz w:val="24"/>
+              <w:u w:val="single"/>
+            </w:rPr>
+          </w:pPr>
+          <w:r>
+            <w:rPr>
+              <w:b/>
+              <w:i/>
+              <w:iCs/>
+              <w:sz w:val="24"/>
+              <w:u w:val="single"/>
+            </w:rPr>
+            <w:t>Comercialización y distribución de los productos / servicios de la empresa.</w:t>
+          </w:r>
+        </w:p>
+        <w:p>
+          <w:pPr>
+            <w:pStyle w:val="Prrafodelista"/>
+            <w:numPr>
+              <w:ilvl w:val="1"/>
+              <w:numId w:val="23"/>
+            </w:numPr>
+            <w:spacing w:line="276" w:lineRule="auto"/>
+            <w:rPr>
+              <w:rFonts w:cstheme="minorHAnsi"/>
+              <w:b/>
+              <w:sz w:val="24"/>
+            </w:rPr>
+          </w:pPr>
+          <w:r>
+            <w:rPr>
+              <w:rFonts w:cstheme="minorHAnsi"/>
+              <w:b/>
+              <w:sz w:val="24"/>
+            </w:rPr>
+            <w:t xml:space="preserve">La comercialización y distribución de los productos y servicios de la empresa irán destinados al sector terciario / servicios y podrán entregarse mediante </w:t>
+          </w:r>
+          <w:r>
+            <w:rPr>
+              <w:rFonts w:cstheme="minorHAnsi"/>
+              <w:b/>
+              <w:sz w:val="24"/>
+            </w:rPr>
+            <w:t>servidores de reparto o ir los mismos directivos / trabajadores, expertos o el propio dueño, a vender dichos productos / servicios, a los clientes.</w:t>
+          </w:r>
+        </w:p>
+        <w:p>
+          <w:pPr>
+            <w:rPr>
+              <w:rFonts w:cstheme="minorHAnsi"/>
+              <w:b/>
+              <w:sz w:val="24"/>
+            </w:rPr>
+          </w:pPr>
+          <w:r>
+            <w:rPr>
+              <w:rFonts w:cstheme="minorHAnsi"/>
+              <w:b/>
+              <w:sz w:val="24"/>
+            </w:rPr>
+            <w:br w:type="page"/>
+          </w:r>
+        </w:p>
+        <w:p>
+          <w:pPr>
+            <w:spacing w:line="276" w:lineRule="auto"/>
+            <w:jc w:val="center"/>
+            <w:rPr>
               <w:rFonts w:ascii="Times New Roman" w:hAnsi="Times New Roman" w:cs="Times New Roman"/>
               <w:b/>
               <w:i/>
@@ -19836,348 +19062,14 @@
               <w:u w:val="single"/>
             </w:rPr>
           </w:pPr>
-          <w:proofErr w:type="gramStart"/>
-          <w:r>
-            <w:rPr>
-              <w:rFonts w:cstheme="minorHAnsi"/>
-              <w:b/>
-              <w:sz w:val="24"/>
-            </w:rPr>
-            <w:t>Total</w:t>
-          </w:r>
-          <w:proofErr w:type="gramEnd"/>
-          <w:r>
-            <w:rPr>
-              <w:rFonts w:cstheme="minorHAnsi"/>
-              <w:b/>
-              <w:sz w:val="24"/>
-            </w:rPr>
-            <w:t xml:space="preserve"> de las v</w:t>
-          </w:r>
-          <w:r>
-            <w:rPr>
-              <w:rFonts w:cstheme="minorHAnsi"/>
-              <w:b/>
-              <w:sz w:val="24"/>
-            </w:rPr>
-            <w:t>entas de la empresa:</w:t>
-          </w:r>
-        </w:p>
-        <w:p>
-          <w:pPr>
-            <w:pStyle w:val="Prrafodelista"/>
-            <w:numPr>
-              <w:ilvl w:val="2"/>
-              <w:numId w:val="23"/>
-            </w:numPr>
-            <w:spacing w:line="276" w:lineRule="auto"/>
-            <w:rPr>
-              <w:rFonts w:cstheme="minorHAnsi"/>
-              <w:b/>
-              <w:sz w:val="24"/>
-              <w:szCs w:val="24"/>
-            </w:rPr>
-          </w:pPr>
-          <w:r>
-            <w:rPr>
-              <w:rFonts w:cstheme="minorHAnsi"/>
-              <w:b/>
-              <w:sz w:val="24"/>
-              <w:szCs w:val="24"/>
-            </w:rPr>
-            <w:t>El total de l</w:t>
-          </w:r>
-          <w:r>
-            <w:rPr>
-              <w:rFonts w:cstheme="minorHAnsi"/>
-              <w:b/>
-              <w:sz w:val="24"/>
-              <w:szCs w:val="24"/>
-            </w:rPr>
-            <w:t>as ventas</w:t>
-          </w:r>
-          <w:r>
-            <w:rPr>
-              <w:rFonts w:cstheme="minorHAnsi"/>
-              <w:b/>
-              <w:sz w:val="24"/>
-              <w:szCs w:val="24"/>
-            </w:rPr>
-            <w:t xml:space="preserve"> del primer año de la empresa seria entre </w:t>
-          </w:r>
-          <w:r>
-            <w:rPr>
-              <w:rFonts w:cstheme="minorHAnsi"/>
-              <w:b/>
-              <w:sz w:val="24"/>
-              <w:szCs w:val="24"/>
-            </w:rPr>
-            <w:t>500</w:t>
-          </w:r>
-          <w:r>
-            <w:rPr>
-              <w:rFonts w:cstheme="minorHAnsi"/>
-              <w:b/>
-              <w:sz w:val="24"/>
-              <w:szCs w:val="24"/>
-            </w:rPr>
-            <w:t xml:space="preserve">.000€ </w:t>
-          </w:r>
-          <w:r>
-            <w:rPr>
-              <w:rFonts w:cstheme="minorHAnsi"/>
-              <w:b/>
-              <w:sz w:val="24"/>
-              <w:szCs w:val="24"/>
-            </w:rPr>
-            <w:t xml:space="preserve">/ </w:t>
-          </w:r>
-          <w:r>
-            <w:rPr>
-              <w:rFonts w:cstheme="minorHAnsi"/>
-              <w:b/>
-              <w:sz w:val="24"/>
-              <w:szCs w:val="24"/>
-            </w:rPr>
-            <w:t>1</w:t>
-          </w:r>
-          <w:r>
-            <w:rPr>
-              <w:rFonts w:cstheme="minorHAnsi"/>
-              <w:b/>
-              <w:sz w:val="24"/>
-              <w:szCs w:val="24"/>
-            </w:rPr>
-            <w:t>.</w:t>
-          </w:r>
-          <w:r>
-            <w:rPr>
-              <w:rFonts w:cstheme="minorHAnsi"/>
-              <w:b/>
-              <w:sz w:val="24"/>
-              <w:szCs w:val="24"/>
-            </w:rPr>
-            <w:t>000</w:t>
-          </w:r>
-          <w:r>
-            <w:rPr>
-              <w:rFonts w:cstheme="minorHAnsi"/>
-              <w:b/>
-              <w:sz w:val="24"/>
-              <w:szCs w:val="24"/>
-            </w:rPr>
-            <w:t>.000€</w:t>
-          </w:r>
-          <w:r>
-            <w:rPr>
-              <w:rFonts w:cstheme="minorHAnsi"/>
-              <w:b/>
-              <w:sz w:val="24"/>
-              <w:szCs w:val="24"/>
-            </w:rPr>
-            <w:t>.</w:t>
-          </w:r>
-        </w:p>
-        <w:p>
-          <w:pPr>
-            <w:pStyle w:val="Prrafodelista"/>
-            <w:numPr>
-              <w:ilvl w:val="0"/>
-              <w:numId w:val="23"/>
-            </w:numPr>
-            <w:spacing w:line="276" w:lineRule="auto"/>
+          <w:r>
             <w:rPr>
               <w:rFonts w:ascii="Times New Roman" w:hAnsi="Times New Roman" w:cs="Times New Roman"/>
               <w:b/>
-              <w:i/>
-              <w:iCs/>
               <w:sz w:val="36"/>
               <w:szCs w:val="32"/>
-              <w:u w:val="single"/>
-            </w:rPr>
-          </w:pPr>
-          <w:r>
-            <w:rPr>
-              <w:b/>
-              <w:i/>
-              <w:iCs/>
-              <w:sz w:val="24"/>
-              <w:u w:val="single"/>
-            </w:rPr>
-            <w:t>Relación de las ventas por meses / trimestres de la empresa.</w:t>
-          </w:r>
-        </w:p>
-        <w:p>
-          <w:pPr>
-            <w:pStyle w:val="Prrafodelista"/>
-            <w:numPr>
-              <w:ilvl w:val="1"/>
-              <w:numId w:val="23"/>
-            </w:numPr>
-            <w:spacing w:line="276" w:lineRule="auto"/>
-            <w:rPr>
-              <w:rFonts w:ascii="Times New Roman" w:hAnsi="Times New Roman" w:cs="Times New Roman"/>
-              <w:b/>
-              <w:i/>
-              <w:iCs/>
-              <w:sz w:val="36"/>
-              <w:szCs w:val="32"/>
-              <w:u w:val="single"/>
-            </w:rPr>
-          </w:pPr>
-          <w:r>
-            <w:rPr>
-              <w:rFonts w:cstheme="minorHAnsi"/>
-              <w:b/>
-              <w:sz w:val="24"/>
-            </w:rPr>
-            <w:t>La relación de l</w:t>
-          </w:r>
-          <w:r>
-            <w:rPr>
-              <w:rFonts w:cstheme="minorHAnsi"/>
-              <w:b/>
-              <w:sz w:val="24"/>
-            </w:rPr>
-            <w:t>as ventas</w:t>
-          </w:r>
-          <w:r>
-            <w:rPr>
-              <w:rFonts w:cstheme="minorHAnsi"/>
-              <w:b/>
-              <w:sz w:val="24"/>
-            </w:rPr>
-            <w:t xml:space="preserve"> por trimestre de la empresa, están reflejados en la tabla anterior de los cálculos de</w:t>
-          </w:r>
-          <w:r>
-            <w:rPr>
-              <w:rFonts w:cstheme="minorHAnsi"/>
-              <w:b/>
-              <w:sz w:val="24"/>
-            </w:rPr>
-            <w:t xml:space="preserve"> las ventas</w:t>
-          </w:r>
-          <w:r>
-            <w:rPr>
-              <w:rFonts w:cstheme="minorHAnsi"/>
-              <w:b/>
-              <w:sz w:val="24"/>
-            </w:rPr>
-            <w:t>.</w:t>
-          </w:r>
-        </w:p>
-        <w:p>
-          <w:pPr>
-            <w:pStyle w:val="Prrafodelista"/>
-            <w:numPr>
-              <w:ilvl w:val="0"/>
-              <w:numId w:val="23"/>
-            </w:numPr>
-            <w:spacing w:line="276" w:lineRule="auto"/>
-            <w:rPr>
-              <w:rFonts w:ascii="Times New Roman" w:hAnsi="Times New Roman" w:cs="Times New Roman"/>
-              <w:b/>
-              <w:i/>
-              <w:iCs/>
-              <w:sz w:val="36"/>
-              <w:szCs w:val="32"/>
-              <w:u w:val="single"/>
-            </w:rPr>
-          </w:pPr>
-          <w:r>
-            <w:rPr>
-              <w:b/>
-              <w:i/>
-              <w:iCs/>
-              <w:sz w:val="24"/>
-              <w:u w:val="single"/>
-            </w:rPr>
-            <w:t>Comercialización y distribución de los productos / servicios de la empresa.</w:t>
-          </w:r>
-        </w:p>
-        <w:p>
-          <w:pPr>
-            <w:pStyle w:val="Prrafodelista"/>
-            <w:numPr>
-              <w:ilvl w:val="1"/>
-              <w:numId w:val="23"/>
-            </w:numPr>
-            <w:spacing w:line="276" w:lineRule="auto"/>
-            <w:rPr>
-              <w:rFonts w:ascii="Times New Roman" w:hAnsi="Times New Roman" w:cs="Times New Roman"/>
-              <w:b/>
-              <w:i/>
-              <w:iCs/>
-              <w:sz w:val="36"/>
-              <w:szCs w:val="32"/>
-              <w:u w:val="single"/>
-            </w:rPr>
-          </w:pPr>
-          <w:r>
-            <w:rPr>
-              <w:rFonts w:cstheme="minorHAnsi"/>
-              <w:b/>
-              <w:sz w:val="24"/>
-            </w:rPr>
-            <w:t xml:space="preserve">La comercialización y distribución de los productos y servicios de la empresa irán destinados al sector terciario / servicios y podrán entregarse mediante </w:t>
-          </w:r>
-          <w:r>
-            <w:rPr>
-              <w:rFonts w:cstheme="minorHAnsi"/>
-              <w:b/>
-              <w:sz w:val="24"/>
-            </w:rPr>
-            <w:t>servidores de reparto o ir los mismos directivos / trabajadores, expertos o el propio dueño, a vender dichos productos / servicios, a los clientes.</w:t>
-          </w:r>
-        </w:p>
-        <w:p>
-          <w:pPr>
-            <w:rPr>
-              <w:rFonts w:cstheme="minorHAnsi"/>
-              <w:b/>
-              <w:sz w:val="24"/>
-            </w:rPr>
-          </w:pPr>
-          <w:r>
-            <w:rPr>
-              <w:rFonts w:cstheme="minorHAnsi"/>
-              <w:b/>
-              <w:sz w:val="24"/>
-            </w:rPr>
-            <w:br w:type="page"/>
-          </w:r>
-        </w:p>
-        <w:p>
-          <w:pPr>
-            <w:spacing w:line="276" w:lineRule="auto"/>
-            <w:rPr>
-              <w:rFonts w:cstheme="minorHAnsi"/>
-              <w:b/>
-              <w:sz w:val="24"/>
-            </w:rPr>
-          </w:pPr>
-        </w:p>
-        <w:p>
-          <w:pPr>
-            <w:spacing w:line="276" w:lineRule="auto"/>
-            <w:jc w:val="center"/>
-            <w:rPr>
-              <w:rFonts w:ascii="Times New Roman" w:hAnsi="Times New Roman" w:cs="Times New Roman"/>
-              <w:b/>
-              <w:i/>
-              <w:iCs/>
-              <w:sz w:val="36"/>
-              <w:szCs w:val="32"/>
-              <w:u w:val="single"/>
-            </w:rPr>
-          </w:pPr>
-          <w:r>
-            <w:rPr>
-              <w:rFonts w:ascii="Times New Roman" w:hAnsi="Times New Roman" w:cs="Times New Roman"/>
-              <w:b/>
-              <w:sz w:val="36"/>
-              <w:szCs w:val="32"/>
-            </w:rPr>
+            </w:rPr>
+            <w:lastRenderedPageBreak/>
             <w:t>RESULTADO Y BALANCE.</w:t>
           </w:r>
         </w:p>
@@ -20190,12 +19082,11 @@
             </w:numPr>
             <w:spacing w:line="276" w:lineRule="auto"/>
             <w:rPr>
-              <w:rFonts w:ascii="Times New Roman" w:hAnsi="Times New Roman" w:cs="Times New Roman"/>
+              <w:rFonts w:cstheme="minorHAnsi"/>
               <w:b/>
               <w:i/>
               <w:iCs/>
-              <w:sz w:val="36"/>
-              <w:szCs w:val="32"/>
+              <w:sz w:val="24"/>
               <w:u w:val="single"/>
             </w:rPr>
           </w:pPr>
@@ -20219,12 +19110,11 @@
             </w:numPr>
             <w:spacing w:line="276" w:lineRule="auto"/>
             <w:rPr>
-              <w:rFonts w:ascii="Times New Roman" w:hAnsi="Times New Roman" w:cs="Times New Roman"/>
+              <w:rFonts w:cstheme="minorHAnsi"/>
               <w:b/>
               <w:i/>
               <w:iCs/>
-              <w:sz w:val="36"/>
-              <w:szCs w:val="32"/>
+              <w:sz w:val="24"/>
               <w:u w:val="single"/>
             </w:rPr>
           </w:pPr>
@@ -20234,23 +19124,7 @@
               <w:b/>
               <w:sz w:val="24"/>
             </w:rPr>
-            <w:t xml:space="preserve">Después de realizar los gastos y las ventas que tendrá la empresa en su primer año, hemos llegado a la conclusión, de que el beneficio si todo va bien, </w:t>
-          </w:r>
-          <w:r>
-            <w:rPr>
-              <w:rFonts w:cstheme="minorHAnsi"/>
-              <w:b/>
-              <w:sz w:val="24"/>
-            </w:rPr>
-            <w:t>sería</w:t>
-          </w:r>
-          <w:r>
-            <w:rPr>
-              <w:rFonts w:cstheme="minorHAnsi"/>
-              <w:b/>
-              <w:sz w:val="24"/>
-            </w:rPr>
-            <w:t xml:space="preserve"> de unos 500.000€ o 1.000.000€ de euros.</w:t>
+            <w:t>Después de realizar los gastos y las ventas que tendrá la empresa en su primer año, hemos llegado a la conclusión, de que el beneficio si todo va bien, sería de unos 500.000€ o 1.000.000€ de euros.</w:t>
           </w:r>
         </w:p>
         <w:p>
@@ -20262,12 +19136,11 @@
             </w:numPr>
             <w:spacing w:line="276" w:lineRule="auto"/>
             <w:rPr>
-              <w:rFonts w:ascii="Times New Roman" w:hAnsi="Times New Roman" w:cs="Times New Roman"/>
+              <w:rFonts w:cstheme="minorHAnsi"/>
               <w:b/>
               <w:i/>
               <w:iCs/>
-              <w:sz w:val="36"/>
-              <w:szCs w:val="32"/>
+              <w:sz w:val="24"/>
               <w:u w:val="single"/>
             </w:rPr>
           </w:pPr>
@@ -20422,10 +19295,9 @@
             <w:spacing w:line="276" w:lineRule="auto"/>
             <w:jc w:val="center"/>
             <w:rPr>
-              <w:rFonts w:ascii="Times New Roman" w:hAnsi="Times New Roman" w:cs="Times New Roman"/>
-              <w:b/>
-              <w:sz w:val="40"/>
-              <w:szCs w:val="36"/>
+              <w:rFonts w:cstheme="minorHAnsi"/>
+              <w:b/>
+              <w:sz w:val="24"/>
             </w:rPr>
           </w:pPr>
           <w:r>
@@ -20448,12 +19320,11 @@
             </w:numPr>
             <w:spacing w:line="276" w:lineRule="auto"/>
             <w:rPr>
-              <w:rFonts w:ascii="Times New Roman" w:hAnsi="Times New Roman" w:cs="Times New Roman"/>
+              <w:rFonts w:cstheme="minorHAnsi"/>
               <w:b/>
               <w:i/>
               <w:iCs/>
-              <w:sz w:val="40"/>
-              <w:szCs w:val="36"/>
+              <w:sz w:val="24"/>
               <w:u w:val="single"/>
             </w:rPr>
           </w:pPr>
@@ -20477,10 +19348,9 @@
             </w:numPr>
             <w:spacing w:line="276" w:lineRule="auto"/>
             <w:rPr>
-              <w:rFonts w:ascii="Times New Roman" w:hAnsi="Times New Roman" w:cs="Times New Roman"/>
-              <w:b/>
-              <w:sz w:val="40"/>
-              <w:szCs w:val="36"/>
+              <w:rFonts w:cstheme="minorHAnsi"/>
+              <w:b/>
+              <w:sz w:val="24"/>
             </w:rPr>
           </w:pPr>
           <w:r>
@@ -20501,10 +19371,9 @@
             </w:numPr>
             <w:spacing w:line="276" w:lineRule="auto"/>
             <w:rPr>
-              <w:rFonts w:ascii="Times New Roman" w:hAnsi="Times New Roman" w:cs="Times New Roman"/>
-              <w:b/>
-              <w:sz w:val="40"/>
-              <w:szCs w:val="36"/>
+              <w:rFonts w:cstheme="minorHAnsi"/>
+              <w:b/>
+              <w:sz w:val="24"/>
             </w:rPr>
           </w:pPr>
           <w:r>
@@ -20565,51 +19434,18 @@
             </w:numPr>
             <w:spacing w:line="276" w:lineRule="auto"/>
             <w:rPr>
-              <w:rFonts w:ascii="Times New Roman" w:hAnsi="Times New Roman" w:cs="Times New Roman"/>
-              <w:b/>
-              <w:sz w:val="40"/>
-              <w:szCs w:val="36"/>
-            </w:rPr>
-          </w:pPr>
-          <w:r>
-            <w:rPr>
-              <w:rFonts w:cstheme="minorHAnsi"/>
-              <w:b/>
-              <w:sz w:val="24"/>
-            </w:rPr>
-            <w:t>Porque</w:t>
-          </w:r>
-          <w:r>
-            <w:rPr>
-              <w:rFonts w:cstheme="minorHAnsi"/>
-              <w:b/>
-              <w:sz w:val="24"/>
-            </w:rPr>
-            <w:t xml:space="preserve"> no</w:t>
-          </w:r>
-          <w:r>
-            <w:rPr>
-              <w:rFonts w:cstheme="minorHAnsi"/>
-              <w:b/>
-              <w:sz w:val="24"/>
-            </w:rPr>
-            <w:t xml:space="preserve"> es viable la empresa económicamente y</w:t>
-          </w:r>
-          <w:r>
-            <w:rPr>
-              <w:rFonts w:cstheme="minorHAnsi"/>
-              <w:b/>
-              <w:sz w:val="24"/>
-            </w:rPr>
-            <w:t xml:space="preserve"> no</w:t>
-          </w:r>
-          <w:r>
-            <w:rPr>
-              <w:rFonts w:cstheme="minorHAnsi"/>
-              <w:b/>
-              <w:sz w:val="24"/>
-            </w:rPr>
-            <w:t xml:space="preserve"> tiene un buen marketing:</w:t>
+              <w:rFonts w:cstheme="minorHAnsi"/>
+              <w:b/>
+              <w:sz w:val="24"/>
+            </w:rPr>
+          </w:pPr>
+          <w:r>
+            <w:rPr>
+              <w:rFonts w:cstheme="minorHAnsi"/>
+              <w:b/>
+              <w:sz w:val="24"/>
+            </w:rPr>
+            <w:t>Porque no es viable la empresa económicamente y no tiene un buen marketing:</w:t>
           </w:r>
         </w:p>
         <w:p>
@@ -20621,10 +19457,9 @@
             </w:numPr>
             <w:spacing w:line="276" w:lineRule="auto"/>
             <w:rPr>
-              <w:rFonts w:ascii="Times New Roman" w:hAnsi="Times New Roman" w:cs="Times New Roman"/>
-              <w:b/>
-              <w:sz w:val="40"/>
-              <w:szCs w:val="36"/>
+              <w:rFonts w:cstheme="minorHAnsi"/>
+              <w:b/>
+              <w:sz w:val="24"/>
             </w:rPr>
           </w:pPr>
           <w:r>
@@ -20660,37 +19495,6 @@
             <w:t>, que ofrezca sus productos y servicios, en un mercado y en un sector tan poco atractivo y con pocos resultados satisfactorios y sobre el marketing da igual si nuestra página web es de lo más interactiva y buena para nuestros clientes y también lo sean nuestros productos y servicios, ya que sino somos conocidos en el mercado y en el sector, nada de lo que hagamos funcionara, a corto y medio plazo.</w:t>
           </w:r>
         </w:p>
-        <w:p>
-          <w:pPr>
-            <w:spacing w:line="276" w:lineRule="auto"/>
-            <w:rPr>
-              <w:rFonts w:ascii="Times New Roman" w:hAnsi="Times New Roman" w:cs="Times New Roman"/>
-              <w:b/>
-              <w:sz w:val="24"/>
-            </w:rPr>
-          </w:pPr>
-        </w:p>
-        <w:p>
-          <w:pPr>
-            <w:spacing w:line="276" w:lineRule="auto"/>
-            <w:rPr>
-              <w:rFonts w:cstheme="minorHAnsi"/>
-              <w:b/>
-              <w:sz w:val="24"/>
-            </w:rPr>
-          </w:pPr>
-        </w:p>
-        <w:p>
-          <w:pPr>
-            <w:spacing w:line="276" w:lineRule="auto"/>
-            <w:rPr>
-              <w:rFonts w:ascii="Times New Roman" w:hAnsi="Times New Roman" w:cs="Times New Roman"/>
-              <w:b/>
-              <w:sz w:val="24"/>
-            </w:rPr>
-          </w:pPr>
-        </w:p>
-        <w:p/>
       </w:sdtContent>
     </w:sdt>
     <w:sectPr>
@@ -20710,7 +19514,7 @@
 </file>
 
 <file path=word/endnotes.xml><?xml version="1.0" encoding="utf-8"?>
-<w:endnotes xmlns:wpc="http://schemas.microsoft.com/office/word/2010/wordprocessingCanvas" xmlns:cx="http://schemas.microsoft.com/office/drawing/2014/chartex" xmlns:cx1="http://schemas.microsoft.com/office/drawing/2015/9/8/chartex" xmlns:cx2="http://schemas.microsoft.com/office/drawing/2015/10/21/chartex" xmlns:cx3="http://schemas.microsoft.com/office/drawing/2016/5/9/chartex" xmlns:cx4="http://schemas.microsoft.com/office/drawing/2016/5/10/chartex" xmlns:cx5="http://schemas.microsoft.com/office/drawing/2016/5/11/chartex" xmlns:cx6="http://schemas.microsoft.com/office/drawing/2016/5/12/chartex" xmlns:cx7="http://schemas.microsoft.com/office/drawing/2016/5/13/chartex" xmlns:cx8="http://schemas.microsoft.com/office/drawing/2016/5/14/chartex" xmlns:mc="http://schemas.openxmlformats.org/markup-compatibility/2006" xmlns:aink="http://schemas.microsoft.com/office/drawing/2016/ink" xmlns:am3d="http://schemas.microsoft.com/office/drawing/2017/model3d" xmlns:o="urn:schemas-microsoft-com:office:office" xmlns:r="http://schemas.openxmlformats.org/officeDocument/2006/relationships" xmlns:m="http://schemas.openxmlformats.org/officeDocument/2006/math" xmlns:v="urn:schemas-microsoft-com:vml" xmlns:wp14="http://schemas.microsoft.com/office/word/2010/wordprocessingDrawing" xmlns:wp="http://schemas.openxmlformats.org/drawingml/2006/wordprocessingDrawing" xmlns:w10="urn:schemas-microsoft-com:office:word" xmlns:w="http://schemas.openxmlformats.org/wordprocessingml/2006/main" xmlns:w14="http://schemas.microsoft.com/office/word/2010/wordml" xmlns:w15="http://schemas.microsoft.com/office/word/2012/wordml" xmlns:w16cex="http://schemas.microsoft.com/office/word/2018/wordml/cex" xmlns:w16cid="http://schemas.microsoft.com/office/word/2016/wordml/cid" xmlns:w16="http://schemas.microsoft.com/office/word/2018/wordml" xmlns:w16sdtdh="http://schemas.microsoft.com/office/word/2020/wordml/sdtdatahash" xmlns:w16se="http://schemas.microsoft.com/office/word/2015/wordml/symex" xmlns:wpg="http://schemas.microsoft.com/office/word/2010/wordprocessingGroup" xmlns:wpi="http://schemas.microsoft.com/office/word/2010/wordprocessingInk" xmlns:wne="http://schemas.microsoft.com/office/word/2006/wordml" xmlns:wps="http://schemas.microsoft.com/office/word/2010/wordprocessingShape" mc:Ignorable="w14 w15 w16se w16cid w16 w16cex w16sdtdh wp14">
+<w:endnotes xmlns:wpc="http://schemas.microsoft.com/office/word/2010/wordprocessingCanvas" xmlns:cx="http://schemas.microsoft.com/office/drawing/2014/chartex" xmlns:cx1="http://schemas.microsoft.com/office/drawing/2015/9/8/chartex" xmlns:cx2="http://schemas.microsoft.com/office/drawing/2015/10/21/chartex" xmlns:cx3="http://schemas.microsoft.com/office/drawing/2016/5/9/chartex" xmlns:cx4="http://schemas.microsoft.com/office/drawing/2016/5/10/chartex" xmlns:cx5="http://schemas.microsoft.com/office/drawing/2016/5/11/chartex" xmlns:cx6="http://schemas.microsoft.com/office/drawing/2016/5/12/chartex" xmlns:cx7="http://schemas.microsoft.com/office/drawing/2016/5/13/chartex" xmlns:cx8="http://schemas.microsoft.com/office/drawing/2016/5/14/chartex" xmlns:mc="http://schemas.openxmlformats.org/markup-compatibility/2006" xmlns:aink="http://schemas.microsoft.com/office/drawing/2016/ink" xmlns:am3d="http://schemas.microsoft.com/office/drawing/2017/model3d" xmlns:o="urn:schemas-microsoft-com:office:office" xmlns:oel="http://schemas.microsoft.com/office/2019/extlst" xmlns:r="http://schemas.openxmlformats.org/officeDocument/2006/relationships" xmlns:m="http://schemas.openxmlformats.org/officeDocument/2006/math" xmlns:v="urn:schemas-microsoft-com:vml" xmlns:wp14="http://schemas.microsoft.com/office/word/2010/wordprocessingDrawing" xmlns:wp="http://schemas.openxmlformats.org/drawingml/2006/wordprocessingDrawing" xmlns:w10="urn:schemas-microsoft-com:office:word" xmlns:w="http://schemas.openxmlformats.org/wordprocessingml/2006/main" xmlns:w14="http://schemas.microsoft.com/office/word/2010/wordml" xmlns:w15="http://schemas.microsoft.com/office/word/2012/wordml" xmlns:w16cex="http://schemas.microsoft.com/office/word/2018/wordml/cex" xmlns:w16cid="http://schemas.microsoft.com/office/word/2016/wordml/cid" xmlns:w16="http://schemas.microsoft.com/office/word/2018/wordml" xmlns:w16sdtdh="http://schemas.microsoft.com/office/word/2020/wordml/sdtdatahash" xmlns:w16se="http://schemas.microsoft.com/office/word/2015/wordml/symex" xmlns:wpg="http://schemas.microsoft.com/office/word/2010/wordprocessingGroup" xmlns:wpi="http://schemas.microsoft.com/office/word/2010/wordprocessingInk" xmlns:wne="http://schemas.microsoft.com/office/word/2006/wordml" xmlns:wps="http://schemas.microsoft.com/office/word/2010/wordprocessingShape" mc:Ignorable="w14 w15 w16se w16cid w16 w16cex w16sdtdh wp14">
   <w:endnote w:type="separator" w:id="-1">
     <w:p>
       <w:pPr>
@@ -20735,7 +19539,7 @@
 </file>
 
 <file path=word/footer1.xml><?xml version="1.0" encoding="utf-8"?>
-<w:ftr xmlns:wpc="http://schemas.microsoft.com/office/word/2010/wordprocessingCanvas" xmlns:cx="http://schemas.microsoft.com/office/drawing/2014/chartex" xmlns:cx1="http://schemas.microsoft.com/office/drawing/2015/9/8/chartex" xmlns:cx2="http://schemas.microsoft.com/office/drawing/2015/10/21/chartex" xmlns:cx3="http://schemas.microsoft.com/office/drawing/2016/5/9/chartex" xmlns:cx4="http://schemas.microsoft.com/office/drawing/2016/5/10/chartex" xmlns:cx5="http://schemas.microsoft.com/office/drawing/2016/5/11/chartex" xmlns:cx6="http://schemas.microsoft.com/office/drawing/2016/5/12/chartex" xmlns:cx7="http://schemas.microsoft.com/office/drawing/2016/5/13/chartex" xmlns:cx8="http://schemas.microsoft.com/office/drawing/2016/5/14/chartex" xmlns:mc="http://schemas.openxmlformats.org/markup-compatibility/2006" xmlns:aink="http://schemas.microsoft.com/office/drawing/2016/ink" xmlns:am3d="http://schemas.microsoft.com/office/drawing/2017/model3d" xmlns:o="urn:schemas-microsoft-com:office:office" xmlns:r="http://schemas.openxmlformats.org/officeDocument/2006/relationships" xmlns:m="http://schemas.openxmlformats.org/officeDocument/2006/math" xmlns:v="urn:schemas-microsoft-com:vml" xmlns:wp14="http://schemas.microsoft.com/office/word/2010/wordprocessingDrawing" xmlns:wp="http://schemas.openxmlformats.org/drawingml/2006/wordprocessingDrawing" xmlns:w10="urn:schemas-microsoft-com:office:word" xmlns:w="http://schemas.openxmlformats.org/wordprocessingml/2006/main" xmlns:w14="http://schemas.microsoft.com/office/word/2010/wordml" xmlns:w15="http://schemas.microsoft.com/office/word/2012/wordml" xmlns:w16cex="http://schemas.microsoft.com/office/word/2018/wordml/cex" xmlns:w16cid="http://schemas.microsoft.com/office/word/2016/wordml/cid" xmlns:w16="http://schemas.microsoft.com/office/word/2018/wordml" xmlns:w16sdtdh="http://schemas.microsoft.com/office/word/2020/wordml/sdtdatahash" xmlns:w16se="http://schemas.microsoft.com/office/word/2015/wordml/symex" xmlns:wpg="http://schemas.microsoft.com/office/word/2010/wordprocessingGroup" xmlns:wpi="http://schemas.microsoft.com/office/word/2010/wordprocessingInk" xmlns:wne="http://schemas.microsoft.com/office/word/2006/wordml" xmlns:wps="http://schemas.microsoft.com/office/word/2010/wordprocessingShape" mc:Ignorable="w14 w15 w16se w16cid w16 w16cex w16sdtdh wp14">
+<w:ftr xmlns:wpc="http://schemas.microsoft.com/office/word/2010/wordprocessingCanvas" xmlns:cx="http://schemas.microsoft.com/office/drawing/2014/chartex" xmlns:cx1="http://schemas.microsoft.com/office/drawing/2015/9/8/chartex" xmlns:cx2="http://schemas.microsoft.com/office/drawing/2015/10/21/chartex" xmlns:cx3="http://schemas.microsoft.com/office/drawing/2016/5/9/chartex" xmlns:cx4="http://schemas.microsoft.com/office/drawing/2016/5/10/chartex" xmlns:cx5="http://schemas.microsoft.com/office/drawing/2016/5/11/chartex" xmlns:cx6="http://schemas.microsoft.com/office/drawing/2016/5/12/chartex" xmlns:cx7="http://schemas.microsoft.com/office/drawing/2016/5/13/chartex" xmlns:cx8="http://schemas.microsoft.com/office/drawing/2016/5/14/chartex" xmlns:mc="http://schemas.openxmlformats.org/markup-compatibility/2006" xmlns:aink="http://schemas.microsoft.com/office/drawing/2016/ink" xmlns:am3d="http://schemas.microsoft.com/office/drawing/2017/model3d" xmlns:o="urn:schemas-microsoft-com:office:office" xmlns:oel="http://schemas.microsoft.com/office/2019/extlst" xmlns:r="http://schemas.openxmlformats.org/officeDocument/2006/relationships" xmlns:m="http://schemas.openxmlformats.org/officeDocument/2006/math" xmlns:v="urn:schemas-microsoft-com:vml" xmlns:wp14="http://schemas.microsoft.com/office/word/2010/wordprocessingDrawing" xmlns:wp="http://schemas.openxmlformats.org/drawingml/2006/wordprocessingDrawing" xmlns:w10="urn:schemas-microsoft-com:office:word" xmlns:w="http://schemas.openxmlformats.org/wordprocessingml/2006/main" xmlns:w14="http://schemas.microsoft.com/office/word/2010/wordml" xmlns:w15="http://schemas.microsoft.com/office/word/2012/wordml" xmlns:w16cex="http://schemas.microsoft.com/office/word/2018/wordml/cex" xmlns:w16cid="http://schemas.microsoft.com/office/word/2016/wordml/cid" xmlns:w16="http://schemas.microsoft.com/office/word/2018/wordml" xmlns:w16sdtdh="http://schemas.microsoft.com/office/word/2020/wordml/sdtdatahash" xmlns:w16se="http://schemas.microsoft.com/office/word/2015/wordml/symex" xmlns:wpg="http://schemas.microsoft.com/office/word/2010/wordprocessingGroup" xmlns:wpi="http://schemas.microsoft.com/office/word/2010/wordprocessingInk" xmlns:wne="http://schemas.microsoft.com/office/word/2006/wordml" xmlns:wps="http://schemas.microsoft.com/office/word/2010/wordprocessingShape" mc:Ignorable="w14 w15 w16se w16cid w16 w16cex w16sdtdh wp14">
   <w:p>
     <w:pPr>
       <w:pStyle w:val="Piedepgina"/>
@@ -20896,7 +19700,7 @@
 </file>
 
 <file path=word/footer2.xml><?xml version="1.0" encoding="utf-8"?>
-<w:ftr xmlns:wpc="http://schemas.microsoft.com/office/word/2010/wordprocessingCanvas" xmlns:cx="http://schemas.microsoft.com/office/drawing/2014/chartex" xmlns:cx1="http://schemas.microsoft.com/office/drawing/2015/9/8/chartex" xmlns:cx2="http://schemas.microsoft.com/office/drawing/2015/10/21/chartex" xmlns:cx3="http://schemas.microsoft.com/office/drawing/2016/5/9/chartex" xmlns:cx4="http://schemas.microsoft.com/office/drawing/2016/5/10/chartex" xmlns:cx5="http://schemas.microsoft.com/office/drawing/2016/5/11/chartex" xmlns:cx6="http://schemas.microsoft.com/office/drawing/2016/5/12/chartex" xmlns:cx7="http://schemas.microsoft.com/office/drawing/2016/5/13/chartex" xmlns:cx8="http://schemas.microsoft.com/office/drawing/2016/5/14/chartex" xmlns:mc="http://schemas.openxmlformats.org/markup-compatibility/2006" xmlns:aink="http://schemas.microsoft.com/office/drawing/2016/ink" xmlns:am3d="http://schemas.microsoft.com/office/drawing/2017/model3d" xmlns:o="urn:schemas-microsoft-com:office:office" xmlns:r="http://schemas.openxmlformats.org/officeDocument/2006/relationships" xmlns:m="http://schemas.openxmlformats.org/officeDocument/2006/math" xmlns:v="urn:schemas-microsoft-com:vml" xmlns:wp14="http://schemas.microsoft.com/office/word/2010/wordprocessingDrawing" xmlns:wp="http://schemas.openxmlformats.org/drawingml/2006/wordprocessingDrawing" xmlns:w10="urn:schemas-microsoft-com:office:word" xmlns:w="http://schemas.openxmlformats.org/wordprocessingml/2006/main" xmlns:w14="http://schemas.microsoft.com/office/word/2010/wordml" xmlns:w15="http://schemas.microsoft.com/office/word/2012/wordml" xmlns:w16cex="http://schemas.microsoft.com/office/word/2018/wordml/cex" xmlns:w16cid="http://schemas.microsoft.com/office/word/2016/wordml/cid" xmlns:w16="http://schemas.microsoft.com/office/word/2018/wordml" xmlns:w16sdtdh="http://schemas.microsoft.com/office/word/2020/wordml/sdtdatahash" xmlns:w16se="http://schemas.microsoft.com/office/word/2015/wordml/symex" xmlns:wpg="http://schemas.microsoft.com/office/word/2010/wordprocessingGroup" xmlns:wpi="http://schemas.microsoft.com/office/word/2010/wordprocessingInk" xmlns:wne="http://schemas.microsoft.com/office/word/2006/wordml" xmlns:wps="http://schemas.microsoft.com/office/word/2010/wordprocessingShape" mc:Ignorable="w14 w15 w16se w16cid w16 w16cex w16sdtdh wp14">
+<w:ftr xmlns:wpc="http://schemas.microsoft.com/office/word/2010/wordprocessingCanvas" xmlns:cx="http://schemas.microsoft.com/office/drawing/2014/chartex" xmlns:cx1="http://schemas.microsoft.com/office/drawing/2015/9/8/chartex" xmlns:cx2="http://schemas.microsoft.com/office/drawing/2015/10/21/chartex" xmlns:cx3="http://schemas.microsoft.com/office/drawing/2016/5/9/chartex" xmlns:cx4="http://schemas.microsoft.com/office/drawing/2016/5/10/chartex" xmlns:cx5="http://schemas.microsoft.com/office/drawing/2016/5/11/chartex" xmlns:cx6="http://schemas.microsoft.com/office/drawing/2016/5/12/chartex" xmlns:cx7="http://schemas.microsoft.com/office/drawing/2016/5/13/chartex" xmlns:cx8="http://schemas.microsoft.com/office/drawing/2016/5/14/chartex" xmlns:mc="http://schemas.openxmlformats.org/markup-compatibility/2006" xmlns:aink="http://schemas.microsoft.com/office/drawing/2016/ink" xmlns:am3d="http://schemas.microsoft.com/office/drawing/2017/model3d" xmlns:o="urn:schemas-microsoft-com:office:office" xmlns:oel="http://schemas.microsoft.com/office/2019/extlst" xmlns:r="http://schemas.openxmlformats.org/officeDocument/2006/relationships" xmlns:m="http://schemas.openxmlformats.org/officeDocument/2006/math" xmlns:v="urn:schemas-microsoft-com:vml" xmlns:wp14="http://schemas.microsoft.com/office/word/2010/wordprocessingDrawing" xmlns:wp="http://schemas.openxmlformats.org/drawingml/2006/wordprocessingDrawing" xmlns:w10="urn:schemas-microsoft-com:office:word" xmlns:w="http://schemas.openxmlformats.org/wordprocessingml/2006/main" xmlns:w14="http://schemas.microsoft.com/office/word/2010/wordml" xmlns:w15="http://schemas.microsoft.com/office/word/2012/wordml" xmlns:w16cex="http://schemas.microsoft.com/office/word/2018/wordml/cex" xmlns:w16cid="http://schemas.microsoft.com/office/word/2016/wordml/cid" xmlns:w16="http://schemas.microsoft.com/office/word/2018/wordml" xmlns:w16sdtdh="http://schemas.microsoft.com/office/word/2020/wordml/sdtdatahash" xmlns:w16se="http://schemas.microsoft.com/office/word/2015/wordml/symex" xmlns:wpg="http://schemas.microsoft.com/office/word/2010/wordprocessingGroup" xmlns:wpi="http://schemas.microsoft.com/office/word/2010/wordprocessingInk" xmlns:wne="http://schemas.microsoft.com/office/word/2006/wordml" xmlns:wps="http://schemas.microsoft.com/office/word/2010/wordprocessingShape" mc:Ignorable="w14 w15 w16se w16cid w16 w16cex w16sdtdh wp14">
   <w:p>
     <w:pPr>
       <w:pStyle w:val="Piedepgina"/>
@@ -21057,7 +19861,7 @@
 </file>
 
 <file path=word/footnotes.xml><?xml version="1.0" encoding="utf-8"?>
-<w:footnotes xmlns:wpc="http://schemas.microsoft.com/office/word/2010/wordprocessingCanvas" xmlns:cx="http://schemas.microsoft.com/office/drawing/2014/chartex" xmlns:cx1="http://schemas.microsoft.com/office/drawing/2015/9/8/chartex" xmlns:cx2="http://schemas.microsoft.com/office/drawing/2015/10/21/chartex" xmlns:cx3="http://schemas.microsoft.com/office/drawing/2016/5/9/chartex" xmlns:cx4="http://schemas.microsoft.com/office/drawing/2016/5/10/chartex" xmlns:cx5="http://schemas.microsoft.com/office/drawing/2016/5/11/chartex" xmlns:cx6="http://schemas.microsoft.com/office/drawing/2016/5/12/chartex" xmlns:cx7="http://schemas.microsoft.com/office/drawing/2016/5/13/chartex" xmlns:cx8="http://schemas.microsoft.com/office/drawing/2016/5/14/chartex" xmlns:mc="http://schemas.openxmlformats.org/markup-compatibility/2006" xmlns:aink="http://schemas.microsoft.com/office/drawing/2016/ink" xmlns:am3d="http://schemas.microsoft.com/office/drawing/2017/model3d" xmlns:o="urn:schemas-microsoft-com:office:office" xmlns:r="http://schemas.openxmlformats.org/officeDocument/2006/relationships" xmlns:m="http://schemas.openxmlformats.org/officeDocument/2006/math" xmlns:v="urn:schemas-microsoft-com:vml" xmlns:wp14="http://schemas.microsoft.com/office/word/2010/wordprocessingDrawing" xmlns:wp="http://schemas.openxmlformats.org/drawingml/2006/wordprocessingDrawing" xmlns:w10="urn:schemas-microsoft-com:office:word" xmlns:w="http://schemas.openxmlformats.org/wordprocessingml/2006/main" xmlns:w14="http://schemas.microsoft.com/office/word/2010/wordml" xmlns:w15="http://schemas.microsoft.com/office/word/2012/wordml" xmlns:w16cex="http://schemas.microsoft.com/office/word/2018/wordml/cex" xmlns:w16cid="http://schemas.microsoft.com/office/word/2016/wordml/cid" xmlns:w16="http://schemas.microsoft.com/office/word/2018/wordml" xmlns:w16sdtdh="http://schemas.microsoft.com/office/word/2020/wordml/sdtdatahash" xmlns:w16se="http://schemas.microsoft.com/office/word/2015/wordml/symex" xmlns:wpg="http://schemas.microsoft.com/office/word/2010/wordprocessingGroup" xmlns:wpi="http://schemas.microsoft.com/office/word/2010/wordprocessingInk" xmlns:wne="http://schemas.microsoft.com/office/word/2006/wordml" xmlns:wps="http://schemas.microsoft.com/office/word/2010/wordprocessingShape" mc:Ignorable="w14 w15 w16se w16cid w16 w16cex w16sdtdh wp14">
+<w:footnotes xmlns:wpc="http://schemas.microsoft.com/office/word/2010/wordprocessingCanvas" xmlns:cx="http://schemas.microsoft.com/office/drawing/2014/chartex" xmlns:cx1="http://schemas.microsoft.com/office/drawing/2015/9/8/chartex" xmlns:cx2="http://schemas.microsoft.com/office/drawing/2015/10/21/chartex" xmlns:cx3="http://schemas.microsoft.com/office/drawing/2016/5/9/chartex" xmlns:cx4="http://schemas.microsoft.com/office/drawing/2016/5/10/chartex" xmlns:cx5="http://schemas.microsoft.com/office/drawing/2016/5/11/chartex" xmlns:cx6="http://schemas.microsoft.com/office/drawing/2016/5/12/chartex" xmlns:cx7="http://schemas.microsoft.com/office/drawing/2016/5/13/chartex" xmlns:cx8="http://schemas.microsoft.com/office/drawing/2016/5/14/chartex" xmlns:mc="http://schemas.openxmlformats.org/markup-compatibility/2006" xmlns:aink="http://schemas.microsoft.com/office/drawing/2016/ink" xmlns:am3d="http://schemas.microsoft.com/office/drawing/2017/model3d" xmlns:o="urn:schemas-microsoft-com:office:office" xmlns:oel="http://schemas.microsoft.com/office/2019/extlst" xmlns:r="http://schemas.openxmlformats.org/officeDocument/2006/relationships" xmlns:m="http://schemas.openxmlformats.org/officeDocument/2006/math" xmlns:v="urn:schemas-microsoft-com:vml" xmlns:wp14="http://schemas.microsoft.com/office/word/2010/wordprocessingDrawing" xmlns:wp="http://schemas.openxmlformats.org/drawingml/2006/wordprocessingDrawing" xmlns:w10="urn:schemas-microsoft-com:office:word" xmlns:w="http://schemas.openxmlformats.org/wordprocessingml/2006/main" xmlns:w14="http://schemas.microsoft.com/office/word/2010/wordml" xmlns:w15="http://schemas.microsoft.com/office/word/2012/wordml" xmlns:w16cex="http://schemas.microsoft.com/office/word/2018/wordml/cex" xmlns:w16cid="http://schemas.microsoft.com/office/word/2016/wordml/cid" xmlns:w16="http://schemas.microsoft.com/office/word/2018/wordml" xmlns:w16sdtdh="http://schemas.microsoft.com/office/word/2020/wordml/sdtdatahash" xmlns:w16se="http://schemas.microsoft.com/office/word/2015/wordml/symex" xmlns:wpg="http://schemas.microsoft.com/office/word/2010/wordprocessingGroup" xmlns:wpi="http://schemas.microsoft.com/office/word/2010/wordprocessingInk" xmlns:wne="http://schemas.microsoft.com/office/word/2006/wordml" xmlns:wps="http://schemas.microsoft.com/office/word/2010/wordprocessingShape" mc:Ignorable="w14 w15 w16se w16cid w16 w16cex w16sdtdh wp14">
   <w:footnote w:type="separator" w:id="-1">
     <w:p>
       <w:pPr>
@@ -21082,7 +19886,7 @@
 </file>
 
 <file path=word/header1.xml><?xml version="1.0" encoding="utf-8"?>
-<w:hdr xmlns:wpc="http://schemas.microsoft.com/office/word/2010/wordprocessingCanvas" xmlns:cx="http://schemas.microsoft.com/office/drawing/2014/chartex" xmlns:cx1="http://schemas.microsoft.com/office/drawing/2015/9/8/chartex" xmlns:cx2="http://schemas.microsoft.com/office/drawing/2015/10/21/chartex" xmlns:cx3="http://schemas.microsoft.com/office/drawing/2016/5/9/chartex" xmlns:cx4="http://schemas.microsoft.com/office/drawing/2016/5/10/chartex" xmlns:cx5="http://schemas.microsoft.com/office/drawing/2016/5/11/chartex" xmlns:cx6="http://schemas.microsoft.com/office/drawing/2016/5/12/chartex" xmlns:cx7="http://schemas.microsoft.com/office/drawing/2016/5/13/chartex" xmlns:cx8="http://schemas.microsoft.com/office/drawing/2016/5/14/chartex" xmlns:mc="http://schemas.openxmlformats.org/markup-compatibility/2006" xmlns:aink="http://schemas.microsoft.com/office/drawing/2016/ink" xmlns:am3d="http://schemas.microsoft.com/office/drawing/2017/model3d" xmlns:o="urn:schemas-microsoft-com:office:office" xmlns:r="http://schemas.openxmlformats.org/officeDocument/2006/relationships" xmlns:m="http://schemas.openxmlformats.org/officeDocument/2006/math" xmlns:v="urn:schemas-microsoft-com:vml" xmlns:wp14="http://schemas.microsoft.com/office/word/2010/wordprocessingDrawing" xmlns:wp="http://schemas.openxmlformats.org/drawingml/2006/wordprocessingDrawing" xmlns:w10="urn:schemas-microsoft-com:office:word" xmlns:w="http://schemas.openxmlformats.org/wordprocessingml/2006/main" xmlns:w14="http://schemas.microsoft.com/office/word/2010/wordml" xmlns:w15="http://schemas.microsoft.com/office/word/2012/wordml" xmlns:w16cex="http://schemas.microsoft.com/office/word/2018/wordml/cex" xmlns:w16cid="http://schemas.microsoft.com/office/word/2016/wordml/cid" xmlns:w16="http://schemas.microsoft.com/office/word/2018/wordml" xmlns:w16sdtdh="http://schemas.microsoft.com/office/word/2020/wordml/sdtdatahash" xmlns:w16se="http://schemas.microsoft.com/office/word/2015/wordml/symex" xmlns:wpg="http://schemas.microsoft.com/office/word/2010/wordprocessingGroup" xmlns:wpi="http://schemas.microsoft.com/office/word/2010/wordprocessingInk" xmlns:wne="http://schemas.microsoft.com/office/word/2006/wordml" xmlns:wps="http://schemas.microsoft.com/office/word/2010/wordprocessingShape" mc:Ignorable="w14 w15 w16se w16cid w16 w16cex w16sdtdh wp14">
+<w:hdr xmlns:wpc="http://schemas.microsoft.com/office/word/2010/wordprocessingCanvas" xmlns:cx="http://schemas.microsoft.com/office/drawing/2014/chartex" xmlns:cx1="http://schemas.microsoft.com/office/drawing/2015/9/8/chartex" xmlns:cx2="http://schemas.microsoft.com/office/drawing/2015/10/21/chartex" xmlns:cx3="http://schemas.microsoft.com/office/drawing/2016/5/9/chartex" xmlns:cx4="http://schemas.microsoft.com/office/drawing/2016/5/10/chartex" xmlns:cx5="http://schemas.microsoft.com/office/drawing/2016/5/11/chartex" xmlns:cx6="http://schemas.microsoft.com/office/drawing/2016/5/12/chartex" xmlns:cx7="http://schemas.microsoft.com/office/drawing/2016/5/13/chartex" xmlns:cx8="http://schemas.microsoft.com/office/drawing/2016/5/14/chartex" xmlns:mc="http://schemas.openxmlformats.org/markup-compatibility/2006" xmlns:aink="http://schemas.microsoft.com/office/drawing/2016/ink" xmlns:am3d="http://schemas.microsoft.com/office/drawing/2017/model3d" xmlns:o="urn:schemas-microsoft-com:office:office" xmlns:oel="http://schemas.microsoft.com/office/2019/extlst" xmlns:r="http://schemas.openxmlformats.org/officeDocument/2006/relationships" xmlns:m="http://schemas.openxmlformats.org/officeDocument/2006/math" xmlns:v="urn:schemas-microsoft-com:vml" xmlns:wp14="http://schemas.microsoft.com/office/word/2010/wordprocessingDrawing" xmlns:wp="http://schemas.openxmlformats.org/drawingml/2006/wordprocessingDrawing" xmlns:w10="urn:schemas-microsoft-com:office:word" xmlns:w="http://schemas.openxmlformats.org/wordprocessingml/2006/main" xmlns:w14="http://schemas.microsoft.com/office/word/2010/wordml" xmlns:w15="http://schemas.microsoft.com/office/word/2012/wordml" xmlns:w16cex="http://schemas.microsoft.com/office/word/2018/wordml/cex" xmlns:w16cid="http://schemas.microsoft.com/office/word/2016/wordml/cid" xmlns:w16="http://schemas.microsoft.com/office/word/2018/wordml" xmlns:w16sdtdh="http://schemas.microsoft.com/office/word/2020/wordml/sdtdatahash" xmlns:w16se="http://schemas.microsoft.com/office/word/2015/wordml/symex" xmlns:wpg="http://schemas.microsoft.com/office/word/2010/wordprocessingGroup" xmlns:wpi="http://schemas.microsoft.com/office/word/2010/wordprocessingInk" xmlns:wne="http://schemas.microsoft.com/office/word/2006/wordml" xmlns:wps="http://schemas.microsoft.com/office/word/2010/wordprocessingShape" mc:Ignorable="w14 w15 w16se w16cid w16 w16cex w16sdtdh wp14">
   <w:p>
     <w:pPr>
       <w:pStyle w:val="Encabezado"/>
@@ -21108,7 +19912,7 @@
 </file>
 
 <file path=word/header2.xml><?xml version="1.0" encoding="utf-8"?>
-<w:hdr xmlns:wpc="http://schemas.microsoft.com/office/word/2010/wordprocessingCanvas" xmlns:cx="http://schemas.microsoft.com/office/drawing/2014/chartex" xmlns:cx1="http://schemas.microsoft.com/office/drawing/2015/9/8/chartex" xmlns:cx2="http://schemas.microsoft.com/office/drawing/2015/10/21/chartex" xmlns:cx3="http://schemas.microsoft.com/office/drawing/2016/5/9/chartex" xmlns:cx4="http://schemas.microsoft.com/office/drawing/2016/5/10/chartex" xmlns:cx5="http://schemas.microsoft.com/office/drawing/2016/5/11/chartex" xmlns:cx6="http://schemas.microsoft.com/office/drawing/2016/5/12/chartex" xmlns:cx7="http://schemas.microsoft.com/office/drawing/2016/5/13/chartex" xmlns:cx8="http://schemas.microsoft.com/office/drawing/2016/5/14/chartex" xmlns:mc="http://schemas.openxmlformats.org/markup-compatibility/2006" xmlns:aink="http://schemas.microsoft.com/office/drawing/2016/ink" xmlns:am3d="http://schemas.microsoft.com/office/drawing/2017/model3d" xmlns:o="urn:schemas-microsoft-com:office:office" xmlns:r="http://schemas.openxmlformats.org/officeDocument/2006/relationships" xmlns:m="http://schemas.openxmlformats.org/officeDocument/2006/math" xmlns:v="urn:schemas-microsoft-com:vml" xmlns:wp14="http://schemas.microsoft.com/office/word/2010/wordprocessingDrawing" xmlns:wp="http://schemas.openxmlformats.org/drawingml/2006/wordprocessingDrawing" xmlns:w10="urn:schemas-microsoft-com:office:word" xmlns:w="http://schemas.openxmlformats.org/wordprocessingml/2006/main" xmlns:w14="http://schemas.microsoft.com/office/word/2010/wordml" xmlns:w15="http://schemas.microsoft.com/office/word/2012/wordml" xmlns:w16cex="http://schemas.microsoft.com/office/word/2018/wordml/cex" xmlns:w16cid="http://schemas.microsoft.com/office/word/2016/wordml/cid" xmlns:w16="http://schemas.microsoft.com/office/word/2018/wordml" xmlns:w16sdtdh="http://schemas.microsoft.com/office/word/2020/wordml/sdtdatahash" xmlns:w16se="http://schemas.microsoft.com/office/word/2015/wordml/symex" xmlns:wpg="http://schemas.microsoft.com/office/word/2010/wordprocessingGroup" xmlns:wpi="http://schemas.microsoft.com/office/word/2010/wordprocessingInk" xmlns:wne="http://schemas.microsoft.com/office/word/2006/wordml" xmlns:wps="http://schemas.microsoft.com/office/word/2010/wordprocessingShape" mc:Ignorable="w14 w15 w16se w16cid w16 w16cex w16sdtdh wp14">
+<w:hdr xmlns:wpc="http://schemas.microsoft.com/office/word/2010/wordprocessingCanvas" xmlns:cx="http://schemas.microsoft.com/office/drawing/2014/chartex" xmlns:cx1="http://schemas.microsoft.com/office/drawing/2015/9/8/chartex" xmlns:cx2="http://schemas.microsoft.com/office/drawing/2015/10/21/chartex" xmlns:cx3="http://schemas.microsoft.com/office/drawing/2016/5/9/chartex" xmlns:cx4="http://schemas.microsoft.com/office/drawing/2016/5/10/chartex" xmlns:cx5="http://schemas.microsoft.com/office/drawing/2016/5/11/chartex" xmlns:cx6="http://schemas.microsoft.com/office/drawing/2016/5/12/chartex" xmlns:cx7="http://schemas.microsoft.com/office/drawing/2016/5/13/chartex" xmlns:cx8="http://schemas.microsoft.com/office/drawing/2016/5/14/chartex" xmlns:mc="http://schemas.openxmlformats.org/markup-compatibility/2006" xmlns:aink="http://schemas.microsoft.com/office/drawing/2016/ink" xmlns:am3d="http://schemas.microsoft.com/office/drawing/2017/model3d" xmlns:o="urn:schemas-microsoft-com:office:office" xmlns:oel="http://schemas.microsoft.com/office/2019/extlst" xmlns:r="http://schemas.openxmlformats.org/officeDocument/2006/relationships" xmlns:m="http://schemas.openxmlformats.org/officeDocument/2006/math" xmlns:v="urn:schemas-microsoft-com:vml" xmlns:wp14="http://schemas.microsoft.com/office/word/2010/wordprocessingDrawing" xmlns:wp="http://schemas.openxmlformats.org/drawingml/2006/wordprocessingDrawing" xmlns:w10="urn:schemas-microsoft-com:office:word" xmlns:w="http://schemas.openxmlformats.org/wordprocessingml/2006/main" xmlns:w14="http://schemas.microsoft.com/office/word/2010/wordml" xmlns:w15="http://schemas.microsoft.com/office/word/2012/wordml" xmlns:w16cex="http://schemas.microsoft.com/office/word/2018/wordml/cex" xmlns:w16cid="http://schemas.microsoft.com/office/word/2016/wordml/cid" xmlns:w16="http://schemas.microsoft.com/office/word/2018/wordml" xmlns:w16sdtdh="http://schemas.microsoft.com/office/word/2020/wordml/sdtdatahash" xmlns:w16se="http://schemas.microsoft.com/office/word/2015/wordml/symex" xmlns:wpg="http://schemas.microsoft.com/office/word/2010/wordprocessingGroup" xmlns:wpi="http://schemas.microsoft.com/office/word/2010/wordprocessingInk" xmlns:wne="http://schemas.microsoft.com/office/word/2006/wordml" xmlns:wps="http://schemas.microsoft.com/office/word/2010/wordprocessingShape" mc:Ignorable="w14 w15 w16se w16cid w16 w16cex w16sdtdh wp14">
   <w:p>
     <w:pPr>
       <w:pStyle w:val="Encabezado"/>
@@ -21134,7 +19938,7 @@
 </file>
 
 <file path=word/numbering.xml><?xml version="1.0" encoding="utf-8"?>
-<w:numbering xmlns:wpc="http://schemas.microsoft.com/office/word/2010/wordprocessingCanvas" xmlns:cx="http://schemas.microsoft.com/office/drawing/2014/chartex" xmlns:cx1="http://schemas.microsoft.com/office/drawing/2015/9/8/chartex" xmlns:cx2="http://schemas.microsoft.com/office/drawing/2015/10/21/chartex" xmlns:cx3="http://schemas.microsoft.com/office/drawing/2016/5/9/chartex" xmlns:cx4="http://schemas.microsoft.com/office/drawing/2016/5/10/chartex" xmlns:cx5="http://schemas.microsoft.com/office/drawing/2016/5/11/chartex" xmlns:cx6="http://schemas.microsoft.com/office/drawing/2016/5/12/chartex" xmlns:cx7="http://schemas.microsoft.com/office/drawing/2016/5/13/chartex" xmlns:cx8="http://schemas.microsoft.com/office/drawing/2016/5/14/chartex" xmlns:mc="http://schemas.openxmlformats.org/markup-compatibility/2006" xmlns:aink="http://schemas.microsoft.com/office/drawing/2016/ink" xmlns:am3d="http://schemas.microsoft.com/office/drawing/2017/model3d" xmlns:o="urn:schemas-microsoft-com:office:office" xmlns:r="http://schemas.openxmlformats.org/officeDocument/2006/relationships" xmlns:m="http://schemas.openxmlformats.org/officeDocument/2006/math" xmlns:v="urn:schemas-microsoft-com:vml" xmlns:wp14="http://schemas.microsoft.com/office/word/2010/wordprocessingDrawing" xmlns:wp="http://schemas.openxmlformats.org/drawingml/2006/wordprocessingDrawing" xmlns:w10="urn:schemas-microsoft-com:office:word" xmlns:w="http://schemas.openxmlformats.org/wordprocessingml/2006/main" xmlns:w14="http://schemas.microsoft.com/office/word/2010/wordml" xmlns:w15="http://schemas.microsoft.com/office/word/2012/wordml" xmlns:w16cex="http://schemas.microsoft.com/office/word/2018/wordml/cex" xmlns:w16cid="http://schemas.microsoft.com/office/word/2016/wordml/cid" xmlns:w16="http://schemas.microsoft.com/office/word/2018/wordml" xmlns:w16sdtdh="http://schemas.microsoft.com/office/word/2020/wordml/sdtdatahash" xmlns:w16se="http://schemas.microsoft.com/office/word/2015/wordml/symex" xmlns:wpg="http://schemas.microsoft.com/office/word/2010/wordprocessingGroup" xmlns:wpi="http://schemas.microsoft.com/office/word/2010/wordprocessingInk" xmlns:wne="http://schemas.microsoft.com/office/word/2006/wordml" xmlns:wps="http://schemas.microsoft.com/office/word/2010/wordprocessingShape" mc:Ignorable="w14 w15 w16se w16cid w16 w16cex w16sdtdh wp14">
+<w:numbering xmlns:wpc="http://schemas.microsoft.com/office/word/2010/wordprocessingCanvas" xmlns:cx="http://schemas.microsoft.com/office/drawing/2014/chartex" xmlns:cx1="http://schemas.microsoft.com/office/drawing/2015/9/8/chartex" xmlns:cx2="http://schemas.microsoft.com/office/drawing/2015/10/21/chartex" xmlns:cx3="http://schemas.microsoft.com/office/drawing/2016/5/9/chartex" xmlns:cx4="http://schemas.microsoft.com/office/drawing/2016/5/10/chartex" xmlns:cx5="http://schemas.microsoft.com/office/drawing/2016/5/11/chartex" xmlns:cx6="http://schemas.microsoft.com/office/drawing/2016/5/12/chartex" xmlns:cx7="http://schemas.microsoft.com/office/drawing/2016/5/13/chartex" xmlns:cx8="http://schemas.microsoft.com/office/drawing/2016/5/14/chartex" xmlns:mc="http://schemas.openxmlformats.org/markup-compatibility/2006" xmlns:aink="http://schemas.microsoft.com/office/drawing/2016/ink" xmlns:am3d="http://schemas.microsoft.com/office/drawing/2017/model3d" xmlns:o="urn:schemas-microsoft-com:office:office" xmlns:oel="http://schemas.microsoft.com/office/2019/extlst" xmlns:r="http://schemas.openxmlformats.org/officeDocument/2006/relationships" xmlns:m="http://schemas.openxmlformats.org/officeDocument/2006/math" xmlns:v="urn:schemas-microsoft-com:vml" xmlns:wp14="http://schemas.microsoft.com/office/word/2010/wordprocessingDrawing" xmlns:wp="http://schemas.openxmlformats.org/drawingml/2006/wordprocessingDrawing" xmlns:w10="urn:schemas-microsoft-com:office:word" xmlns:w="http://schemas.openxmlformats.org/wordprocessingml/2006/main" xmlns:w14="http://schemas.microsoft.com/office/word/2010/wordml" xmlns:w15="http://schemas.microsoft.com/office/word/2012/wordml" xmlns:w16cex="http://schemas.microsoft.com/office/word/2018/wordml/cex" xmlns:w16cid="http://schemas.microsoft.com/office/word/2016/wordml/cid" xmlns:w16="http://schemas.microsoft.com/office/word/2018/wordml" xmlns:w16sdtdh="http://schemas.microsoft.com/office/word/2020/wordml/sdtdatahash" xmlns:w16se="http://schemas.microsoft.com/office/word/2015/wordml/symex" xmlns:wpg="http://schemas.microsoft.com/office/word/2010/wordprocessingGroup" xmlns:wpi="http://schemas.microsoft.com/office/word/2010/wordprocessingInk" xmlns:wne="http://schemas.microsoft.com/office/word/2006/wordml" xmlns:wps="http://schemas.microsoft.com/office/word/2010/wordprocessingShape" mc:Ignorable="w14 w15 w16se w16cid w16 w16cex w16sdtdh wp14">
   <w:abstractNum w:abstractNumId="0" w15:restartNumberingAfterBreak="0">
     <w:nsid w:val="021B62E2"/>
     <w:multiLevelType w:val="hybridMultilevel"/>
@@ -30755,7 +29559,7 @@
 </file>
 
 <file path=word/glossary/document.xml><?xml version="1.0" encoding="utf-8"?>
-<w:glossaryDocument xmlns:wpc="http://schemas.microsoft.com/office/word/2010/wordprocessingCanvas" xmlns:cx="http://schemas.microsoft.com/office/drawing/2014/chartex" xmlns:cx1="http://schemas.microsoft.com/office/drawing/2015/9/8/chartex" xmlns:cx2="http://schemas.microsoft.com/office/drawing/2015/10/21/chartex" xmlns:cx3="http://schemas.microsoft.com/office/drawing/2016/5/9/chartex" xmlns:cx4="http://schemas.microsoft.com/office/drawing/2016/5/10/chartex" xmlns:cx5="http://schemas.microsoft.com/office/drawing/2016/5/11/chartex" xmlns:cx6="http://schemas.microsoft.com/office/drawing/2016/5/12/chartex" xmlns:cx7="http://schemas.microsoft.com/office/drawing/2016/5/13/chartex" xmlns:cx8="http://schemas.microsoft.com/office/drawing/2016/5/14/chartex" xmlns:mc="http://schemas.openxmlformats.org/markup-compatibility/2006" xmlns:aink="http://schemas.microsoft.com/office/drawing/2016/ink" xmlns:am3d="http://schemas.microsoft.com/office/drawing/2017/model3d" xmlns:o="urn:schemas-microsoft-com:office:office" xmlns:r="http://schemas.openxmlformats.org/officeDocument/2006/relationships" xmlns:m="http://schemas.openxmlformats.org/officeDocument/2006/math" xmlns:v="urn:schemas-microsoft-com:vml" xmlns:wp14="http://schemas.microsoft.com/office/word/2010/wordprocessingDrawing" xmlns:wp="http://schemas.openxmlformats.org/drawingml/2006/wordprocessingDrawing" xmlns:w10="urn:schemas-microsoft-com:office:word" xmlns:w="http://schemas.openxmlformats.org/wordprocessingml/2006/main" xmlns:w14="http://schemas.microsoft.com/office/word/2010/wordml" xmlns:w15="http://schemas.microsoft.com/office/word/2012/wordml" xmlns:w16cex="http://schemas.microsoft.com/office/word/2018/wordml/cex" xmlns:w16cid="http://schemas.microsoft.com/office/word/2016/wordml/cid" xmlns:w16="http://schemas.microsoft.com/office/word/2018/wordml" xmlns:w16sdtdh="http://schemas.microsoft.com/office/word/2020/wordml/sdtdatahash" xmlns:w16se="http://schemas.microsoft.com/office/word/2015/wordml/symex" xmlns:wpg="http://schemas.microsoft.com/office/word/2010/wordprocessingGroup" xmlns:wpi="http://schemas.microsoft.com/office/word/2010/wordprocessingInk" xmlns:wne="http://schemas.microsoft.com/office/word/2006/wordml" xmlns:wps="http://schemas.microsoft.com/office/word/2010/wordprocessingShape" mc:Ignorable="w14 w15 w16se w16cid w16 w16cex w16sdtdh wp14">
+<w:glossaryDocument xmlns:wpc="http://schemas.microsoft.com/office/word/2010/wordprocessingCanvas" xmlns:cx="http://schemas.microsoft.com/office/drawing/2014/chartex" xmlns:cx1="http://schemas.microsoft.com/office/drawing/2015/9/8/chartex" xmlns:cx2="http://schemas.microsoft.com/office/drawing/2015/10/21/chartex" xmlns:cx3="http://schemas.microsoft.com/office/drawing/2016/5/9/chartex" xmlns:cx4="http://schemas.microsoft.com/office/drawing/2016/5/10/chartex" xmlns:cx5="http://schemas.microsoft.com/office/drawing/2016/5/11/chartex" xmlns:cx6="http://schemas.microsoft.com/office/drawing/2016/5/12/chartex" xmlns:cx7="http://schemas.microsoft.com/office/drawing/2016/5/13/chartex" xmlns:cx8="http://schemas.microsoft.com/office/drawing/2016/5/14/chartex" xmlns:mc="http://schemas.openxmlformats.org/markup-compatibility/2006" xmlns:aink="http://schemas.microsoft.com/office/drawing/2016/ink" xmlns:am3d="http://schemas.microsoft.com/office/drawing/2017/model3d" xmlns:o="urn:schemas-microsoft-com:office:office" xmlns:oel="http://schemas.microsoft.com/office/2019/extlst" xmlns:r="http://schemas.openxmlformats.org/officeDocument/2006/relationships" xmlns:m="http://schemas.openxmlformats.org/officeDocument/2006/math" xmlns:v="urn:schemas-microsoft-com:vml" xmlns:wp14="http://schemas.microsoft.com/office/word/2010/wordprocessingDrawing" xmlns:wp="http://schemas.openxmlformats.org/drawingml/2006/wordprocessingDrawing" xmlns:w10="urn:schemas-microsoft-com:office:word" xmlns:w="http://schemas.openxmlformats.org/wordprocessingml/2006/main" xmlns:w14="http://schemas.microsoft.com/office/word/2010/wordml" xmlns:w15="http://schemas.microsoft.com/office/word/2012/wordml" xmlns:w16cex="http://schemas.microsoft.com/office/word/2018/wordml/cex" xmlns:w16cid="http://schemas.microsoft.com/office/word/2016/wordml/cid" xmlns:w16="http://schemas.microsoft.com/office/word/2018/wordml" xmlns:w16sdtdh="http://schemas.microsoft.com/office/word/2020/wordml/sdtdatahash" xmlns:w16se="http://schemas.microsoft.com/office/word/2015/wordml/symex" xmlns:wpg="http://schemas.microsoft.com/office/word/2010/wordprocessingGroup" xmlns:wpi="http://schemas.microsoft.com/office/word/2010/wordprocessingInk" xmlns:wne="http://schemas.microsoft.com/office/word/2006/wordml" xmlns:wps="http://schemas.microsoft.com/office/word/2010/wordprocessingShape" mc:Ignorable="w14 w15 w16se w16cid w16 w16cex w16sdtdh wp14">
   <w:docParts>
     <w:docPart>
       <w:docPartPr>
@@ -30893,6 +29697,8 @@
     <w:rsid w:val="0047414C"/>
     <w:rsid w:val="0051178E"/>
     <w:rsid w:val="00515B7A"/>
+    <w:rsid w:val="0061703A"/>
+    <w:rsid w:val="00D62AD7"/>
     <w:rsid w:val="00E16553"/>
     <w:rsid w:val="00EE080F"/>
     <w:rsid w:val="00EF41D9"/>

</xml_diff>

<commit_message>
Anyadint cambis a la carperta de Documentación
</commit_message>
<xml_diff>
--- a/Documentación/DOCUMENTO SOBRE EL PROYECTO FINAL DE LA EMPRESA - FABULAS PRAETERITA.docx
+++ b/Documentación/DOCUMENTO SOBRE EL PROYECTO FINAL DE LA EMPRESA - FABULAS PRAETERITA.docx
@@ -51,7 +51,7 @@
                         <pic:cNvPicPr/>
                       </pic:nvPicPr>
                       <pic:blipFill>
-                        <a:blip r:embed="rId8" cstate="print">
+                        <a:blip r:embed="rId9" cstate="print">
                           <a:duotone>
                             <a:schemeClr val="accent1">
                               <a:shade val="45000"/>
@@ -197,28 +197,193 @@
               <w:noProof/>
               <w:color w:val="4472C4" w:themeColor="accent1"/>
             </w:rPr>
+            <w:drawing>
+              <wp:inline distT="0" distB="0" distL="0" distR="0" wp14:anchorId="5768354F" wp14:editId="3946844E">
+                <wp:extent cx="758952" cy="478932"/>
+                <wp:effectExtent l="0" t="0" r="3175" b="0"/>
+                <wp:docPr id="144" name="Imagen 144"/>
+                <wp:cNvGraphicFramePr>
+                  <a:graphicFrameLocks xmlns:a="http://schemas.openxmlformats.org/drawingml/2006/main" noChangeAspect="1"/>
+                </wp:cNvGraphicFramePr>
+                <a:graphic xmlns:a="http://schemas.openxmlformats.org/drawingml/2006/main">
+                  <a:graphicData uri="http://schemas.openxmlformats.org/drawingml/2006/picture">
+                    <pic:pic xmlns:pic="http://schemas.openxmlformats.org/drawingml/2006/picture">
+                      <pic:nvPicPr>
+                        <pic:cNvPr id="9" name="roco bottom.png"/>
+                        <pic:cNvPicPr/>
+                      </pic:nvPicPr>
+                      <pic:blipFill>
+                        <a:blip r:embed="rId10" cstate="print">
+                          <a:duotone>
+                            <a:schemeClr val="accent1">
+                              <a:shade val="45000"/>
+                              <a:satMod val="135000"/>
+                            </a:schemeClr>
+                            <a:prstClr val="white"/>
+                          </a:duotone>
+                          <a:extLst>
+                            <a:ext uri="{28A0092B-C50C-407E-A947-70E740481C1C}">
+                              <a14:useLocalDpi xmlns:a14="http://schemas.microsoft.com/office/drawing/2010/main" val="0"/>
+                            </a:ext>
+                          </a:extLst>
+                        </a:blip>
+                        <a:stretch>
+                          <a:fillRect/>
+                        </a:stretch>
+                      </pic:blipFill>
+                      <pic:spPr>
+                        <a:xfrm>
+                          <a:off x="0" y="0"/>
+                          <a:ext cx="758952" cy="478932"/>
+                        </a:xfrm>
+                        <a:prstGeom prst="rect">
+                          <a:avLst/>
+                        </a:prstGeom>
+                      </pic:spPr>
+                    </pic:pic>
+                  </a:graphicData>
+                </a:graphic>
+              </wp:inline>
+            </w:drawing>
+          </w:r>
+        </w:p>
+        <w:p>
+          <w:pPr>
+            <w:jc w:val="center"/>
+          </w:pPr>
+          <w:r>
+            <w:rPr>
+              <w:noProof/>
+            </w:rPr>
+            <w:drawing>
+              <wp:inline distT="0" distB="0" distL="0" distR="0" wp14:anchorId="21123566" wp14:editId="7815123A">
+                <wp:extent cx="3476625" cy="1590675"/>
+                <wp:effectExtent l="0" t="0" r="9525" b="9525"/>
+                <wp:docPr id="3" name="Imagen 3" descr="Sobre Florida Universitària - Experiencia Florida Universitària: Nuestros  Blogs"/>
+                <wp:cNvGraphicFramePr>
+                  <a:graphicFrameLocks xmlns:a="http://schemas.openxmlformats.org/drawingml/2006/main" noChangeAspect="1"/>
+                </wp:cNvGraphicFramePr>
+                <a:graphic xmlns:a="http://schemas.openxmlformats.org/drawingml/2006/main">
+                  <a:graphicData uri="http://schemas.openxmlformats.org/drawingml/2006/picture">
+                    <pic:pic xmlns:pic="http://schemas.openxmlformats.org/drawingml/2006/picture">
+                      <pic:nvPicPr>
+                        <pic:cNvPr id="0" name="Picture 3" descr="Sobre Florida Universitària - Experiencia Florida Universitària: Nuestros  Blogs"/>
+                        <pic:cNvPicPr>
+                          <a:picLocks noChangeAspect="1" noChangeArrowheads="1"/>
+                        </pic:cNvPicPr>
+                      </pic:nvPicPr>
+                      <pic:blipFill>
+                        <a:blip r:embed="rId11">
+                          <a:extLst>
+                            <a:ext uri="{28A0092B-C50C-407E-A947-70E740481C1C}">
+                              <a14:useLocalDpi xmlns:a14="http://schemas.microsoft.com/office/drawing/2010/main" val="0"/>
+                            </a:ext>
+                          </a:extLst>
+                        </a:blip>
+                        <a:srcRect/>
+                        <a:stretch>
+                          <a:fillRect/>
+                        </a:stretch>
+                      </pic:blipFill>
+                      <pic:spPr bwMode="auto">
+                        <a:xfrm>
+                          <a:off x="0" y="0"/>
+                          <a:ext cx="3476625" cy="1590675"/>
+                        </a:xfrm>
+                        <a:prstGeom prst="rect">
+                          <a:avLst/>
+                        </a:prstGeom>
+                        <a:noFill/>
+                        <a:ln>
+                          <a:noFill/>
+                        </a:ln>
+                      </pic:spPr>
+                    </pic:pic>
+                  </a:graphicData>
+                </a:graphic>
+              </wp:inline>
+            </w:drawing>
+          </w:r>
+        </w:p>
+        <w:p>
+          <w:pPr>
+            <w:jc w:val="center"/>
+          </w:pPr>
+          <w:r>
+            <w:rPr>
+              <w:b/>
+              <w:bCs/>
+              <w:noProof/>
+            </w:rPr>
+            <w:drawing>
+              <wp:inline distT="0" distB="0" distL="0" distR="0" wp14:anchorId="459E408E" wp14:editId="61BF19BE">
+                <wp:extent cx="5399405" cy="2076450"/>
+                <wp:effectExtent l="0" t="0" r="0" b="0"/>
+                <wp:docPr id="1" name="Imagen 1" descr="Logotipo&#10;&#10;Descripción generada automáticamente con confianza media"/>
+                <wp:cNvGraphicFramePr>
+                  <a:graphicFrameLocks xmlns:a="http://schemas.openxmlformats.org/drawingml/2006/main" noChangeAspect="1"/>
+                </wp:cNvGraphicFramePr>
+                <a:graphic xmlns:a="http://schemas.openxmlformats.org/drawingml/2006/main">
+                  <a:graphicData uri="http://schemas.openxmlformats.org/drawingml/2006/picture">
+                    <pic:pic xmlns:pic="http://schemas.openxmlformats.org/drawingml/2006/picture">
+                      <pic:nvPicPr>
+                        <pic:cNvPr id="1" name="Imagen 1" descr="Logotipo&#10;&#10;Descripción generada automáticamente con confianza media"/>
+                        <pic:cNvPicPr>
+                          <a:picLocks noChangeAspect="1" noChangeArrowheads="1"/>
+                        </pic:cNvPicPr>
+                      </pic:nvPicPr>
+                      <pic:blipFill>
+                        <a:blip r:embed="rId12">
+                          <a:extLst>
+                            <a:ext uri="{28A0092B-C50C-407E-A947-70E740481C1C}">
+                              <a14:useLocalDpi xmlns:a14="http://schemas.microsoft.com/office/drawing/2010/main" val="0"/>
+                            </a:ext>
+                          </a:extLst>
+                        </a:blip>
+                        <a:srcRect/>
+                        <a:stretch>
+                          <a:fillRect/>
+                        </a:stretch>
+                      </pic:blipFill>
+                      <pic:spPr bwMode="auto">
+                        <a:xfrm>
+                          <a:off x="0" y="0"/>
+                          <a:ext cx="5408455" cy="2079930"/>
+                        </a:xfrm>
+                        <a:prstGeom prst="rect">
+                          <a:avLst/>
+                        </a:prstGeom>
+                        <a:noFill/>
+                        <a:ln>
+                          <a:noFill/>
+                        </a:ln>
+                      </pic:spPr>
+                    </pic:pic>
+                  </a:graphicData>
+                </a:graphic>
+              </wp:inline>
+            </w:drawing>
+          </w:r>
+        </w:p>
+        <w:p>
+          <w:r>
+            <w:rPr>
+              <w:noProof/>
+              <w:color w:val="4472C4" w:themeColor="accent1"/>
+            </w:rPr>
             <mc:AlternateContent>
               <mc:Choice Requires="wps">
                 <w:drawing>
-                  <wp:anchor distT="0" distB="0" distL="114300" distR="114300" simplePos="0" relativeHeight="251659264" behindDoc="0" locked="0" layoutInCell="1" allowOverlap="1" wp14:anchorId="5D398E69" wp14:editId="04193DE5">
+                  <wp:anchor distT="0" distB="0" distL="114300" distR="114300" simplePos="0" relativeHeight="251659264" behindDoc="0" locked="0" layoutInCell="1" allowOverlap="1" wp14:anchorId="5D398E69" wp14:editId="47EE7A7B">
                     <wp:simplePos x="0" y="0"/>
                     <wp:positionH relativeFrom="margin">
-                      <wp:align>center</wp:align>
+                      <wp:align>right</wp:align>
                     </wp:positionH>
-                    <mc:AlternateContent>
-                      <mc:Choice Requires="wp14">
-                        <wp:positionV relativeFrom="page">
-                          <wp14:pctPosVOffset>85000</wp14:pctPosVOffset>
-                        </wp:positionV>
-                      </mc:Choice>
-                      <mc:Fallback>
-                        <wp:positionV relativeFrom="page">
-                          <wp:posOffset>9088120</wp:posOffset>
-                        </wp:positionV>
-                      </mc:Fallback>
-                    </mc:AlternateContent>
-                    <wp:extent cx="6553200" cy="557784"/>
-                    <wp:effectExtent l="0" t="0" r="0" b="12700"/>
+                    <wp:positionV relativeFrom="page">
+                      <wp:posOffset>8583295</wp:posOffset>
+                    </wp:positionV>
+                    <wp:extent cx="6553200" cy="557530"/>
+                    <wp:effectExtent l="0" t="0" r="10160" b="0"/>
                     <wp:wrapNone/>
                     <wp:docPr id="142" name="Cuadro de texto 142"/>
                     <wp:cNvGraphicFramePr/>
@@ -229,7 +394,7 @@
                           <wps:spPr>
                             <a:xfrm>
                               <a:off x="0" y="0"/>
-                              <a:ext cx="6553200" cy="557784"/>
+                              <a:ext cx="6553200" cy="557530"/>
                             </a:xfrm>
                             <a:prstGeom prst="rect">
                               <a:avLst/>
@@ -301,38 +466,6 @@
                                   </w:p>
                                 </w:sdtContent>
                               </w:sdt>
-                              <w:p>
-                                <w:pPr>
-                                  <w:pStyle w:val="Sinespaciado"/>
-                                  <w:jc w:val="center"/>
-                                  <w:rPr>
-                                    <w:color w:val="4472C4" w:themeColor="accent1"/>
-                                  </w:rPr>
-                                </w:pPr>
-                                <w:sdt>
-                                  <w:sdtPr>
-                                    <w:rPr>
-                                      <w:caps/>
-                                      <w:color w:val="4472C4" w:themeColor="accent1"/>
-                                    </w:rPr>
-                                    <w:alias w:val="Compañía"/>
-                                    <w:tag w:val=""/>
-                                    <w:id w:val="1390145197"/>
-                                    <w:dataBinding w:prefixMappings="xmlns:ns0='http://schemas.openxmlformats.org/officeDocument/2006/extended-properties' " w:xpath="/ns0:Properties[1]/ns0:Company[1]" w:storeItemID="{6668398D-A668-4E3E-A5EB-62B293D839F1}"/>
-                                    <w:text/>
-                                  </w:sdtPr>
-                                  <w:sdtEndPr/>
-                                  <w:sdtContent>
-                                    <w:r>
-                                      <w:rPr>
-                                        <w:caps/>
-                                        <w:color w:val="4472C4" w:themeColor="accent1"/>
-                                      </w:rPr>
-                                      <w:t>FABULAS PRATERITA</w:t>
-                                    </w:r>
-                                  </w:sdtContent>
-                                </w:sdt>
-                              </w:p>
                             </w:txbxContent>
                           </wps:txbx>
                           <wps:bodyPr rot="0" spcFirstLastPara="0" vertOverflow="overflow" horzOverflow="overflow" vert="horz" wrap="square" lIns="0" tIns="0" rIns="0" bIns="0" numCol="1" spcCol="0" rtlCol="0" fromWordArt="0" anchor="b" anchorCtr="0" forceAA="0" compatLnSpc="1">
@@ -359,7 +492,7 @@
                     <v:stroke joinstyle="miter"/>
                     <v:path gradientshapeok="t" o:connecttype="rect"/>
                   </v:shapetype>
-                  <v:shape id="Cuadro de texto 142" o:spid="_x0000_s1026" type="#_x0000_t202" style="position:absolute;left:0;text-align:left;margin-left:0;margin-top:0;width:516pt;height:43.9pt;z-index:251659264;visibility:visible;mso-wrap-style:square;mso-width-percent:1000;mso-height-percent:0;mso-top-percent:850;mso-wrap-distance-left:9pt;mso-wrap-distance-top:0;mso-wrap-distance-right:9pt;mso-wrap-distance-bottom:0;mso-position-horizontal:center;mso-position-horizontal-relative:margin;mso-position-vertical-relative:page;mso-width-percent:1000;mso-height-percent:0;mso-top-percent:850;mso-width-relative:margin;mso-height-relative:margin;v-text-anchor:bottom" o:gfxdata="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" filled="f" stroked="f" strokeweight=".5pt">
+                  <v:shape id="Cuadro de texto 142" o:spid="_x0000_s1026" type="#_x0000_t202" style="position:absolute;margin-left:464.8pt;margin-top:675.85pt;width:516pt;height:43.9pt;z-index:251659264;visibility:visible;mso-wrap-style:square;mso-width-percent:1000;mso-height-percent:0;mso-wrap-distance-left:9pt;mso-wrap-distance-top:0;mso-wrap-distance-right:9pt;mso-wrap-distance-bottom:0;mso-position-horizontal:right;mso-position-horizontal-relative:margin;mso-position-vertical:absolute;mso-position-vertical-relative:page;mso-width-percent:1000;mso-height-percent:0;mso-width-relative:margin;mso-height-relative:margin;v-text-anchor:bottom" o:gfxdata="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" filled="f" stroked="f" strokeweight=".5pt">
                     <v:textbox style="mso-fit-shape-to-text:t" inset="0,0,0,0">
                       <w:txbxContent>
                         <w:sdt>
@@ -407,38 +540,6 @@
                             </w:p>
                           </w:sdtContent>
                         </w:sdt>
-                        <w:p>
-                          <w:pPr>
-                            <w:pStyle w:val="Sinespaciado"/>
-                            <w:jc w:val="center"/>
-                            <w:rPr>
-                              <w:color w:val="4472C4" w:themeColor="accent1"/>
-                            </w:rPr>
-                          </w:pPr>
-                          <w:sdt>
-                            <w:sdtPr>
-                              <w:rPr>
-                                <w:caps/>
-                                <w:color w:val="4472C4" w:themeColor="accent1"/>
-                              </w:rPr>
-                              <w:alias w:val="Compañía"/>
-                              <w:tag w:val=""/>
-                              <w:id w:val="1390145197"/>
-                              <w:dataBinding w:prefixMappings="xmlns:ns0='http://schemas.openxmlformats.org/officeDocument/2006/extended-properties' " w:xpath="/ns0:Properties[1]/ns0:Company[1]" w:storeItemID="{6668398D-A668-4E3E-A5EB-62B293D839F1}"/>
-                              <w:text/>
-                            </w:sdtPr>
-                            <w:sdtEndPr/>
-                            <w:sdtContent>
-                              <w:r>
-                                <w:rPr>
-                                  <w:caps/>
-                                  <w:color w:val="4472C4" w:themeColor="accent1"/>
-                                </w:rPr>
-                                <w:t>FABULAS PRATERITA</w:t>
-                              </w:r>
-                            </w:sdtContent>
-                          </w:sdt>
-                        </w:p>
                       </w:txbxContent>
                     </v:textbox>
                     <w10:wrap anchorx="margin" anchory="page"/>
@@ -447,118 +548,8 @@
               </mc:Fallback>
             </mc:AlternateContent>
           </w:r>
-          <w:r>
-            <w:rPr>
-              <w:noProof/>
-              <w:color w:val="4472C4" w:themeColor="accent1"/>
-            </w:rPr>
-            <w:drawing>
-              <wp:inline distT="0" distB="0" distL="0" distR="0" wp14:anchorId="5768354F" wp14:editId="53D1FD9A">
-                <wp:extent cx="758952" cy="478932"/>
-                <wp:effectExtent l="0" t="0" r="3175" b="0"/>
-                <wp:docPr id="144" name="Imagen 144"/>
-                <wp:cNvGraphicFramePr>
-                  <a:graphicFrameLocks xmlns:a="http://schemas.openxmlformats.org/drawingml/2006/main" noChangeAspect="1"/>
-                </wp:cNvGraphicFramePr>
-                <a:graphic xmlns:a="http://schemas.openxmlformats.org/drawingml/2006/main">
-                  <a:graphicData uri="http://schemas.openxmlformats.org/drawingml/2006/picture">
-                    <pic:pic xmlns:pic="http://schemas.openxmlformats.org/drawingml/2006/picture">
-                      <pic:nvPicPr>
-                        <pic:cNvPr id="9" name="roco bottom.png"/>
-                        <pic:cNvPicPr/>
-                      </pic:nvPicPr>
-                      <pic:blipFill>
-                        <a:blip r:embed="rId9" cstate="print">
-                          <a:duotone>
-                            <a:schemeClr val="accent1">
-                              <a:shade val="45000"/>
-                              <a:satMod val="135000"/>
-                            </a:schemeClr>
-                            <a:prstClr val="white"/>
-                          </a:duotone>
-                          <a:extLst>
-                            <a:ext uri="{28A0092B-C50C-407E-A947-70E740481C1C}">
-                              <a14:useLocalDpi xmlns:a14="http://schemas.microsoft.com/office/drawing/2010/main" val="0"/>
-                            </a:ext>
-                          </a:extLst>
-                        </a:blip>
-                        <a:stretch>
-                          <a:fillRect/>
-                        </a:stretch>
-                      </pic:blipFill>
-                      <pic:spPr>
-                        <a:xfrm>
-                          <a:off x="0" y="0"/>
-                          <a:ext cx="758952" cy="478932"/>
-                        </a:xfrm>
-                        <a:prstGeom prst="rect">
-                          <a:avLst/>
-                        </a:prstGeom>
-                      </pic:spPr>
-                    </pic:pic>
-                  </a:graphicData>
-                </a:graphic>
-              </wp:inline>
-            </w:drawing>
-          </w:r>
-        </w:p>
-        <w:p/>
-        <w:p>
-          <w:r>
-            <w:rPr>
-              <w:b/>
-              <w:bCs/>
-              <w:noProof/>
-            </w:rPr>
-            <w:drawing>
-              <wp:inline distT="0" distB="0" distL="0" distR="0" wp14:anchorId="459E408E" wp14:editId="2CF84DB7">
-                <wp:extent cx="5400040" cy="3970711"/>
-                <wp:effectExtent l="0" t="0" r="0" b="0"/>
-                <wp:docPr id="1" name="Imagen 1" descr="Logotipo&#10;&#10;Descripción generada automáticamente con confianza media"/>
-                <wp:cNvGraphicFramePr>
-                  <a:graphicFrameLocks xmlns:a="http://schemas.openxmlformats.org/drawingml/2006/main" noChangeAspect="1"/>
-                </wp:cNvGraphicFramePr>
-                <a:graphic xmlns:a="http://schemas.openxmlformats.org/drawingml/2006/main">
-                  <a:graphicData uri="http://schemas.openxmlformats.org/drawingml/2006/picture">
-                    <pic:pic xmlns:pic="http://schemas.openxmlformats.org/drawingml/2006/picture">
-                      <pic:nvPicPr>
-                        <pic:cNvPr id="1" name="Imagen 1" descr="Logotipo&#10;&#10;Descripción generada automáticamente con confianza media"/>
-                        <pic:cNvPicPr>
-                          <a:picLocks noChangeAspect="1" noChangeArrowheads="1"/>
-                        </pic:cNvPicPr>
-                      </pic:nvPicPr>
-                      <pic:blipFill>
-                        <a:blip r:embed="rId10">
-                          <a:extLst>
-                            <a:ext uri="{28A0092B-C50C-407E-A947-70E740481C1C}">
-                              <a14:useLocalDpi xmlns:a14="http://schemas.microsoft.com/office/drawing/2010/main" val="0"/>
-                            </a:ext>
-                          </a:extLst>
-                        </a:blip>
-                        <a:srcRect/>
-                        <a:stretch>
-                          <a:fillRect/>
-                        </a:stretch>
-                      </pic:blipFill>
-                      <pic:spPr bwMode="auto">
-                        <a:xfrm>
-                          <a:off x="0" y="0"/>
-                          <a:ext cx="5400040" cy="3970711"/>
-                        </a:xfrm>
-                        <a:prstGeom prst="rect">
-                          <a:avLst/>
-                        </a:prstGeom>
-                        <a:noFill/>
-                        <a:ln>
-                          <a:noFill/>
-                        </a:ln>
-                      </pic:spPr>
-                    </pic:pic>
-                  </a:graphicData>
-                </a:graphic>
-              </wp:inline>
-            </w:drawing>
-          </w:r>
+        </w:p>
+        <w:p>
           <w:r>
             <w:br w:type="page"/>
           </w:r>
@@ -622,13 +613,6 @@
             </w:rPr>
             <w:t xml:space="preserve"> SOCIOS DE LA EMPRESA.</w:t>
           </w:r>
-          <w:r>
-            <w:rPr>
-              <w:b/>
-              <w:sz w:val="24"/>
-            </w:rPr>
-            <w:tab/>
-          </w:r>
         </w:p>
         <w:p>
           <w:pPr>
@@ -1087,12 +1071,21 @@
               <w:sz w:val="24"/>
             </w:rPr>
           </w:pPr>
-          <w:r>
-            <w:rPr>
-              <w:b/>
-              <w:sz w:val="24"/>
-            </w:rPr>
-            <w:t>Funciones a realizar de la empresa.</w:t>
+          <w:proofErr w:type="gramStart"/>
+          <w:r>
+            <w:rPr>
+              <w:b/>
+              <w:sz w:val="24"/>
+            </w:rPr>
+            <w:t>Funciones a realizar</w:t>
+          </w:r>
+          <w:proofErr w:type="gramEnd"/>
+          <w:r>
+            <w:rPr>
+              <w:b/>
+              <w:sz w:val="24"/>
+            </w:rPr>
+            <w:t xml:space="preserve"> de la empresa.</w:t>
           </w:r>
         </w:p>
         <w:p>
@@ -1234,12 +1227,21 @@
               <w:sz w:val="24"/>
             </w:rPr>
           </w:pPr>
-          <w:r>
-            <w:rPr>
-              <w:b/>
-              <w:sz w:val="24"/>
-            </w:rPr>
-            <w:t>Tecnología a emplear, tamaño de esta tecnología (€) y donde prestara sus servicios la empresa.</w:t>
+          <w:proofErr w:type="gramStart"/>
+          <w:r>
+            <w:rPr>
+              <w:b/>
+              <w:sz w:val="24"/>
+            </w:rPr>
+            <w:t>Tecnología a emplear</w:t>
+          </w:r>
+          <w:proofErr w:type="gramEnd"/>
+          <w:r>
+            <w:rPr>
+              <w:b/>
+              <w:sz w:val="24"/>
+            </w:rPr>
+            <w:t>, tamaño de esta tecnología (€) y donde prestara sus servicios la empresa.</w:t>
           </w:r>
         </w:p>
         <w:p>
@@ -1975,7 +1977,23 @@
               <w:b/>
               <w:sz w:val="24"/>
             </w:rPr>
-            <w:t>Estoy a favor de la creación de esta empresa, porque siempre me han gustado las leyendas / historias de las civilizaciones antiguas y creo que gracias a la tecnología / maquinaria, arquitectos, arqueólogos, historiadores, investigadores, etc, que tendrá la empresa, podremos saber más cosas de esas civilizaciones antiguas y sus secretos mejor guardados y que nos pueden servir hoy en día, para comprender / entender, más sobre ellos.</w:t>
+            <w:t xml:space="preserve">Estoy a favor de la creación de esta empresa, porque siempre me han gustado las leyendas / historias de las civilizaciones antiguas y creo que gracias a la tecnología / maquinaria, arquitectos, arqueólogos, historiadores, investigadores, </w:t>
+          </w:r>
+          <w:proofErr w:type="spellStart"/>
+          <w:r>
+            <w:rPr>
+              <w:b/>
+              <w:sz w:val="24"/>
+            </w:rPr>
+            <w:t>etc</w:t>
+          </w:r>
+          <w:proofErr w:type="spellEnd"/>
+          <w:r>
+            <w:rPr>
+              <w:b/>
+              <w:sz w:val="24"/>
+            </w:rPr>
+            <w:t>, que tendrá la empresa, podremos saber más cosas de esas civilizaciones antiguas y sus secretos mejor guardados y que nos pueden servir hoy en día, para comprender / entender, más sobre ellos.</w:t>
           </w:r>
         </w:p>
         <w:p>
@@ -2023,7 +2041,23 @@
               <w:b/>
               <w:sz w:val="24"/>
             </w:rPr>
-            <w:t>Estoy en contra de la creación de esta empresa, porque es una empresa que requiere de una inversión de mucho dinero (tecnología / maquinaria, trabajadores, expertos, etc), tener contactos y una clientela muy específica, ya que no hay muchos clientes / empresa hoy en día, que busquen secretos de estas civilizaciones antiguas, ya que requieren de mucho tiempo y de una gran inversión económica.</w:t>
+            <w:t xml:space="preserve">Estoy en contra de la creación de esta empresa, porque es una empresa que requiere de una inversión de mucho dinero (tecnología / maquinaria, trabajadores, expertos, </w:t>
+          </w:r>
+          <w:proofErr w:type="spellStart"/>
+          <w:r>
+            <w:rPr>
+              <w:b/>
+              <w:sz w:val="24"/>
+            </w:rPr>
+            <w:t>etc</w:t>
+          </w:r>
+          <w:proofErr w:type="spellEnd"/>
+          <w:r>
+            <w:rPr>
+              <w:b/>
+              <w:sz w:val="24"/>
+            </w:rPr>
+            <w:t>), tener contactos y una clientela muy específica, ya que no hay muchos clientes / empresa hoy en día, que busquen secretos de estas civilizaciones antiguas, ya que requieren de mucho tiempo y de una gran inversión económica.</w:t>
           </w:r>
         </w:p>
         <w:p>
@@ -2071,7 +2105,23 @@
               <w:b/>
               <w:sz w:val="24"/>
             </w:rPr>
-            <w:t>Creo esta empresa porque me gusta la idea sobre la que se rodea y esta idea es la de que a través de las tecnologías / maquinarias, trabajadores y expertos (historiadores, investigadores, etc), podremos investigar las leyendas / historias de las civilizaciones antiguas y saber más de sus secretos y de porque son tan misteriosas y fascinantes de conocer hoy en día.</w:t>
+            <w:t xml:space="preserve">Creo esta empresa porque me gusta la idea sobre la que se rodea y esta idea es la de que a través de las tecnologías / maquinarias, trabajadores y expertos (historiadores, investigadores, </w:t>
+          </w:r>
+          <w:proofErr w:type="spellStart"/>
+          <w:r>
+            <w:rPr>
+              <w:b/>
+              <w:sz w:val="24"/>
+            </w:rPr>
+            <w:t>etc</w:t>
+          </w:r>
+          <w:proofErr w:type="spellEnd"/>
+          <w:r>
+            <w:rPr>
+              <w:b/>
+              <w:sz w:val="24"/>
+            </w:rPr>
+            <w:t>), podremos investigar las leyendas / historias de las civilizaciones antiguas y saber más de sus secretos y de porque son tan misteriosas y fascinantes de conocer hoy en día.</w:t>
           </w:r>
         </w:p>
         <w:p>
@@ -3013,7 +3063,47 @@
               <w:sz w:val="24"/>
               <w:szCs w:val="24"/>
             </w:rPr>
-            <w:t>, Drones, GeoRadares, etc)</w:t>
+            <w:t xml:space="preserve">, Drones, </w:t>
+          </w:r>
+          <w:proofErr w:type="spellStart"/>
+          <w:r>
+            <w:rPr>
+              <w:b/>
+              <w:bCs/>
+              <w:sz w:val="24"/>
+              <w:szCs w:val="24"/>
+            </w:rPr>
+            <w:t>GeoRadares</w:t>
+          </w:r>
+          <w:proofErr w:type="spellEnd"/>
+          <w:r>
+            <w:rPr>
+              <w:b/>
+              <w:bCs/>
+              <w:sz w:val="24"/>
+              <w:szCs w:val="24"/>
+            </w:rPr>
+            <w:t xml:space="preserve">, </w:t>
+          </w:r>
+          <w:proofErr w:type="spellStart"/>
+          <w:r>
+            <w:rPr>
+              <w:b/>
+              <w:bCs/>
+              <w:sz w:val="24"/>
+              <w:szCs w:val="24"/>
+            </w:rPr>
+            <w:t>etc</w:t>
+          </w:r>
+          <w:proofErr w:type="spellEnd"/>
+          <w:r>
+            <w:rPr>
+              <w:b/>
+              <w:bCs/>
+              <w:sz w:val="24"/>
+              <w:szCs w:val="24"/>
+            </w:rPr>
+            <w:t>)</w:t>
           </w:r>
           <w:r>
             <w:rPr>
@@ -3265,7 +3355,27 @@
               <w:sz w:val="24"/>
               <w:szCs w:val="24"/>
             </w:rPr>
-            <w:t xml:space="preserve"> contrataremos entre 25 y 50 personas, dedicadas al ámbito de la arquitectura, arqueología, historia, investigación, etc) y nos gastaremos aproximadamente entre (30.000€ / 60.000€ + el 21% IVA, entre todo el personal).</w:t>
+            <w:t xml:space="preserve"> contrataremos entre 25 y 50 personas, dedicadas al ámbito de la arquitectura, arqueología, historia, investigación, </w:t>
+          </w:r>
+          <w:proofErr w:type="spellStart"/>
+          <w:r>
+            <w:rPr>
+              <w:b/>
+              <w:bCs/>
+              <w:sz w:val="24"/>
+              <w:szCs w:val="24"/>
+            </w:rPr>
+            <w:t>etc</w:t>
+          </w:r>
+          <w:proofErr w:type="spellEnd"/>
+          <w:r>
+            <w:rPr>
+              <w:b/>
+              <w:bCs/>
+              <w:sz w:val="24"/>
+              <w:szCs w:val="24"/>
+            </w:rPr>
+            <w:t>) y nos gastaremos aproximadamente entre (30.000€ / 60.000€ + el 21% IVA, entre todo el personal).</w:t>
           </w:r>
         </w:p>
         <w:p>
@@ -3972,7 +4082,29 @@
               <w:szCs w:val="24"/>
               <w:u w:val="single"/>
             </w:rPr>
-            <w:t>Gastos (Agua, Luz, Teléfono, etc):</w:t>
+            <w:t xml:space="preserve">Gastos (Agua, Luz, Teléfono, </w:t>
+          </w:r>
+          <w:proofErr w:type="spellStart"/>
+          <w:r>
+            <w:rPr>
+              <w:b/>
+              <w:bCs/>
+              <w:sz w:val="24"/>
+              <w:szCs w:val="24"/>
+              <w:u w:val="single"/>
+            </w:rPr>
+            <w:t>etc</w:t>
+          </w:r>
+          <w:proofErr w:type="spellEnd"/>
+          <w:r>
+            <w:rPr>
+              <w:b/>
+              <w:bCs/>
+              <w:sz w:val="24"/>
+              <w:szCs w:val="24"/>
+              <w:u w:val="single"/>
+            </w:rPr>
+            <w:t>):</w:t>
           </w:r>
           <w:r>
             <w:rPr>
@@ -4724,7 +4856,39 @@
               <w:b/>
               <w:sz w:val="24"/>
             </w:rPr>
-            <w:t xml:space="preserve"> es una empresa dedicada a través de su tecnología / maquinaria, expertos, trabajadores etc, a ayudar a toda clase de gobiernos, empresas, organizaciones, investigadores, historiadores, etc, a ayudar a investigar y descubrir más cosas acerca de las historias / leyendas de las civilizaciones antiguas y a descubrir más secretos de esas civilizaciones antiguas y a saber más cosas sobre ellas, para las personas de hoy en día.</w:t>
+            <w:t xml:space="preserve"> es una empresa dedicada a través de su tecnología / maquinaria, expertos, trabajadores </w:t>
+          </w:r>
+          <w:proofErr w:type="spellStart"/>
+          <w:r>
+            <w:rPr>
+              <w:b/>
+              <w:sz w:val="24"/>
+            </w:rPr>
+            <w:t>etc</w:t>
+          </w:r>
+          <w:proofErr w:type="spellEnd"/>
+          <w:r>
+            <w:rPr>
+              <w:b/>
+              <w:sz w:val="24"/>
+            </w:rPr>
+            <w:t xml:space="preserve">, a ayudar a toda clase de gobiernos, empresas, organizaciones, investigadores, historiadores, </w:t>
+          </w:r>
+          <w:proofErr w:type="spellStart"/>
+          <w:r>
+            <w:rPr>
+              <w:b/>
+              <w:sz w:val="24"/>
+            </w:rPr>
+            <w:t>etc</w:t>
+          </w:r>
+          <w:proofErr w:type="spellEnd"/>
+          <w:r>
+            <w:rPr>
+              <w:b/>
+              <w:sz w:val="24"/>
+            </w:rPr>
+            <w:t>, a ayudar a investigar y descubrir más cosas acerca de las historias / leyendas de las civilizaciones antiguas y a descubrir más secretos de esas civilizaciones antiguas y a saber más cosas sobre ellas, para las personas de hoy en día.</w:t>
           </w:r>
         </w:p>
         <w:p>
@@ -4798,25 +4962,22 @@
             <w:spacing w:line="276" w:lineRule="auto"/>
             <w:rPr>
               <w:b/>
+              <w:sz w:val="24"/>
+            </w:rPr>
+          </w:pPr>
+          <w:r>
+            <w:rPr>
+              <w:b/>
+              <w:sz w:val="24"/>
+            </w:rPr>
+            <w:t xml:space="preserve">Reseña: Eh estado buscando empresas que se dediquen exactamente o tengan algún parecido a </w:t>
+          </w:r>
+          <w:r>
+            <w:rPr>
+              <w:b/>
               <w:i/>
               <w:iCs/>
               <w:sz w:val="24"/>
-              <w:u w:val="single"/>
-            </w:rPr>
-          </w:pPr>
-          <w:r>
-            <w:rPr>
-              <w:b/>
-              <w:sz w:val="24"/>
-            </w:rPr>
-            <w:t xml:space="preserve">Reseña: Eh estado buscando empresas que se dediquen exactamente o tengan algún parecido a </w:t>
-          </w:r>
-          <w:r>
-            <w:rPr>
-              <w:b/>
-              <w:i/>
-              <w:iCs/>
-              <w:sz w:val="24"/>
             </w:rPr>
             <w:t>FABULAS PRAETERITA</w:t>
           </w:r>
@@ -4826,6 +4987,21 @@
               <w:sz w:val="24"/>
             </w:rPr>
             <w:t xml:space="preserve"> y me ha sido imposible encontrar, aunque solo fuera una y esto puede deberse, a que no haya muchas empresas en el sector y en el mercado, que se dediquen a investigar y descubrir secretos de las civilizaciones antiguas y sean conocidas a nivel mundial.</w:t>
+          </w:r>
+        </w:p>
+        <w:p>
+          <w:pPr>
+            <w:rPr>
+              <w:b/>
+              <w:sz w:val="24"/>
+            </w:rPr>
+          </w:pPr>
+          <w:r>
+            <w:rPr>
+              <w:b/>
+              <w:sz w:val="24"/>
+            </w:rPr>
+            <w:br w:type="page"/>
           </w:r>
         </w:p>
         <w:p>
@@ -4852,6 +5028,7 @@
               <w:sz w:val="24"/>
               <w:u w:val="single"/>
             </w:rPr>
+            <w:lastRenderedPageBreak/>
             <w:t>Análisis del DAFO (Debilidades, Amenazas, Fortalezas y Oportunidades), que tendrá la empresa:</w:t>
           </w:r>
         </w:p>
@@ -5157,7 +5334,7 @@
           </w:tr>
           <w:tr>
             <w:trPr>
-              <w:trHeight w:val="2454"/>
+              <w:trHeight w:val="708"/>
             </w:trPr>
             <w:tc>
               <w:tcPr>
@@ -5454,7 +5631,6 @@
               <w:sz w:val="24"/>
               <w:u w:val="single"/>
             </w:rPr>
-            <w:lastRenderedPageBreak/>
             <w:t>Análisis de los clientes y sus características y lo que buscaran de nuestra empresa:</w:t>
           </w:r>
         </w:p>
@@ -5828,6 +6004,7 @@
         <w:p>
           <w:pPr>
             <w:spacing w:line="276" w:lineRule="auto"/>
+            <w:jc w:val="center"/>
             <w:rPr>
               <w:b/>
               <w:sz w:val="24"/>
@@ -5855,7 +6032,7 @@
                         </pic:cNvPicPr>
                       </pic:nvPicPr>
                       <pic:blipFill>
-                        <a:blip r:embed="rId10">
+                        <a:blip r:embed="rId12">
                           <a:extLst>
                             <a:ext uri="{28A0092B-C50C-407E-A947-70E740481C1C}">
                               <a14:useLocalDpi xmlns:a14="http://schemas.microsoft.com/office/drawing/2010/main" val="0"/>
@@ -6054,12 +6231,53 @@
               <w:sz w:val="24"/>
             </w:rPr>
           </w:pPr>
-          <w:r>
-            <w:rPr>
-              <w:b/>
-              <w:sz w:val="24"/>
-            </w:rPr>
-            <w:t>Carrer dels Traginers, 14, 46014 València, Val</w:t>
+          <w:proofErr w:type="spellStart"/>
+          <w:r>
+            <w:rPr>
+              <w:b/>
+              <w:sz w:val="24"/>
+            </w:rPr>
+            <w:t>Carrer</w:t>
+          </w:r>
+          <w:proofErr w:type="spellEnd"/>
+          <w:r>
+            <w:rPr>
+              <w:b/>
+              <w:sz w:val="24"/>
+            </w:rPr>
+            <w:t xml:space="preserve"> </w:t>
+          </w:r>
+          <w:proofErr w:type="spellStart"/>
+          <w:r>
+            <w:rPr>
+              <w:b/>
+              <w:sz w:val="24"/>
+            </w:rPr>
+            <w:t>dels</w:t>
+          </w:r>
+          <w:proofErr w:type="spellEnd"/>
+          <w:r>
+            <w:rPr>
+              <w:b/>
+              <w:sz w:val="24"/>
+            </w:rPr>
+            <w:t xml:space="preserve"> </w:t>
+          </w:r>
+          <w:proofErr w:type="spellStart"/>
+          <w:r>
+            <w:rPr>
+              <w:b/>
+              <w:sz w:val="24"/>
+            </w:rPr>
+            <w:t>Traginers</w:t>
+          </w:r>
+          <w:proofErr w:type="spellEnd"/>
+          <w:r>
+            <w:rPr>
+              <w:b/>
+              <w:sz w:val="24"/>
+            </w:rPr>
+            <w:t>, 14, 46014 València, Val</w:t>
           </w:r>
           <w:r>
             <w:rPr>
@@ -6085,30 +6303,18 @@
         </w:p>
         <w:p>
           <w:pPr>
-            <w:spacing w:line="276" w:lineRule="auto"/>
-            <w:rPr>
-              <w:b/>
-              <w:sz w:val="24"/>
-            </w:rPr>
-          </w:pPr>
-        </w:p>
-        <w:p>
-          <w:pPr>
-            <w:spacing w:line="276" w:lineRule="auto"/>
-            <w:rPr>
-              <w:b/>
-              <w:sz w:val="24"/>
-            </w:rPr>
-          </w:pPr>
-        </w:p>
-        <w:p>
-          <w:pPr>
-            <w:spacing w:line="276" w:lineRule="auto"/>
-            <w:rPr>
-              <w:b/>
-              <w:sz w:val="24"/>
-            </w:rPr>
-          </w:pPr>
+            <w:rPr>
+              <w:b/>
+              <w:sz w:val="24"/>
+            </w:rPr>
+          </w:pPr>
+          <w:r>
+            <w:rPr>
+              <w:b/>
+              <w:sz w:val="24"/>
+            </w:rPr>
+            <w:br w:type="page"/>
+          </w:r>
         </w:p>
         <w:p>
           <w:pPr>
@@ -6173,12 +6379,29 @@
               <w:b/>
               <w:sz w:val="24"/>
             </w:rPr>
-            <w:t xml:space="preserve"> donde se ubicará la empresa, con su oficina y nave y todos los comercios, locales, naves, etc, de alrededor.</w:t>
-          </w:r>
-        </w:p>
-        <w:p>
-          <w:pPr>
-            <w:spacing w:line="276" w:lineRule="auto"/>
+            <w:t xml:space="preserve"> donde se ubicará la empresa, con su oficina y nave y todos los comercios, locales, naves, </w:t>
+          </w:r>
+          <w:proofErr w:type="spellStart"/>
+          <w:r>
+            <w:rPr>
+              <w:b/>
+              <w:sz w:val="24"/>
+            </w:rPr>
+            <w:t>etc</w:t>
+          </w:r>
+          <w:proofErr w:type="spellEnd"/>
+          <w:r>
+            <w:rPr>
+              <w:b/>
+              <w:sz w:val="24"/>
+            </w:rPr>
+            <w:t>, de alrededor.</w:t>
+          </w:r>
+        </w:p>
+        <w:p>
+          <w:pPr>
+            <w:spacing w:line="276" w:lineRule="auto"/>
+            <w:jc w:val="center"/>
             <w:rPr>
               <w:b/>
               <w:sz w:val="24"/>
@@ -6204,7 +6427,7 @@
                         <pic:cNvPicPr/>
                       </pic:nvPicPr>
                       <pic:blipFill>
-                        <a:blip r:embed="rId11"/>
+                        <a:blip r:embed="rId13"/>
                         <a:stretch>
                           <a:fillRect/>
                         </a:stretch>
@@ -6280,6 +6503,7 @@
         <w:p>
           <w:pPr>
             <w:spacing w:line="276" w:lineRule="auto"/>
+            <w:jc w:val="center"/>
             <w:rPr>
               <w:b/>
               <w:sz w:val="24"/>
@@ -6305,7 +6529,7 @@
                         <pic:cNvPicPr/>
                       </pic:nvPicPr>
                       <pic:blipFill>
-                        <a:blip r:embed="rId12"/>
+                        <a:blip r:embed="rId14"/>
                         <a:stretch>
                           <a:fillRect/>
                         </a:stretch>
@@ -6328,21 +6552,18 @@
         </w:p>
         <w:p>
           <w:pPr>
-            <w:spacing w:line="276" w:lineRule="auto"/>
-            <w:rPr>
-              <w:b/>
-              <w:sz w:val="24"/>
-            </w:rPr>
-          </w:pPr>
-        </w:p>
-        <w:p>
-          <w:pPr>
-            <w:spacing w:line="276" w:lineRule="auto"/>
-            <w:rPr>
-              <w:b/>
-              <w:sz w:val="24"/>
-            </w:rPr>
-          </w:pPr>
+            <w:rPr>
+              <w:b/>
+              <w:sz w:val="24"/>
+            </w:rPr>
+          </w:pPr>
+          <w:r>
+            <w:rPr>
+              <w:b/>
+              <w:sz w:val="24"/>
+            </w:rPr>
+            <w:br w:type="page"/>
+          </w:r>
         </w:p>
         <w:p>
           <w:pPr>
@@ -6423,6 +6644,7 @@
         <w:p>
           <w:pPr>
             <w:spacing w:line="276" w:lineRule="auto"/>
+            <w:jc w:val="center"/>
             <w:rPr>
               <w:b/>
               <w:bCs/>
@@ -6449,7 +6671,7 @@
                         <pic:cNvPicPr/>
                       </pic:nvPicPr>
                       <pic:blipFill>
-                        <a:blip r:embed="rId13"/>
+                        <a:blip r:embed="rId15"/>
                         <a:stretch>
                           <a:fillRect/>
                         </a:stretch>
@@ -6511,6 +6733,7 @@
         <w:p>
           <w:pPr>
             <w:spacing w:line="276" w:lineRule="auto"/>
+            <w:jc w:val="center"/>
             <w:rPr>
               <w:b/>
               <w:bCs/>
@@ -6537,7 +6760,7 @@
                         <pic:cNvPicPr/>
                       </pic:nvPicPr>
                       <pic:blipFill>
-                        <a:blip r:embed="rId14"/>
+                        <a:blip r:embed="rId16"/>
                         <a:stretch>
                           <a:fillRect/>
                         </a:stretch>
@@ -6587,6 +6810,7 @@
         <w:p>
           <w:pPr>
             <w:spacing w:line="276" w:lineRule="auto"/>
+            <w:jc w:val="center"/>
             <w:rPr>
               <w:b/>
               <w:bCs/>
@@ -6613,7 +6837,7 @@
                         <pic:cNvPicPr/>
                       </pic:nvPicPr>
                       <pic:blipFill>
-                        <a:blip r:embed="rId15"/>
+                        <a:blip r:embed="rId17"/>
                         <a:stretch>
                           <a:fillRect/>
                         </a:stretch>
@@ -6701,14 +6925,14 @@
               <w:sz w:val="24"/>
             </w:rPr>
             <w:drawing>
-              <wp:inline distT="0" distB="0" distL="0" distR="0" wp14:anchorId="38FBC39C" wp14:editId="5FD6E9F2">
+              <wp:inline distT="0" distB="0" distL="0" distR="0" wp14:anchorId="38FBC39C" wp14:editId="3ACC8A32">
                 <wp:extent cx="6429375" cy="4772025"/>
                 <wp:effectExtent l="38100" t="0" r="85725" b="47625"/>
                 <wp:docPr id="15" name="Diagrama 15"/>
                 <wp:cNvGraphicFramePr/>
                 <a:graphic xmlns:a="http://schemas.openxmlformats.org/drawingml/2006/main">
                   <a:graphicData uri="http://schemas.openxmlformats.org/drawingml/2006/diagram">
-                    <dgm:relIds xmlns:dgm="http://schemas.openxmlformats.org/drawingml/2006/diagram" xmlns:r="http://schemas.openxmlformats.org/officeDocument/2006/relationships" r:dm="rId16" r:lo="rId17" r:qs="rId18" r:cs="rId19"/>
+                    <dgm:relIds xmlns:dgm="http://schemas.openxmlformats.org/drawingml/2006/diagram" xmlns:r="http://schemas.openxmlformats.org/officeDocument/2006/relationships" r:dm="rId18" r:lo="rId19" r:qs="rId20" r:cs="rId21"/>
                   </a:graphicData>
                 </a:graphic>
               </wp:inline>
@@ -6802,7 +7026,25 @@
               <w:b/>
               <w:sz w:val="24"/>
             </w:rPr>
-            <w:t>Puesto: Director General y Gestoría.</w:t>
+            <w:t xml:space="preserve">Puesto: </w:t>
+          </w:r>
+          <w:proofErr w:type="gramStart"/>
+          <w:r>
+            <w:rPr>
+              <w:rFonts w:cstheme="minorHAnsi"/>
+              <w:b/>
+              <w:sz w:val="24"/>
+            </w:rPr>
+            <w:t>Director General</w:t>
+          </w:r>
+          <w:proofErr w:type="gramEnd"/>
+          <w:r>
+            <w:rPr>
+              <w:rFonts w:cstheme="minorHAnsi"/>
+              <w:b/>
+              <w:sz w:val="24"/>
+            </w:rPr>
+            <w:t xml:space="preserve"> y Gestoría.</w:t>
           </w:r>
         </w:p>
         <w:p>
@@ -7094,7 +7336,25 @@
               <w:b/>
               <w:sz w:val="24"/>
             </w:rPr>
-            <w:t>Puesto: Director de Recursos Humanos y Mantenimiento.</w:t>
+            <w:t xml:space="preserve">Puesto: </w:t>
+          </w:r>
+          <w:proofErr w:type="gramStart"/>
+          <w:r>
+            <w:rPr>
+              <w:rFonts w:cstheme="minorHAnsi"/>
+              <w:b/>
+              <w:sz w:val="24"/>
+            </w:rPr>
+            <w:t>Director</w:t>
+          </w:r>
+          <w:proofErr w:type="gramEnd"/>
+          <w:r>
+            <w:rPr>
+              <w:rFonts w:cstheme="minorHAnsi"/>
+              <w:b/>
+              <w:sz w:val="24"/>
+            </w:rPr>
+            <w:t xml:space="preserve"> de Recursos Humanos y Mantenimiento.</w:t>
           </w:r>
         </w:p>
         <w:p>
@@ -7271,7 +7531,25 @@
               <w:b/>
               <w:sz w:val="24"/>
             </w:rPr>
-            <w:t>Puesto: Director de</w:t>
+            <w:t xml:space="preserve">Puesto: </w:t>
+          </w:r>
+          <w:proofErr w:type="gramStart"/>
+          <w:r>
+            <w:rPr>
+              <w:rFonts w:cstheme="minorHAnsi"/>
+              <w:b/>
+              <w:sz w:val="24"/>
+            </w:rPr>
+            <w:t>Director</w:t>
+          </w:r>
+          <w:proofErr w:type="gramEnd"/>
+          <w:r>
+            <w:rPr>
+              <w:rFonts w:cstheme="minorHAnsi"/>
+              <w:b/>
+              <w:sz w:val="24"/>
+            </w:rPr>
+            <w:t xml:space="preserve"> de</w:t>
           </w:r>
           <w:r>
             <w:rPr>
@@ -7493,7 +7771,25 @@
               <w:b/>
               <w:sz w:val="24"/>
             </w:rPr>
-            <w:t>Puesto: Director de</w:t>
+            <w:t xml:space="preserve">Puesto: </w:t>
+          </w:r>
+          <w:proofErr w:type="gramStart"/>
+          <w:r>
+            <w:rPr>
+              <w:rFonts w:cstheme="minorHAnsi"/>
+              <w:b/>
+              <w:sz w:val="24"/>
+            </w:rPr>
+            <w:t>Director</w:t>
+          </w:r>
+          <w:proofErr w:type="gramEnd"/>
+          <w:r>
+            <w:rPr>
+              <w:rFonts w:cstheme="minorHAnsi"/>
+              <w:b/>
+              <w:sz w:val="24"/>
+            </w:rPr>
+            <w:t xml:space="preserve"> de</w:t>
           </w:r>
           <w:r>
             <w:rPr>
@@ -7964,6 +8260,7 @@
               <w:u w:val="single"/>
             </w:rPr>
           </w:pPr>
+          <w:proofErr w:type="gramStart"/>
           <w:r>
             <w:rPr>
               <w:b/>
@@ -7972,7 +8269,18 @@
               <w:sz w:val="24"/>
               <w:u w:val="single"/>
             </w:rPr>
-            <w:t>Funciones a realizar de la empresa.</w:t>
+            <w:t>Funciones a realizar</w:t>
+          </w:r>
+          <w:proofErr w:type="gramEnd"/>
+          <w:r>
+            <w:rPr>
+              <w:b/>
+              <w:i/>
+              <w:iCs/>
+              <w:sz w:val="24"/>
+              <w:u w:val="single"/>
+            </w:rPr>
+            <w:t xml:space="preserve"> de la empresa.</w:t>
           </w:r>
         </w:p>
         <w:p>
@@ -7984,12 +8292,8 @@
             </w:numPr>
             <w:spacing w:line="276" w:lineRule="auto"/>
             <w:rPr>
-              <w:rFonts w:cstheme="minorHAnsi"/>
-              <w:b/>
-              <w:i/>
-              <w:iCs/>
-              <w:sz w:val="24"/>
-              <w:u w:val="single"/>
+              <w:b/>
+              <w:sz w:val="24"/>
             </w:rPr>
           </w:pPr>
           <w:r>
@@ -8089,6 +8393,21 @@
               <w:sz w:val="24"/>
             </w:rPr>
             <w:t xml:space="preserve"> crezca y sea grande en el sector y en el mercado en el futuro.</w:t>
+          </w:r>
+        </w:p>
+        <w:p>
+          <w:pPr>
+            <w:rPr>
+              <w:b/>
+              <w:sz w:val="24"/>
+            </w:rPr>
+          </w:pPr>
+          <w:r>
+            <w:rPr>
+              <w:b/>
+              <w:sz w:val="24"/>
+            </w:rPr>
+            <w:br w:type="page"/>
           </w:r>
         </w:p>
         <w:p>
@@ -8116,6 +8435,7 @@
               <w:sz w:val="24"/>
               <w:u w:val="single"/>
             </w:rPr>
+            <w:lastRenderedPageBreak/>
             <w:t>Distribución de las tareas que hará cada trabajador de la empresa.</w:t>
           </w:r>
         </w:p>
@@ -8171,6 +8491,7 @@
             </w:rPr>
             <w:t xml:space="preserve">rones, </w:t>
           </w:r>
+          <w:proofErr w:type="spellStart"/>
           <w:r>
             <w:rPr>
               <w:b/>
@@ -8183,8 +8504,25 @@
               <w:b/>
               <w:sz w:val="24"/>
             </w:rPr>
-            <w:t>eoradares, etc</w:t>
-          </w:r>
+            <w:t>eoradares</w:t>
+          </w:r>
+          <w:proofErr w:type="spellEnd"/>
+          <w:r>
+            <w:rPr>
+              <w:b/>
+              <w:sz w:val="24"/>
+            </w:rPr>
+            <w:t xml:space="preserve">, </w:t>
+          </w:r>
+          <w:proofErr w:type="spellStart"/>
+          <w:r>
+            <w:rPr>
+              <w:b/>
+              <w:sz w:val="24"/>
+            </w:rPr>
+            <w:t>etc</w:t>
+          </w:r>
+          <w:proofErr w:type="spellEnd"/>
           <w:r>
             <w:rPr>
               <w:b/>
@@ -8265,8 +8603,18 @@
               <w:b/>
               <w:sz w:val="24"/>
             </w:rPr>
-            <w:t>: Se dedicarán especialmente al análisis y a la investigación a través de los huesos, de la cerámica, de las características del paisaje, etc</w:t>
-          </w:r>
+            <w:t xml:space="preserve">: Se dedicarán especialmente al análisis y a la investigación a través de los huesos, de la cerámica, de las características del paisaje, </w:t>
+          </w:r>
+          <w:proofErr w:type="spellStart"/>
+          <w:r>
+            <w:rPr>
+              <w:rFonts w:cstheme="minorHAnsi"/>
+              <w:b/>
+              <w:sz w:val="24"/>
+            </w:rPr>
+            <w:t>etc</w:t>
+          </w:r>
+          <w:proofErr w:type="spellEnd"/>
           <w:r>
             <w:rPr>
               <w:rFonts w:cstheme="minorHAnsi"/>
@@ -8307,7 +8655,6 @@
               <w:b/>
               <w:sz w:val="24"/>
             </w:rPr>
-            <w:lastRenderedPageBreak/>
             <w:t>Arquitectos:</w:t>
           </w:r>
           <w:r>
@@ -8601,6 +8948,7 @@
         <w:p>
           <w:pPr>
             <w:spacing w:line="276" w:lineRule="auto"/>
+            <w:jc w:val="center"/>
             <w:rPr>
               <w:rFonts w:cstheme="minorHAnsi"/>
               <w:b/>
@@ -8627,7 +8975,7 @@
                         <pic:cNvPicPr/>
                       </pic:nvPicPr>
                       <pic:blipFill>
-                        <a:blip r:embed="rId21"/>
+                        <a:blip r:embed="rId23"/>
                         <a:stretch>
                           <a:fillRect/>
                         </a:stretch>
@@ -8690,7 +9038,27 @@
               <w:u w:val="single"/>
             </w:rPr>
             <w:lastRenderedPageBreak/>
-            <w:t>Banco Santader.</w:t>
+            <w:t xml:space="preserve">Banco </w:t>
+          </w:r>
+          <w:proofErr w:type="spellStart"/>
+          <w:r>
+            <w:rPr>
+              <w:rFonts w:cstheme="minorHAnsi"/>
+              <w:b/>
+              <w:sz w:val="24"/>
+              <w:u w:val="single"/>
+            </w:rPr>
+            <w:t>Santader</w:t>
+          </w:r>
+          <w:proofErr w:type="spellEnd"/>
+          <w:r>
+            <w:rPr>
+              <w:rFonts w:cstheme="minorHAnsi"/>
+              <w:b/>
+              <w:sz w:val="24"/>
+              <w:u w:val="single"/>
+            </w:rPr>
+            <w:t>.</w:t>
           </w:r>
         </w:p>
         <w:p>
@@ -8722,6 +9090,7 @@
         <w:p>
           <w:pPr>
             <w:spacing w:line="276" w:lineRule="auto"/>
+            <w:jc w:val="center"/>
             <w:rPr>
               <w:rFonts w:cstheme="minorHAnsi"/>
               <w:b/>
@@ -8748,7 +9117,7 @@
                         <pic:cNvPicPr/>
                       </pic:nvPicPr>
                       <pic:blipFill>
-                        <a:blip r:embed="rId22"/>
+                        <a:blip r:embed="rId24"/>
                         <a:stretch>
                           <a:fillRect/>
                         </a:stretch>
@@ -8795,6 +9164,7 @@
             </w:rPr>
             <w:t xml:space="preserve">Banco </w:t>
           </w:r>
+          <w:proofErr w:type="spellStart"/>
           <w:r>
             <w:rPr>
               <w:rFonts w:cstheme="minorHAnsi"/>
@@ -8813,6 +9183,7 @@
             </w:rPr>
             <w:t>m</w:t>
           </w:r>
+          <w:proofErr w:type="spellEnd"/>
           <w:r>
             <w:rPr>
               <w:rFonts w:cstheme="minorHAnsi"/>
@@ -8846,12 +9217,31 @@
               <w:b/>
               <w:sz w:val="24"/>
             </w:rPr>
-            <w:t>Esto es lo que tendremos que pagar por conseguir nuestro crédito financiero en el banco Cetelem.</w:t>
-          </w:r>
-        </w:p>
-        <w:p>
-          <w:pPr>
-            <w:spacing w:line="276" w:lineRule="auto"/>
+            <w:t xml:space="preserve">Esto es lo que tendremos que pagar por conseguir nuestro crédito financiero en el banco </w:t>
+          </w:r>
+          <w:proofErr w:type="spellStart"/>
+          <w:r>
+            <w:rPr>
+              <w:rFonts w:cstheme="minorHAnsi"/>
+              <w:b/>
+              <w:sz w:val="24"/>
+            </w:rPr>
+            <w:t>Cetelem</w:t>
+          </w:r>
+          <w:proofErr w:type="spellEnd"/>
+          <w:r>
+            <w:rPr>
+              <w:rFonts w:cstheme="minorHAnsi"/>
+              <w:b/>
+              <w:sz w:val="24"/>
+            </w:rPr>
+            <w:t>.</w:t>
+          </w:r>
+        </w:p>
+        <w:p>
+          <w:pPr>
+            <w:spacing w:line="276" w:lineRule="auto"/>
+            <w:jc w:val="center"/>
             <w:rPr>
               <w:rFonts w:cstheme="minorHAnsi"/>
               <w:b/>
@@ -8863,9 +9253,9 @@
               <w:noProof/>
             </w:rPr>
             <w:drawing>
-              <wp:inline distT="0" distB="0" distL="0" distR="0" wp14:anchorId="234B7287" wp14:editId="1F42F707">
-                <wp:extent cx="5400040" cy="3057525"/>
-                <wp:effectExtent l="0" t="0" r="0" b="9525"/>
+              <wp:inline distT="0" distB="0" distL="0" distR="0" wp14:anchorId="234B7287" wp14:editId="4F18E631">
+                <wp:extent cx="5400040" cy="2914650"/>
+                <wp:effectExtent l="0" t="0" r="0" b="0"/>
                 <wp:docPr id="18" name="Imagen 18" descr="Interfaz de usuario gráfica, Texto, Aplicación, Chat o mensaje de texto&#10;&#10;Descripción generada automáticamente"/>
                 <wp:cNvGraphicFramePr>
                   <a:graphicFrameLocks xmlns:a="http://schemas.openxmlformats.org/drawingml/2006/main" noChangeAspect="1"/>
@@ -8878,7 +9268,7 @@
                         <pic:cNvPicPr/>
                       </pic:nvPicPr>
                       <pic:blipFill>
-                        <a:blip r:embed="rId23"/>
+                        <a:blip r:embed="rId25"/>
                         <a:stretch>
                           <a:fillRect/>
                         </a:stretch>
@@ -8886,7 +9276,7 @@
                       <pic:spPr>
                         <a:xfrm>
                           <a:off x="0" y="0"/>
-                          <a:ext cx="5400040" cy="3057525"/>
+                          <a:ext cx="5400040" cy="2914650"/>
                         </a:xfrm>
                         <a:prstGeom prst="rect">
                           <a:avLst/>
@@ -8965,6 +9355,7 @@
         <w:p>
           <w:pPr>
             <w:spacing w:line="276" w:lineRule="auto"/>
+            <w:jc w:val="center"/>
             <w:rPr>
               <w:rFonts w:cstheme="minorHAnsi"/>
               <w:b/>
@@ -8991,7 +9382,7 @@
                         <pic:cNvPicPr/>
                       </pic:nvPicPr>
                       <pic:blipFill>
-                        <a:blip r:embed="rId24"/>
+                        <a:blip r:embed="rId26"/>
                         <a:stretch>
                           <a:fillRect/>
                         </a:stretch>
@@ -9072,7 +9463,25 @@
               <w:b/>
               <w:sz w:val="24"/>
             </w:rPr>
-            <w:t xml:space="preserve"> escoger el crédito que nos ofrece la entidad Banco Santader y la hemos </w:t>
+            <w:t xml:space="preserve"> escoger el crédito que nos ofrece la entidad Banco </w:t>
+          </w:r>
+          <w:proofErr w:type="spellStart"/>
+          <w:r>
+            <w:rPr>
+              <w:rFonts w:cstheme="minorHAnsi"/>
+              <w:b/>
+              <w:sz w:val="24"/>
+            </w:rPr>
+            <w:t>Santader</w:t>
+          </w:r>
+          <w:proofErr w:type="spellEnd"/>
+          <w:r>
+            <w:rPr>
+              <w:rFonts w:cstheme="minorHAnsi"/>
+              <w:b/>
+              <w:sz w:val="24"/>
+            </w:rPr>
+            <w:t xml:space="preserve"> y la hemos </w:t>
           </w:r>
           <w:r>
             <w:rPr>
@@ -9331,9 +9740,10 @@
             <w:spacing w:line="276" w:lineRule="auto"/>
             <w:jc w:val="center"/>
             <w:rPr>
-              <w:rFonts w:cstheme="minorHAnsi"/>
-              <w:b/>
-              <w:sz w:val="24"/>
+              <w:rFonts w:ascii="Times New Roman" w:hAnsi="Times New Roman" w:cs="Times New Roman"/>
+              <w:b/>
+              <w:sz w:val="36"/>
+              <w:szCs w:val="32"/>
             </w:rPr>
           </w:pPr>
           <w:r>
@@ -9932,7 +10342,47 @@
               <w:sz w:val="24"/>
               <w:szCs w:val="24"/>
             </w:rPr>
-            <w:t>ción y producción de (Aparatos en 3D, Drones, GeoRadares, etc)</w:t>
+            <w:t xml:space="preserve">ción y producción de (Aparatos en 3D, Drones, </w:t>
+          </w:r>
+          <w:proofErr w:type="spellStart"/>
+          <w:r>
+            <w:rPr>
+              <w:b/>
+              <w:bCs/>
+              <w:sz w:val="24"/>
+              <w:szCs w:val="24"/>
+            </w:rPr>
+            <w:t>GeoRadares</w:t>
+          </w:r>
+          <w:proofErr w:type="spellEnd"/>
+          <w:r>
+            <w:rPr>
+              <w:b/>
+              <w:bCs/>
+              <w:sz w:val="24"/>
+              <w:szCs w:val="24"/>
+            </w:rPr>
+            <w:t xml:space="preserve">, </w:t>
+          </w:r>
+          <w:proofErr w:type="spellStart"/>
+          <w:r>
+            <w:rPr>
+              <w:b/>
+              <w:bCs/>
+              <w:sz w:val="24"/>
+              <w:szCs w:val="24"/>
+            </w:rPr>
+            <w:t>etc</w:t>
+          </w:r>
+          <w:proofErr w:type="spellEnd"/>
+          <w:r>
+            <w:rPr>
+              <w:b/>
+              <w:bCs/>
+              <w:sz w:val="24"/>
+              <w:szCs w:val="24"/>
+            </w:rPr>
+            <w:t>)</w:t>
           </w:r>
           <w:r>
             <w:rPr>
@@ -10008,20 +10458,19 @@
             <w:spacing w:line="276" w:lineRule="auto"/>
             <w:rPr>
               <w:b/>
-              <w:i/>
-              <w:iCs/>
-              <w:sz w:val="24"/>
+              <w:bCs/>
+              <w:sz w:val="24"/>
+              <w:szCs w:val="24"/>
+            </w:rPr>
+          </w:pPr>
+          <w:r>
+            <w:rPr>
+              <w:b/>
+              <w:bCs/>
+              <w:sz w:val="24"/>
+              <w:szCs w:val="24"/>
               <w:u w:val="single"/>
             </w:rPr>
-          </w:pPr>
-          <w:r>
-            <w:rPr>
-              <w:b/>
-              <w:bCs/>
-              <w:sz w:val="24"/>
-              <w:szCs w:val="24"/>
-              <w:u w:val="single"/>
-            </w:rPr>
             <w:t>Maquinaria especial:</w:t>
           </w:r>
           <w:r>
@@ -10140,6 +10589,25 @@
               <w:szCs w:val="24"/>
             </w:rPr>
             <w:t xml:space="preserve"> 21% IVA, entre toda la maquinaria).</w:t>
+          </w:r>
+        </w:p>
+        <w:p>
+          <w:pPr>
+            <w:rPr>
+              <w:b/>
+              <w:bCs/>
+              <w:sz w:val="24"/>
+              <w:szCs w:val="24"/>
+            </w:rPr>
+          </w:pPr>
+          <w:r>
+            <w:rPr>
+              <w:b/>
+              <w:bCs/>
+              <w:sz w:val="24"/>
+              <w:szCs w:val="24"/>
+            </w:rPr>
+            <w:br w:type="page"/>
           </w:r>
         </w:p>
         <w:p>
@@ -10164,6 +10632,7 @@
               <w:szCs w:val="24"/>
               <w:u w:val="single"/>
             </w:rPr>
+            <w:lastRenderedPageBreak/>
             <w:t>Personal:</w:t>
           </w:r>
           <w:r>
@@ -10173,7 +10642,27 @@
               <w:sz w:val="24"/>
               <w:szCs w:val="24"/>
             </w:rPr>
-            <w:t xml:space="preserve"> contrataremos entre 25 y 50 personas, dedicadas al ámbito de la arquitectura, arqueología, historia, investigación, etc) y nos gastaremos aproximadamente entre (30.000€ / 60.000€ + el 21% IVA, entre todo el personal).</w:t>
+            <w:t xml:space="preserve"> contrataremos entre 25 y 50 personas, dedicadas al ámbito de la arquitectura, arqueología, historia, investigación, </w:t>
+          </w:r>
+          <w:proofErr w:type="spellStart"/>
+          <w:r>
+            <w:rPr>
+              <w:b/>
+              <w:bCs/>
+              <w:sz w:val="24"/>
+              <w:szCs w:val="24"/>
+            </w:rPr>
+            <w:t>etc</w:t>
+          </w:r>
+          <w:proofErr w:type="spellEnd"/>
+          <w:r>
+            <w:rPr>
+              <w:b/>
+              <w:bCs/>
+              <w:sz w:val="24"/>
+              <w:szCs w:val="24"/>
+            </w:rPr>
+            <w:t>) y nos gastaremos aproximadamente entre (30.000€ / 60.000€ + el 21% IVA, entre todo el personal).</w:t>
           </w:r>
         </w:p>
         <w:p>
@@ -10248,7 +10737,6 @@
               <w:sz w:val="24"/>
               <w:u w:val="single"/>
             </w:rPr>
-            <w:lastRenderedPageBreak/>
             <w:t>Relación en las inversiones de la empresa y el coste de estas inversiones.</w:t>
           </w:r>
         </w:p>
@@ -10931,20 +11419,19 @@
             <w:spacing w:line="276" w:lineRule="auto"/>
             <w:rPr>
               <w:b/>
-              <w:i/>
-              <w:iCs/>
-              <w:sz w:val="24"/>
+              <w:bCs/>
+              <w:sz w:val="24"/>
+              <w:szCs w:val="24"/>
+            </w:rPr>
+          </w:pPr>
+          <w:r>
+            <w:rPr>
+              <w:b/>
+              <w:bCs/>
+              <w:sz w:val="24"/>
+              <w:szCs w:val="24"/>
               <w:u w:val="single"/>
             </w:rPr>
-          </w:pPr>
-          <w:r>
-            <w:rPr>
-              <w:b/>
-              <w:bCs/>
-              <w:sz w:val="24"/>
-              <w:szCs w:val="24"/>
-              <w:u w:val="single"/>
-            </w:rPr>
             <w:t>Impuestos de Sociedades:</w:t>
           </w:r>
           <w:r>
@@ -10973,6 +11460,25 @@
               <w:szCs w:val="24"/>
             </w:rPr>
             <w:t>primeros meses de la empresa y nos gastaremos aproximadamente entre un 25% al mes.</w:t>
+          </w:r>
+        </w:p>
+        <w:p>
+          <w:pPr>
+            <w:rPr>
+              <w:b/>
+              <w:bCs/>
+              <w:sz w:val="24"/>
+              <w:szCs w:val="24"/>
+            </w:rPr>
+          </w:pPr>
+          <w:r>
+            <w:rPr>
+              <w:b/>
+              <w:bCs/>
+              <w:sz w:val="24"/>
+              <w:szCs w:val="24"/>
+            </w:rPr>
+            <w:br w:type="page"/>
           </w:r>
         </w:p>
         <w:p>
@@ -10999,7 +11505,30 @@
               <w:szCs w:val="24"/>
               <w:u w:val="single"/>
             </w:rPr>
-            <w:t>Gastos (Agua, Luz, Teléfono, etc):</w:t>
+            <w:lastRenderedPageBreak/>
+            <w:t xml:space="preserve">Gastos (Agua, Luz, Teléfono, </w:t>
+          </w:r>
+          <w:proofErr w:type="spellStart"/>
+          <w:r>
+            <w:rPr>
+              <w:b/>
+              <w:bCs/>
+              <w:sz w:val="24"/>
+              <w:szCs w:val="24"/>
+              <w:u w:val="single"/>
+            </w:rPr>
+            <w:t>etc</w:t>
+          </w:r>
+          <w:proofErr w:type="spellEnd"/>
+          <w:r>
+            <w:rPr>
+              <w:b/>
+              <w:bCs/>
+              <w:sz w:val="24"/>
+              <w:szCs w:val="24"/>
+              <w:u w:val="single"/>
+            </w:rPr>
+            <w:t>):</w:t>
           </w:r>
           <w:r>
             <w:rPr>
@@ -11321,7 +11850,6 @@
               <w:szCs w:val="24"/>
               <w:u w:val="single"/>
             </w:rPr>
-            <w:lastRenderedPageBreak/>
             <w:t>Sueldo de los trabajadores:</w:t>
           </w:r>
           <w:r>
@@ -11586,10 +12114,9 @@
             <w:spacing w:line="276" w:lineRule="auto"/>
             <w:rPr>
               <w:b/>
-              <w:i/>
-              <w:iCs/>
-              <w:sz w:val="24"/>
-              <w:u w:val="single"/>
+              <w:bCs/>
+              <w:sz w:val="24"/>
+              <w:szCs w:val="24"/>
             </w:rPr>
           </w:pPr>
           <w:r>
@@ -11600,6 +12127,25 @@
               <w:szCs w:val="24"/>
             </w:rPr>
             <w:t>Total: entre 900€ o 1.050€ los tres primeros meses, para la empresa.</w:t>
+          </w:r>
+        </w:p>
+        <w:p>
+          <w:pPr>
+            <w:rPr>
+              <w:b/>
+              <w:bCs/>
+              <w:sz w:val="24"/>
+              <w:szCs w:val="24"/>
+            </w:rPr>
+          </w:pPr>
+          <w:r>
+            <w:rPr>
+              <w:b/>
+              <w:bCs/>
+              <w:sz w:val="24"/>
+              <w:szCs w:val="24"/>
+            </w:rPr>
+            <w:br w:type="page"/>
           </w:r>
         </w:p>
         <w:p>
@@ -11619,6 +12165,7 @@
               <w:u w:val="single"/>
             </w:rPr>
           </w:pPr>
+          <w:proofErr w:type="gramStart"/>
           <w:r>
             <w:rPr>
               <w:b/>
@@ -11627,7 +12174,19 @@
               <w:sz w:val="24"/>
               <w:u w:val="single"/>
             </w:rPr>
-            <w:t>Tecnología a emplear, tamaño de esta tecnología (€) y donde prestara sus servicios la empresa.</w:t>
+            <w:lastRenderedPageBreak/>
+            <w:t>Tecnología a emplear</w:t>
+          </w:r>
+          <w:proofErr w:type="gramEnd"/>
+          <w:r>
+            <w:rPr>
+              <w:b/>
+              <w:i/>
+              <w:iCs/>
+              <w:sz w:val="24"/>
+              <w:u w:val="single"/>
+            </w:rPr>
+            <w:t>, tamaño de esta tecnología (€) y donde prestara sus servicios la empresa.</w:t>
           </w:r>
         </w:p>
         <w:p>
@@ -11644,12 +12203,21 @@
               <w:sz w:val="24"/>
             </w:rPr>
           </w:pPr>
-          <w:r>
-            <w:rPr>
-              <w:b/>
-              <w:sz w:val="24"/>
-            </w:rPr>
-            <w:t>La tecnología a emplear en la empresa será la de una base de datos donde guard</w:t>
+          <w:proofErr w:type="gramStart"/>
+          <w:r>
+            <w:rPr>
+              <w:b/>
+              <w:sz w:val="24"/>
+            </w:rPr>
+            <w:t>La tecnología a emplear</w:t>
+          </w:r>
+          <w:proofErr w:type="gramEnd"/>
+          <w:r>
+            <w:rPr>
+              <w:b/>
+              <w:sz w:val="24"/>
+            </w:rPr>
+            <w:t xml:space="preserve"> en la empresa será la de una base de datos donde guard</w:t>
           </w:r>
           <w:r>
             <w:rPr>
@@ -11798,7 +12366,25 @@
               <w:b/>
               <w:sz w:val="24"/>
             </w:rPr>
-            <w:t xml:space="preserve"> que se pueden hostear </w:t>
+            <w:t xml:space="preserve"> que se pueden </w:t>
+          </w:r>
+          <w:proofErr w:type="spellStart"/>
+          <w:r>
+            <w:rPr>
+              <w:rFonts w:cstheme="minorHAnsi"/>
+              <w:b/>
+              <w:sz w:val="24"/>
+            </w:rPr>
+            <w:t>hostear</w:t>
+          </w:r>
+          <w:proofErr w:type="spellEnd"/>
+          <w:r>
+            <w:rPr>
+              <w:rFonts w:cstheme="minorHAnsi"/>
+              <w:b/>
+              <w:sz w:val="24"/>
+            </w:rPr>
+            <w:t xml:space="preserve"> </w:t>
           </w:r>
           <w:r>
             <w:rPr>
@@ -11917,13 +12503,23 @@
               <w:sz w:val="24"/>
             </w:rPr>
           </w:pPr>
-          <w:r>
-            <w:rPr>
-              <w:rFonts w:cstheme="minorHAnsi"/>
-              <w:b/>
-              <w:sz w:val="24"/>
-            </w:rPr>
-            <w:t>My SQL: 1GB cuesta 210,00€ al mes.</w:t>
+          <w:proofErr w:type="spellStart"/>
+          <w:r>
+            <w:rPr>
+              <w:rFonts w:cstheme="minorHAnsi"/>
+              <w:b/>
+              <w:sz w:val="24"/>
+            </w:rPr>
+            <w:t>My</w:t>
+          </w:r>
+          <w:proofErr w:type="spellEnd"/>
+          <w:r>
+            <w:rPr>
+              <w:rFonts w:cstheme="minorHAnsi"/>
+              <w:b/>
+              <w:sz w:val="24"/>
+            </w:rPr>
+            <w:t xml:space="preserve"> SQL: 1GB cuesta 210,00€ al mes.</w:t>
           </w:r>
         </w:p>
         <w:p>
@@ -11940,13 +12536,23 @@
               <w:sz w:val="24"/>
             </w:rPr>
           </w:pPr>
-          <w:r>
-            <w:rPr>
-              <w:rFonts w:cstheme="minorHAnsi"/>
-              <w:b/>
-              <w:sz w:val="24"/>
-            </w:rPr>
-            <w:t>Postgre SQL: 1GB cuesta 315,00€ al mes.</w:t>
+          <w:proofErr w:type="spellStart"/>
+          <w:r>
+            <w:rPr>
+              <w:rFonts w:cstheme="minorHAnsi"/>
+              <w:b/>
+              <w:sz w:val="24"/>
+            </w:rPr>
+            <w:t>Postgre</w:t>
+          </w:r>
+          <w:proofErr w:type="spellEnd"/>
+          <w:r>
+            <w:rPr>
+              <w:rFonts w:cstheme="minorHAnsi"/>
+              <w:b/>
+              <w:sz w:val="24"/>
+            </w:rPr>
+            <w:t xml:space="preserve"> SQL: 1GB cuesta 315,00€ al mes.</w:t>
           </w:r>
         </w:p>
         <w:p>
@@ -12071,8 +12677,36 @@
               <w:b/>
               <w:sz w:val="24"/>
             </w:rPr>
-            <w:t xml:space="preserve"> a través de su tecnología y maquinaria y sus expertos (Investigadores, Historiadores, etc), a asesorar a los clientes y a cualquier gobierno, facultad, empresa, etc</w:t>
-          </w:r>
+            <w:t xml:space="preserve"> a través de su tecnología y maquinaria y sus expertos (Investigadores, Historiadores, </w:t>
+          </w:r>
+          <w:proofErr w:type="spellStart"/>
+          <w:r>
+            <w:rPr>
+              <w:rFonts w:cstheme="minorHAnsi"/>
+              <w:b/>
+              <w:sz w:val="24"/>
+            </w:rPr>
+            <w:t>etc</w:t>
+          </w:r>
+          <w:proofErr w:type="spellEnd"/>
+          <w:r>
+            <w:rPr>
+              <w:rFonts w:cstheme="minorHAnsi"/>
+              <w:b/>
+              <w:sz w:val="24"/>
+            </w:rPr>
+            <w:t xml:space="preserve">), a asesorar a los clientes y a cualquier gobierno, facultad, empresa, </w:t>
+          </w:r>
+          <w:proofErr w:type="spellStart"/>
+          <w:r>
+            <w:rPr>
+              <w:rFonts w:cstheme="minorHAnsi"/>
+              <w:b/>
+              <w:sz w:val="24"/>
+            </w:rPr>
+            <w:t>etc</w:t>
+          </w:r>
+          <w:proofErr w:type="spellEnd"/>
           <w:r>
             <w:rPr>
               <w:rFonts w:cstheme="minorHAnsi"/>
@@ -12124,13 +12758,20 @@
         </w:p>
         <w:p>
           <w:pPr>
-            <w:spacing w:line="276" w:lineRule="auto"/>
-            <w:rPr>
-              <w:rFonts w:cstheme="minorHAnsi"/>
-              <w:b/>
-              <w:sz w:val="24"/>
-            </w:rPr>
-          </w:pPr>
+            <w:rPr>
+              <w:rFonts w:cstheme="minorHAnsi"/>
+              <w:b/>
+              <w:sz w:val="24"/>
+            </w:rPr>
+          </w:pPr>
+          <w:r>
+            <w:rPr>
+              <w:rFonts w:cstheme="minorHAnsi"/>
+              <w:b/>
+              <w:sz w:val="24"/>
+            </w:rPr>
+            <w:br w:type="page"/>
+          </w:r>
         </w:p>
         <w:p>
           <w:pPr>
@@ -12304,6 +12945,7 @@
             </w:rPr>
             <w:t xml:space="preserve"> y de los </w:t>
           </w:r>
+          <w:proofErr w:type="spellStart"/>
           <w:r>
             <w:rPr>
               <w:rFonts w:cstheme="minorHAnsi"/>
@@ -12334,7 +12976,34 @@
               <w:b/>
               <w:sz w:val="24"/>
             </w:rPr>
-            <w:t>adares, etc y supervisando que el producto se entrega en perfecto estado al cliente.</w:t>
+            <w:t>adares</w:t>
+          </w:r>
+          <w:proofErr w:type="spellEnd"/>
+          <w:r>
+            <w:rPr>
+              <w:rFonts w:cstheme="minorHAnsi"/>
+              <w:b/>
+              <w:sz w:val="24"/>
+            </w:rPr>
+            <w:t xml:space="preserve">, </w:t>
+          </w:r>
+          <w:proofErr w:type="spellStart"/>
+          <w:r>
+            <w:rPr>
+              <w:rFonts w:cstheme="minorHAnsi"/>
+              <w:b/>
+              <w:sz w:val="24"/>
+            </w:rPr>
+            <w:t>etc</w:t>
+          </w:r>
+          <w:proofErr w:type="spellEnd"/>
+          <w:r>
+            <w:rPr>
+              <w:rFonts w:cstheme="minorHAnsi"/>
+              <w:b/>
+              <w:sz w:val="24"/>
+            </w:rPr>
+            <w:t xml:space="preserve"> y supervisando que el producto se entrega en perfecto estado al cliente.</w:t>
           </w:r>
         </w:p>
         <w:p>
@@ -12489,6 +13158,7 @@
             </w:rPr>
             <w:t xml:space="preserve">rones y de los </w:t>
           </w:r>
+          <w:proofErr w:type="spellStart"/>
           <w:r>
             <w:rPr>
               <w:rFonts w:cstheme="minorHAnsi"/>
@@ -12519,7 +13189,34 @@
               <w:b/>
               <w:sz w:val="24"/>
             </w:rPr>
-            <w:t>adares, etc y supervisando que todo se hace bien y correctamente, para que el producto se entregue al cliente, en perfecto estado.</w:t>
+            <w:t>adares</w:t>
+          </w:r>
+          <w:proofErr w:type="spellEnd"/>
+          <w:r>
+            <w:rPr>
+              <w:rFonts w:cstheme="minorHAnsi"/>
+              <w:b/>
+              <w:sz w:val="24"/>
+            </w:rPr>
+            <w:t xml:space="preserve">, </w:t>
+          </w:r>
+          <w:proofErr w:type="spellStart"/>
+          <w:r>
+            <w:rPr>
+              <w:rFonts w:cstheme="minorHAnsi"/>
+              <w:b/>
+              <w:sz w:val="24"/>
+            </w:rPr>
+            <w:t>etc</w:t>
+          </w:r>
+          <w:proofErr w:type="spellEnd"/>
+          <w:r>
+            <w:rPr>
+              <w:rFonts w:cstheme="minorHAnsi"/>
+              <w:b/>
+              <w:sz w:val="24"/>
+            </w:rPr>
+            <w:t xml:space="preserve"> y supervisando que todo se hace bien y correctamente, para que el producto se entregue al cliente, en perfecto estado.</w:t>
           </w:r>
         </w:p>
         <w:p>
@@ -12587,7 +13284,25 @@
               <w:b/>
               <w:sz w:val="24"/>
             </w:rPr>
-            <w:t>: Se dedicarán especialmente al análisis y a la investigación a través de los huesos, de la cerámica, de las características del paisaje, etc, sobre el terreno.</w:t>
+            <w:t xml:space="preserve">: Se dedicarán especialmente al análisis y a la investigación a través de los huesos, de la cerámica, de las características del paisaje, </w:t>
+          </w:r>
+          <w:proofErr w:type="spellStart"/>
+          <w:r>
+            <w:rPr>
+              <w:rFonts w:cstheme="minorHAnsi"/>
+              <w:b/>
+              <w:sz w:val="24"/>
+            </w:rPr>
+            <w:t>etc</w:t>
+          </w:r>
+          <w:proofErr w:type="spellEnd"/>
+          <w:r>
+            <w:rPr>
+              <w:rFonts w:cstheme="minorHAnsi"/>
+              <w:b/>
+              <w:sz w:val="24"/>
+            </w:rPr>
+            <w:t>, sobre el terreno.</w:t>
           </w:r>
         </w:p>
         <w:p>
@@ -12679,10 +13394,7 @@
             <w:rPr>
               <w:rFonts w:cstheme="minorHAnsi"/>
               <w:b/>
-              <w:i/>
-              <w:iCs/>
-              <w:sz w:val="24"/>
-              <w:u w:val="single"/>
+              <w:sz w:val="24"/>
             </w:rPr>
           </w:pPr>
           <w:r>
@@ -12696,23 +13408,20 @@
         </w:p>
         <w:p>
           <w:pPr>
-            <w:spacing w:line="276" w:lineRule="auto"/>
-            <w:rPr>
-              <w:rFonts w:cstheme="minorHAnsi"/>
-              <w:b/>
-              <w:sz w:val="24"/>
-            </w:rPr>
-          </w:pPr>
-        </w:p>
-        <w:p>
-          <w:pPr>
-            <w:spacing w:line="276" w:lineRule="auto"/>
-            <w:rPr>
-              <w:rFonts w:cstheme="minorHAnsi"/>
-              <w:b/>
-              <w:sz w:val="24"/>
-            </w:rPr>
-          </w:pPr>
+            <w:rPr>
+              <w:rFonts w:cstheme="minorHAnsi"/>
+              <w:b/>
+              <w:sz w:val="24"/>
+            </w:rPr>
+          </w:pPr>
+          <w:r>
+            <w:rPr>
+              <w:rFonts w:cstheme="minorHAnsi"/>
+              <w:b/>
+              <w:sz w:val="24"/>
+            </w:rPr>
+            <w:br w:type="page"/>
+          </w:r>
         </w:p>
         <w:p>
           <w:pPr>
@@ -12844,7 +13553,43 @@
               <w:b/>
               <w:sz w:val="24"/>
             </w:rPr>
-            <w:t xml:space="preserve"> Principalmente se encargarán del montaje y en el mantenimiento de los Aparatos electrónicos, de los Drones y de los GeoRadares, etc y supervisando que el producto se entrega en perfecto estado al cliente.</w:t>
+            <w:t xml:space="preserve"> Principalmente se encargarán del montaje y en el mantenimiento de los Aparatos electrónicos, de los Drones y de los </w:t>
+          </w:r>
+          <w:proofErr w:type="spellStart"/>
+          <w:r>
+            <w:rPr>
+              <w:rFonts w:cstheme="minorHAnsi"/>
+              <w:b/>
+              <w:sz w:val="24"/>
+            </w:rPr>
+            <w:t>GeoRadares</w:t>
+          </w:r>
+          <w:proofErr w:type="spellEnd"/>
+          <w:r>
+            <w:rPr>
+              <w:rFonts w:cstheme="minorHAnsi"/>
+              <w:b/>
+              <w:sz w:val="24"/>
+            </w:rPr>
+            <w:t xml:space="preserve">, </w:t>
+          </w:r>
+          <w:proofErr w:type="spellStart"/>
+          <w:r>
+            <w:rPr>
+              <w:rFonts w:cstheme="minorHAnsi"/>
+              <w:b/>
+              <w:sz w:val="24"/>
+            </w:rPr>
+            <w:t>etc</w:t>
+          </w:r>
+          <w:proofErr w:type="spellEnd"/>
+          <w:r>
+            <w:rPr>
+              <w:rFonts w:cstheme="minorHAnsi"/>
+              <w:b/>
+              <w:sz w:val="24"/>
+            </w:rPr>
+            <w:t xml:space="preserve"> y supervisando que el producto se entrega en perfecto estado al cliente.</w:t>
           </w:r>
         </w:p>
         <w:p>
@@ -13440,7 +14185,6 @@
               <w:p>
                 <w:pPr>
                   <w:spacing w:line="276" w:lineRule="auto"/>
-                  <w:jc w:val="center"/>
                   <w:rPr>
                     <w:rFonts w:cstheme="minorHAnsi"/>
                     <w:b/>
@@ -13468,7 +14212,6 @@
               <w:p>
                 <w:pPr>
                   <w:spacing w:line="276" w:lineRule="auto"/>
-                  <w:jc w:val="center"/>
                   <w:rPr>
                     <w:rFonts w:cstheme="minorHAnsi"/>
                     <w:b/>
@@ -13496,7 +14239,6 @@
               <w:p>
                 <w:pPr>
                   <w:spacing w:line="276" w:lineRule="auto"/>
-                  <w:jc w:val="center"/>
                   <w:rPr>
                     <w:rFonts w:cstheme="minorHAnsi"/>
                     <w:b/>
@@ -13524,7 +14266,6 @@
               <w:p>
                 <w:pPr>
                   <w:spacing w:line="276" w:lineRule="auto"/>
-                  <w:jc w:val="center"/>
                   <w:rPr>
                     <w:rFonts w:cstheme="minorHAnsi"/>
                     <w:b/>
@@ -13577,7 +14318,6 @@
               <w:p>
                 <w:pPr>
                   <w:spacing w:line="276" w:lineRule="auto"/>
-                  <w:jc w:val="center"/>
                   <w:rPr>
                     <w:rFonts w:cstheme="minorHAnsi"/>
                     <w:b/>
@@ -13601,7 +14341,6 @@
               <w:p>
                 <w:pPr>
                   <w:spacing w:line="276" w:lineRule="auto"/>
-                  <w:jc w:val="center"/>
                   <w:rPr>
                     <w:rFonts w:cstheme="minorHAnsi"/>
                     <w:b/>
@@ -13625,7 +14364,6 @@
               <w:p>
                 <w:pPr>
                   <w:spacing w:line="276" w:lineRule="auto"/>
-                  <w:jc w:val="center"/>
                   <w:rPr>
                     <w:rFonts w:cstheme="minorHAnsi"/>
                     <w:b/>
@@ -13674,7 +14412,6 @@
               <w:p>
                 <w:pPr>
                   <w:spacing w:line="276" w:lineRule="auto"/>
-                  <w:jc w:val="center"/>
                   <w:rPr>
                     <w:rFonts w:cstheme="minorHAnsi"/>
                     <w:b/>
@@ -13698,7 +14435,6 @@
               <w:p>
                 <w:pPr>
                   <w:spacing w:line="276" w:lineRule="auto"/>
-                  <w:jc w:val="center"/>
                   <w:rPr>
                     <w:rFonts w:cstheme="minorHAnsi"/>
                     <w:b/>
@@ -13738,7 +14474,6 @@
               <w:p>
                 <w:pPr>
                   <w:spacing w:line="276" w:lineRule="auto"/>
-                  <w:jc w:val="center"/>
                   <w:rPr>
                     <w:rFonts w:cstheme="minorHAnsi"/>
                     <w:b/>
@@ -13792,8 +14527,18 @@
                     <w:b/>
                     <w:sz w:val="24"/>
                   </w:rPr>
-                  <w:t xml:space="preserve"> Brushless</w:t>
+                  <w:t xml:space="preserve"> </w:t>
                 </w:r>
+                <w:proofErr w:type="spellStart"/>
+                <w:r>
+                  <w:rPr>
+                    <w:rFonts w:cstheme="minorHAnsi"/>
+                    <w:b/>
+                    <w:sz w:val="24"/>
+                  </w:rPr>
+                  <w:t>Brushless</w:t>
+                </w:r>
+                <w:proofErr w:type="spellEnd"/>
               </w:p>
             </w:tc>
             <w:tc>
@@ -13803,7 +14548,6 @@
               <w:p>
                 <w:pPr>
                   <w:spacing w:line="276" w:lineRule="auto"/>
-                  <w:jc w:val="center"/>
                   <w:rPr>
                     <w:rFonts w:cstheme="minorHAnsi"/>
                     <w:b/>
@@ -13827,7 +14571,6 @@
               <w:p>
                 <w:pPr>
                   <w:spacing w:line="276" w:lineRule="auto"/>
-                  <w:jc w:val="center"/>
                   <w:rPr>
                     <w:rFonts w:cstheme="minorHAnsi"/>
                     <w:b/>
@@ -13867,7 +14610,6 @@
               <w:p>
                 <w:pPr>
                   <w:spacing w:line="276" w:lineRule="auto"/>
-                  <w:jc w:val="center"/>
                   <w:rPr>
                     <w:rFonts w:cstheme="minorHAnsi"/>
                     <w:b/>
@@ -13916,7 +14658,6 @@
               <w:p>
                 <w:pPr>
                   <w:spacing w:line="276" w:lineRule="auto"/>
-                  <w:jc w:val="center"/>
                   <w:rPr>
                     <w:rFonts w:cstheme="minorHAnsi"/>
                     <w:b/>
@@ -13940,7 +14681,6 @@
               <w:p>
                 <w:pPr>
                   <w:spacing w:line="276" w:lineRule="auto"/>
-                  <w:jc w:val="center"/>
                   <w:rPr>
                     <w:rFonts w:cstheme="minorHAnsi"/>
                     <w:b/>
@@ -13980,7 +14720,6 @@
               <w:p>
                 <w:pPr>
                   <w:spacing w:line="276" w:lineRule="auto"/>
-                  <w:jc w:val="center"/>
                   <w:rPr>
                     <w:rFonts w:cstheme="minorHAnsi"/>
                     <w:b/>
@@ -14029,7 +14768,6 @@
               <w:p>
                 <w:pPr>
                   <w:spacing w:line="276" w:lineRule="auto"/>
-                  <w:jc w:val="center"/>
                   <w:rPr>
                     <w:rFonts w:cstheme="minorHAnsi"/>
                     <w:b/>
@@ -14053,7 +14791,6 @@
               <w:p>
                 <w:pPr>
                   <w:spacing w:line="276" w:lineRule="auto"/>
-                  <w:jc w:val="center"/>
                   <w:rPr>
                     <w:rFonts w:cstheme="minorHAnsi"/>
                     <w:b/>
@@ -14077,7 +14814,6 @@
               <w:p>
                 <w:pPr>
                   <w:spacing w:line="276" w:lineRule="auto"/>
-                  <w:jc w:val="center"/>
                   <w:rPr>
                     <w:rFonts w:cstheme="minorHAnsi"/>
                     <w:b/>
@@ -14126,7 +14862,6 @@
               <w:p>
                 <w:pPr>
                   <w:spacing w:line="276" w:lineRule="auto"/>
-                  <w:jc w:val="center"/>
                   <w:rPr>
                     <w:rFonts w:cstheme="minorHAnsi"/>
                     <w:b/>
@@ -14150,7 +14885,6 @@
               <w:p>
                 <w:pPr>
                   <w:spacing w:line="276" w:lineRule="auto"/>
-                  <w:jc w:val="center"/>
                   <w:rPr>
                     <w:rFonts w:cstheme="minorHAnsi"/>
                     <w:b/>
@@ -14174,7 +14908,6 @@
               <w:p>
                 <w:pPr>
                   <w:spacing w:line="276" w:lineRule="auto"/>
-                  <w:jc w:val="center"/>
                   <w:rPr>
                     <w:rFonts w:cstheme="minorHAnsi"/>
                     <w:b/>
@@ -14215,8 +14948,18 @@
                     <w:b/>
                     <w:sz w:val="24"/>
                   </w:rPr>
-                  <w:t>Receptores y piezas especiales para los GeoRadares</w:t>
+                  <w:t xml:space="preserve">Receptores y piezas especiales para los </w:t>
                 </w:r>
+                <w:proofErr w:type="spellStart"/>
+                <w:r>
+                  <w:rPr>
+                    <w:rFonts w:cstheme="minorHAnsi"/>
+                    <w:b/>
+                    <w:sz w:val="24"/>
+                  </w:rPr>
+                  <w:t>GeoRadares</w:t>
+                </w:r>
+                <w:proofErr w:type="spellEnd"/>
               </w:p>
             </w:tc>
             <w:tc>
@@ -14226,7 +14969,6 @@
               <w:p>
                 <w:pPr>
                   <w:spacing w:line="276" w:lineRule="auto"/>
-                  <w:jc w:val="center"/>
                   <w:rPr>
                     <w:rFonts w:cstheme="minorHAnsi"/>
                     <w:b/>
@@ -14250,7 +14992,6 @@
               <w:p>
                 <w:pPr>
                   <w:spacing w:line="276" w:lineRule="auto"/>
-                  <w:jc w:val="center"/>
                   <w:rPr>
                     <w:rFonts w:cstheme="minorHAnsi"/>
                     <w:b/>
@@ -14274,7 +15015,6 @@
               <w:p>
                 <w:pPr>
                   <w:spacing w:line="276" w:lineRule="auto"/>
-                  <w:jc w:val="center"/>
                   <w:rPr>
                     <w:rFonts w:cstheme="minorHAnsi"/>
                     <w:b/>
@@ -14313,12 +15053,10 @@
             </w:numPr>
             <w:spacing w:line="276" w:lineRule="auto"/>
             <w:rPr>
-              <w:rFonts w:cstheme="minorHAnsi"/>
-              <w:b/>
-              <w:i/>
-              <w:iCs/>
-              <w:sz w:val="24"/>
-              <w:u w:val="single"/>
+              <w:b/>
+              <w:bCs/>
+              <w:sz w:val="24"/>
+              <w:szCs w:val="24"/>
             </w:rPr>
           </w:pPr>
           <w:r>
@@ -14335,7 +15073,43 @@
               <w:b/>
               <w:sz w:val="24"/>
             </w:rPr>
-            <w:t xml:space="preserve"> utilizaremos maquinaria especial, para que, junto al material de fabricación, podamos tener Aparatos electrónicos, Drones, GeoRadares, etc y el coste será de entre </w:t>
+            <w:t xml:space="preserve"> utilizaremos maquinaria especial, para que, junto al material de fabricación, podamos tener Aparatos electrónicos, Drones, </w:t>
+          </w:r>
+          <w:proofErr w:type="spellStart"/>
+          <w:r>
+            <w:rPr>
+              <w:rFonts w:cstheme="minorHAnsi"/>
+              <w:b/>
+              <w:sz w:val="24"/>
+            </w:rPr>
+            <w:t>GeoRadares</w:t>
+          </w:r>
+          <w:proofErr w:type="spellEnd"/>
+          <w:r>
+            <w:rPr>
+              <w:rFonts w:cstheme="minorHAnsi"/>
+              <w:b/>
+              <w:sz w:val="24"/>
+            </w:rPr>
+            <w:t xml:space="preserve">, </w:t>
+          </w:r>
+          <w:proofErr w:type="spellStart"/>
+          <w:r>
+            <w:rPr>
+              <w:rFonts w:cstheme="minorHAnsi"/>
+              <w:b/>
+              <w:sz w:val="24"/>
+            </w:rPr>
+            <w:t>etc</w:t>
+          </w:r>
+          <w:proofErr w:type="spellEnd"/>
+          <w:r>
+            <w:rPr>
+              <w:rFonts w:cstheme="minorHAnsi"/>
+              <w:b/>
+              <w:sz w:val="24"/>
+            </w:rPr>
+            <w:t xml:space="preserve"> y el coste será de entre </w:t>
           </w:r>
           <w:r>
             <w:rPr>
@@ -14399,6 +15173,25 @@
               <w:szCs w:val="24"/>
             </w:rPr>
             <w:t xml:space="preserve"> 21% IVA, entre toda la maquinaria).</w:t>
+          </w:r>
+        </w:p>
+        <w:p>
+          <w:pPr>
+            <w:rPr>
+              <w:b/>
+              <w:bCs/>
+              <w:sz w:val="24"/>
+              <w:szCs w:val="24"/>
+            </w:rPr>
+          </w:pPr>
+          <w:r>
+            <w:rPr>
+              <w:b/>
+              <w:bCs/>
+              <w:sz w:val="24"/>
+              <w:szCs w:val="24"/>
+            </w:rPr>
+            <w:br w:type="page"/>
           </w:r>
         </w:p>
         <w:p>
@@ -14426,6 +15219,7 @@
               <w:sz w:val="24"/>
               <w:u w:val="single"/>
             </w:rPr>
+            <w:lastRenderedPageBreak/>
             <w:t xml:space="preserve">Condiciones y políticas que </w:t>
           </w:r>
           <w:r>
@@ -14668,7 +15462,23 @@
               <w:b/>
               <w:sz w:val="24"/>
             </w:rPr>
-            <w:t xml:space="preserve"> buscaremos proveedores que nos suministren los mejores materiales de fabricación y que sean de lo mas eficientes y seguros.</w:t>
+            <w:t xml:space="preserve"> buscaremos proveedores que nos suministren los mejores materiales de fabricación y que sean de lo </w:t>
+          </w:r>
+          <w:r>
+            <w:rPr>
+              <w:rFonts w:cstheme="minorHAnsi"/>
+              <w:b/>
+              <w:sz w:val="24"/>
+            </w:rPr>
+            <w:t>más</w:t>
+          </w:r>
+          <w:r>
+            <w:rPr>
+              <w:rFonts w:cstheme="minorHAnsi"/>
+              <w:b/>
+              <w:sz w:val="24"/>
+            </w:rPr>
+            <w:t xml:space="preserve"> eficientes y seguros.</w:t>
           </w:r>
         </w:p>
         <w:p>
@@ -14694,7 +15504,6 @@
               <w:b/>
               <w:sz w:val="24"/>
             </w:rPr>
-            <w:lastRenderedPageBreak/>
             <w:t>Condiciones de los pagos y de las entregas:</w:t>
           </w:r>
           <w:r>
@@ -14827,7 +15636,25 @@
               <w:b/>
               <w:sz w:val="24"/>
             </w:rPr>
-            <w:t>, etc,</w:t>
+            <w:t xml:space="preserve">, </w:t>
+          </w:r>
+          <w:proofErr w:type="spellStart"/>
+          <w:r>
+            <w:rPr>
+              <w:rFonts w:cstheme="minorHAnsi"/>
+              <w:b/>
+              <w:sz w:val="24"/>
+            </w:rPr>
+            <w:t>etc</w:t>
+          </w:r>
+          <w:proofErr w:type="spellEnd"/>
+          <w:r>
+            <w:rPr>
+              <w:rFonts w:cstheme="minorHAnsi"/>
+              <w:b/>
+              <w:sz w:val="24"/>
+            </w:rPr>
+            <w:t>,</w:t>
           </w:r>
           <w:r>
             <w:rPr>
@@ -14867,8 +15694,18 @@
               <w:b/>
               <w:sz w:val="24"/>
             </w:rPr>
-            <w:t>, trabajadores, directivos, etc</w:t>
-          </w:r>
+            <w:t xml:space="preserve">, trabajadores, directivos, </w:t>
+          </w:r>
+          <w:proofErr w:type="spellStart"/>
+          <w:r>
+            <w:rPr>
+              <w:rFonts w:cstheme="minorHAnsi"/>
+              <w:b/>
+              <w:sz w:val="24"/>
+            </w:rPr>
+            <w:t>etc</w:t>
+          </w:r>
+          <w:proofErr w:type="spellEnd"/>
           <w:r>
             <w:rPr>
               <w:rFonts w:cstheme="minorHAnsi"/>
@@ -15037,6 +15874,7 @@
               <w:b/>
               <w:sz w:val="24"/>
             </w:rPr>
+            <w:lastRenderedPageBreak/>
             <w:t>Presupuesto:</w:t>
           </w:r>
           <w:r>
@@ -15109,7 +15947,23 @@
               <w:b/>
               <w:sz w:val="24"/>
             </w:rPr>
-            <w:t xml:space="preserve"> y el dueño, para decidir en que invertiremos el dinero </w:t>
+            <w:t xml:space="preserve"> y el dueño, para decidir en </w:t>
+          </w:r>
+          <w:r>
+            <w:rPr>
+              <w:rFonts w:cstheme="minorHAnsi"/>
+              <w:b/>
+              <w:sz w:val="24"/>
+            </w:rPr>
+            <w:t>qué</w:t>
+          </w:r>
+          <w:r>
+            <w:rPr>
+              <w:rFonts w:cstheme="minorHAnsi"/>
+              <w:b/>
+              <w:sz w:val="24"/>
+            </w:rPr>
+            <w:t xml:space="preserve"> invertiremos el dinero </w:t>
           </w:r>
           <w:r>
             <w:rPr>
@@ -15131,10 +15985,7 @@
             <w:rPr>
               <w:rFonts w:cstheme="minorHAnsi"/>
               <w:b/>
-              <w:i/>
-              <w:iCs/>
-              <w:sz w:val="24"/>
-              <w:u w:val="single"/>
+              <w:sz w:val="24"/>
             </w:rPr>
           </w:pPr>
           <w:r>
@@ -15225,30 +16076,6 @@
             </w:rPr>
             <w:t>empresa, a la hora de obtener las materias primas y los materiales de fabricación, para el correcto funcionamiento de dicha empresa.</w:t>
           </w:r>
-        </w:p>
-        <w:p>
-          <w:pPr>
-            <w:pStyle w:val="Prrafodelista"/>
-            <w:spacing w:line="276" w:lineRule="auto"/>
-            <w:ind w:left="360"/>
-            <w:rPr>
-              <w:rFonts w:cstheme="minorHAnsi"/>
-              <w:b/>
-              <w:sz w:val="24"/>
-            </w:rPr>
-          </w:pPr>
-        </w:p>
-        <w:p>
-          <w:pPr>
-            <w:pStyle w:val="Prrafodelista"/>
-            <w:spacing w:line="276" w:lineRule="auto"/>
-            <w:ind w:left="360"/>
-            <w:rPr>
-              <w:rFonts w:cstheme="minorHAnsi"/>
-              <w:b/>
-              <w:sz w:val="24"/>
-            </w:rPr>
-          </w:pPr>
         </w:p>
         <w:p>
           <w:pPr>
@@ -15275,7 +16102,6 @@
               <w:sz w:val="24"/>
               <w:u w:val="single"/>
             </w:rPr>
-            <w:lastRenderedPageBreak/>
             <w:t>Coste de las compras que hará empresa.</w:t>
           </w:r>
         </w:p>
@@ -15304,7 +16130,23 @@
               <w:b/>
               <w:sz w:val="24"/>
             </w:rPr>
-            <w:t>1.037€, cada vez que la empresa solicite estas materias primas y los materiales de fabricación, para el montaje de los Aparatos eléctricos, Drones, GeoRadares, etc.</w:t>
+            <w:t xml:space="preserve">1.037€, cada vez que la empresa solicite estas materias primas y los materiales de fabricación, para el montaje de los Aparatos eléctricos, Drones, </w:t>
+          </w:r>
+          <w:proofErr w:type="spellStart"/>
+          <w:r>
+            <w:rPr>
+              <w:b/>
+              <w:sz w:val="24"/>
+            </w:rPr>
+            <w:t>GeoRadares</w:t>
+          </w:r>
+          <w:proofErr w:type="spellEnd"/>
+          <w:r>
+            <w:rPr>
+              <w:b/>
+              <w:sz w:val="24"/>
+            </w:rPr>
+            <w:t>, etc.</w:t>
           </w:r>
         </w:p>
         <w:p>
@@ -15395,7 +16237,23 @@
               <w:b/>
               <w:sz w:val="24"/>
             </w:rPr>
-            <w:t>El numero de personas que trabaja</w:t>
+            <w:t xml:space="preserve">El </w:t>
+          </w:r>
+          <w:r>
+            <w:rPr>
+              <w:rFonts w:cstheme="minorHAnsi"/>
+              <w:b/>
+              <w:sz w:val="24"/>
+            </w:rPr>
+            <w:t>número</w:t>
+          </w:r>
+          <w:r>
+            <w:rPr>
+              <w:rFonts w:cstheme="minorHAnsi"/>
+              <w:b/>
+              <w:sz w:val="24"/>
+            </w:rPr>
+            <w:t xml:space="preserve"> de personas que trabaja</w:t>
           </w:r>
           <w:r>
             <w:rPr>
@@ -15661,7 +16519,23 @@
               <w:b/>
               <w:sz w:val="24"/>
             </w:rPr>
-            <w:t>antigua, a la hora de obtener un mejor precio con un proveedor, etc y el que mejor lo haga y rinda durante su estancia,</w:t>
+            <w:t xml:space="preserve">antigua, a la hora de obtener un mejor precio con un proveedor, </w:t>
+          </w:r>
+          <w:proofErr w:type="spellStart"/>
+          <w:r>
+            <w:rPr>
+              <w:b/>
+              <w:sz w:val="24"/>
+            </w:rPr>
+            <w:t>etc</w:t>
+          </w:r>
+          <w:proofErr w:type="spellEnd"/>
+          <w:r>
+            <w:rPr>
+              <w:b/>
+              <w:sz w:val="24"/>
+            </w:rPr>
+            <w:t xml:space="preserve"> y el que mejor lo haga y rinda durante su estancia,</w:t>
           </w:r>
           <w:r>
             <w:rPr>
@@ -16097,7 +16971,6 @@
               <w:p>
                 <w:pPr>
                   <w:spacing w:line="276" w:lineRule="auto"/>
-                  <w:jc w:val="center"/>
                   <w:rPr>
                     <w:rFonts w:cstheme="minorHAnsi"/>
                     <w:b/>
@@ -16125,7 +16998,6 @@
               <w:p>
                 <w:pPr>
                   <w:spacing w:line="276" w:lineRule="auto"/>
-                  <w:jc w:val="center"/>
                   <w:rPr>
                     <w:rFonts w:cstheme="minorHAnsi"/>
                     <w:b/>
@@ -16134,6 +17006,8 @@
                     <w:sz w:val="24"/>
                   </w:rPr>
                 </w:pPr>
+                <w:proofErr w:type="spellStart"/>
+                <w:proofErr w:type="gramStart"/>
                 <w:r>
                   <w:rPr>
                     <w:rFonts w:cstheme="minorHAnsi"/>
@@ -16144,6 +17018,8 @@
                   </w:rPr>
                   <w:t>Ene.Feb.Mar</w:t>
                 </w:r>
+                <w:proofErr w:type="spellEnd"/>
+                <w:proofErr w:type="gramEnd"/>
               </w:p>
             </w:tc>
             <w:tc>
@@ -16153,7 +17029,6 @@
               <w:p>
                 <w:pPr>
                   <w:spacing w:line="276" w:lineRule="auto"/>
-                  <w:jc w:val="center"/>
                   <w:rPr>
                     <w:rFonts w:cstheme="minorHAnsi"/>
                     <w:b/>
@@ -16162,6 +17037,8 @@
                     <w:sz w:val="24"/>
                   </w:rPr>
                 </w:pPr>
+                <w:proofErr w:type="spellStart"/>
+                <w:proofErr w:type="gramStart"/>
                 <w:r>
                   <w:rPr>
                     <w:rFonts w:cstheme="minorHAnsi"/>
@@ -16172,6 +17049,8 @@
                   </w:rPr>
                   <w:t>Abr.May.Jun</w:t>
                 </w:r>
+                <w:proofErr w:type="spellEnd"/>
+                <w:proofErr w:type="gramEnd"/>
               </w:p>
             </w:tc>
             <w:tc>
@@ -16181,7 +17060,6 @@
               <w:p>
                 <w:pPr>
                   <w:spacing w:line="276" w:lineRule="auto"/>
-                  <w:jc w:val="center"/>
                   <w:rPr>
                     <w:rFonts w:cstheme="minorHAnsi"/>
                     <w:b/>
@@ -16190,6 +17068,8 @@
                     <w:sz w:val="24"/>
                   </w:rPr>
                 </w:pPr>
+                <w:proofErr w:type="spellStart"/>
+                <w:proofErr w:type="gramStart"/>
                 <w:r>
                   <w:rPr>
                     <w:rFonts w:cstheme="minorHAnsi"/>
@@ -16200,6 +17080,8 @@
                   </w:rPr>
                   <w:t>Jul.Ago.Sept</w:t>
                 </w:r>
+                <w:proofErr w:type="spellEnd"/>
+                <w:proofErr w:type="gramEnd"/>
               </w:p>
             </w:tc>
             <w:tc>
@@ -16209,7 +17091,6 @@
               <w:p>
                 <w:pPr>
                   <w:spacing w:line="276" w:lineRule="auto"/>
-                  <w:jc w:val="center"/>
                   <w:rPr>
                     <w:rFonts w:cstheme="minorHAnsi"/>
                     <w:b/>
@@ -16218,6 +17099,8 @@
                     <w:sz w:val="24"/>
                   </w:rPr>
                 </w:pPr>
+                <w:proofErr w:type="spellStart"/>
+                <w:proofErr w:type="gramStart"/>
                 <w:r>
                   <w:rPr>
                     <w:rFonts w:cstheme="minorHAnsi"/>
@@ -16228,6 +17111,8 @@
                   </w:rPr>
                   <w:t>Oct.Nov.Dic</w:t>
                 </w:r>
+                <w:proofErr w:type="spellEnd"/>
+                <w:proofErr w:type="gramEnd"/>
               </w:p>
             </w:tc>
           </w:tr>
@@ -16265,7 +17150,6 @@
               <w:p>
                 <w:pPr>
                   <w:spacing w:line="276" w:lineRule="auto"/>
-                  <w:jc w:val="center"/>
                   <w:rPr>
                     <w:rFonts w:cstheme="minorHAnsi"/>
                     <w:b/>
@@ -16289,7 +17173,6 @@
               <w:p>
                 <w:pPr>
                   <w:spacing w:line="276" w:lineRule="auto"/>
-                  <w:jc w:val="center"/>
                   <w:rPr>
                     <w:rFonts w:cstheme="minorHAnsi"/>
                     <w:b/>
@@ -16305,7 +17188,6 @@
               <w:p>
                 <w:pPr>
                   <w:spacing w:line="276" w:lineRule="auto"/>
-                  <w:jc w:val="center"/>
                   <w:rPr>
                     <w:rFonts w:cstheme="minorHAnsi"/>
                     <w:b/>
@@ -16321,7 +17203,6 @@
               <w:p>
                 <w:pPr>
                   <w:spacing w:line="276" w:lineRule="auto"/>
-                  <w:jc w:val="center"/>
                   <w:rPr>
                     <w:rFonts w:cstheme="minorHAnsi"/>
                     <w:b/>
@@ -16365,7 +17246,6 @@
               <w:p>
                 <w:pPr>
                   <w:spacing w:line="276" w:lineRule="auto"/>
-                  <w:jc w:val="center"/>
                   <w:rPr>
                     <w:rFonts w:cstheme="minorHAnsi"/>
                     <w:b/>
@@ -16381,7 +17261,6 @@
               <w:p>
                 <w:pPr>
                   <w:spacing w:line="276" w:lineRule="auto"/>
-                  <w:jc w:val="center"/>
                   <w:rPr>
                     <w:rFonts w:cstheme="minorHAnsi"/>
                     <w:b/>
@@ -16397,7 +17276,6 @@
               <w:p>
                 <w:pPr>
                   <w:spacing w:line="276" w:lineRule="auto"/>
-                  <w:jc w:val="center"/>
                   <w:rPr>
                     <w:rFonts w:cstheme="minorHAnsi"/>
                     <w:b/>
@@ -16421,7 +17299,6 @@
               <w:p>
                 <w:pPr>
                   <w:spacing w:line="276" w:lineRule="auto"/>
-                  <w:jc w:val="center"/>
                   <w:rPr>
                     <w:rFonts w:cstheme="minorHAnsi"/>
                     <w:b/>
@@ -16465,7 +17342,6 @@
               <w:p>
                 <w:pPr>
                   <w:spacing w:line="276" w:lineRule="auto"/>
-                  <w:jc w:val="center"/>
                   <w:rPr>
                     <w:rFonts w:cstheme="minorHAnsi"/>
                     <w:b/>
@@ -16489,7 +17365,6 @@
               <w:p>
                 <w:pPr>
                   <w:spacing w:line="276" w:lineRule="auto"/>
-                  <w:jc w:val="center"/>
                   <w:rPr>
                     <w:rFonts w:cstheme="minorHAnsi"/>
                     <w:b/>
@@ -16513,7 +17388,6 @@
               <w:p>
                 <w:pPr>
                   <w:spacing w:line="276" w:lineRule="auto"/>
-                  <w:jc w:val="center"/>
                   <w:rPr>
                     <w:rFonts w:cstheme="minorHAnsi"/>
                     <w:b/>
@@ -16537,7 +17411,6 @@
               <w:p>
                 <w:pPr>
                   <w:spacing w:line="276" w:lineRule="auto"/>
-                  <w:jc w:val="center"/>
                   <w:rPr>
                     <w:rFonts w:cstheme="minorHAnsi"/>
                     <w:b/>
@@ -16589,7 +17462,6 @@
               <w:p>
                 <w:pPr>
                   <w:spacing w:line="276" w:lineRule="auto"/>
-                  <w:jc w:val="center"/>
                   <w:rPr>
                     <w:rFonts w:cstheme="minorHAnsi"/>
                     <w:b/>
@@ -16613,7 +17485,6 @@
               <w:p>
                 <w:pPr>
                   <w:spacing w:line="276" w:lineRule="auto"/>
-                  <w:jc w:val="center"/>
                   <w:rPr>
                     <w:rFonts w:cstheme="minorHAnsi"/>
                     <w:b/>
@@ -16629,7 +17500,6 @@
               <w:p>
                 <w:pPr>
                   <w:spacing w:line="276" w:lineRule="auto"/>
-                  <w:jc w:val="center"/>
                   <w:rPr>
                     <w:rFonts w:cstheme="minorHAnsi"/>
                     <w:b/>
@@ -16653,7 +17523,6 @@
               <w:p>
                 <w:pPr>
                   <w:spacing w:line="276" w:lineRule="auto"/>
-                  <w:jc w:val="center"/>
                   <w:rPr>
                     <w:rFonts w:cstheme="minorHAnsi"/>
                     <w:b/>
@@ -16697,7 +17566,6 @@
               <w:p>
                 <w:pPr>
                   <w:spacing w:line="276" w:lineRule="auto"/>
-                  <w:jc w:val="center"/>
                   <w:rPr>
                     <w:rFonts w:cstheme="minorHAnsi"/>
                     <w:b/>
@@ -16721,7 +17589,6 @@
               <w:p>
                 <w:pPr>
                   <w:spacing w:line="276" w:lineRule="auto"/>
-                  <w:jc w:val="center"/>
                   <w:rPr>
                     <w:rFonts w:cstheme="minorHAnsi"/>
                     <w:b/>
@@ -16745,7 +17612,6 @@
               <w:p>
                 <w:pPr>
                   <w:spacing w:line="276" w:lineRule="auto"/>
-                  <w:jc w:val="center"/>
                   <w:rPr>
                     <w:rFonts w:cstheme="minorHAnsi"/>
                     <w:b/>
@@ -16769,7 +17635,6 @@
               <w:p>
                 <w:pPr>
                   <w:spacing w:line="276" w:lineRule="auto"/>
-                  <w:jc w:val="center"/>
                   <w:rPr>
                     <w:rFonts w:cstheme="minorHAnsi"/>
                     <w:b/>
@@ -16821,7 +17686,6 @@
               <w:p>
                 <w:pPr>
                   <w:spacing w:line="276" w:lineRule="auto"/>
-                  <w:jc w:val="center"/>
                   <w:rPr>
                     <w:rFonts w:cstheme="minorHAnsi"/>
                     <w:b/>
@@ -16837,7 +17701,6 @@
               <w:p>
                 <w:pPr>
                   <w:spacing w:line="276" w:lineRule="auto"/>
-                  <w:jc w:val="center"/>
                   <w:rPr>
                     <w:rFonts w:cstheme="minorHAnsi"/>
                     <w:b/>
@@ -16853,7 +17716,6 @@
               <w:p>
                 <w:pPr>
                   <w:spacing w:line="276" w:lineRule="auto"/>
-                  <w:jc w:val="center"/>
                   <w:rPr>
                     <w:rFonts w:cstheme="minorHAnsi"/>
                     <w:b/>
@@ -16877,7 +17739,6 @@
               <w:p>
                 <w:pPr>
                   <w:spacing w:line="276" w:lineRule="auto"/>
-                  <w:jc w:val="center"/>
                   <w:rPr>
                     <w:rFonts w:cstheme="minorHAnsi"/>
                     <w:b/>
@@ -16921,7 +17782,6 @@
               <w:p>
                 <w:pPr>
                   <w:spacing w:line="276" w:lineRule="auto"/>
-                  <w:jc w:val="center"/>
                   <w:rPr>
                     <w:rFonts w:cstheme="minorHAnsi"/>
                     <w:b/>
@@ -16937,7 +17797,6 @@
               <w:p>
                 <w:pPr>
                   <w:spacing w:line="276" w:lineRule="auto"/>
-                  <w:jc w:val="center"/>
                   <w:rPr>
                     <w:rFonts w:cstheme="minorHAnsi"/>
                     <w:b/>
@@ -16985,7 +17844,6 @@
               <w:p>
                 <w:pPr>
                   <w:spacing w:line="276" w:lineRule="auto"/>
-                  <w:jc w:val="center"/>
                   <w:rPr>
                     <w:rFonts w:cstheme="minorHAnsi"/>
                     <w:b/>
@@ -17001,7 +17859,6 @@
               <w:p>
                 <w:pPr>
                   <w:spacing w:line="276" w:lineRule="auto"/>
-                  <w:jc w:val="center"/>
                   <w:rPr>
                     <w:rFonts w:cstheme="minorHAnsi"/>
                     <w:b/>
@@ -17045,7 +17902,6 @@
               <w:p>
                 <w:pPr>
                   <w:spacing w:line="276" w:lineRule="auto"/>
-                  <w:jc w:val="center"/>
                   <w:rPr>
                     <w:rFonts w:cstheme="minorHAnsi"/>
                     <w:b/>
@@ -17093,7 +17949,6 @@
               <w:p>
                 <w:pPr>
                   <w:spacing w:line="276" w:lineRule="auto"/>
-                  <w:jc w:val="center"/>
                   <w:rPr>
                     <w:rFonts w:cstheme="minorHAnsi"/>
                     <w:b/>
@@ -17109,7 +17964,6 @@
               <w:p>
                 <w:pPr>
                   <w:spacing w:line="276" w:lineRule="auto"/>
-                  <w:jc w:val="center"/>
                   <w:rPr>
                     <w:rFonts w:cstheme="minorHAnsi"/>
                     <w:b/>
@@ -17125,7 +17979,6 @@
               <w:p>
                 <w:pPr>
                   <w:spacing w:line="276" w:lineRule="auto"/>
-                  <w:jc w:val="center"/>
                   <w:rPr>
                     <w:rFonts w:cstheme="minorHAnsi"/>
                     <w:b/>
@@ -17169,7 +18022,16 @@
               <w:sz w:val="24"/>
               <w:szCs w:val="24"/>
             </w:rPr>
-            <w:t>Total de los gastos</w:t>
+            <w:t>Total,</w:t>
+          </w:r>
+          <w:r>
+            <w:rPr>
+              <w:rFonts w:cstheme="minorHAnsi"/>
+              <w:b/>
+              <w:sz w:val="24"/>
+              <w:szCs w:val="24"/>
+            </w:rPr>
+            <w:t xml:space="preserve"> de los gastos</w:t>
           </w:r>
           <w:r>
             <w:rPr>
@@ -17347,7 +18209,15 @@
               <w:b/>
               <w:sz w:val="24"/>
             </w:rPr>
-            <w:t>Total de los gastos + el IVA del 21%</w:t>
+            <w:t>Total,</w:t>
+          </w:r>
+          <w:r>
+            <w:rPr>
+              <w:rFonts w:cstheme="minorHAnsi"/>
+              <w:b/>
+              <w:sz w:val="24"/>
+            </w:rPr>
+            <w:t xml:space="preserve"> de los gastos + el IVA del 21%</w:t>
           </w:r>
           <w:r>
             <w:rPr>
@@ -17621,7 +18491,6 @@
               <w:p>
                 <w:pPr>
                   <w:spacing w:line="276" w:lineRule="auto"/>
-                  <w:jc w:val="center"/>
                   <w:rPr>
                     <w:rFonts w:cstheme="minorHAnsi"/>
                     <w:b/>
@@ -17649,7 +18518,6 @@
               <w:p>
                 <w:pPr>
                   <w:spacing w:line="276" w:lineRule="auto"/>
-                  <w:jc w:val="center"/>
                   <w:rPr>
                     <w:rFonts w:cstheme="minorHAnsi"/>
                     <w:b/>
@@ -17658,6 +18526,8 @@
                     <w:sz w:val="24"/>
                   </w:rPr>
                 </w:pPr>
+                <w:proofErr w:type="spellStart"/>
+                <w:proofErr w:type="gramStart"/>
                 <w:r>
                   <w:rPr>
                     <w:rFonts w:cstheme="minorHAnsi"/>
@@ -17668,6 +18538,8 @@
                   </w:rPr>
                   <w:t>Ene.Feb.Mar</w:t>
                 </w:r>
+                <w:proofErr w:type="spellEnd"/>
+                <w:proofErr w:type="gramEnd"/>
               </w:p>
             </w:tc>
             <w:tc>
@@ -17677,7 +18549,6 @@
               <w:p>
                 <w:pPr>
                   <w:spacing w:line="276" w:lineRule="auto"/>
-                  <w:jc w:val="center"/>
                   <w:rPr>
                     <w:rFonts w:cstheme="minorHAnsi"/>
                     <w:b/>
@@ -17686,6 +18557,8 @@
                     <w:sz w:val="24"/>
                   </w:rPr>
                 </w:pPr>
+                <w:proofErr w:type="spellStart"/>
+                <w:proofErr w:type="gramStart"/>
                 <w:r>
                   <w:rPr>
                     <w:rFonts w:cstheme="minorHAnsi"/>
@@ -17696,6 +18569,8 @@
                   </w:rPr>
                   <w:t>Abr.May.Jun</w:t>
                 </w:r>
+                <w:proofErr w:type="spellEnd"/>
+                <w:proofErr w:type="gramEnd"/>
               </w:p>
             </w:tc>
             <w:tc>
@@ -17705,7 +18580,6 @@
               <w:p>
                 <w:pPr>
                   <w:spacing w:line="276" w:lineRule="auto"/>
-                  <w:jc w:val="center"/>
                   <w:rPr>
                     <w:rFonts w:cstheme="minorHAnsi"/>
                     <w:b/>
@@ -17714,6 +18588,8 @@
                     <w:sz w:val="24"/>
                   </w:rPr>
                 </w:pPr>
+                <w:proofErr w:type="spellStart"/>
+                <w:proofErr w:type="gramStart"/>
                 <w:r>
                   <w:rPr>
                     <w:rFonts w:cstheme="minorHAnsi"/>
@@ -17724,6 +18600,8 @@
                   </w:rPr>
                   <w:t>Jul.Ago.Sept</w:t>
                 </w:r>
+                <w:proofErr w:type="spellEnd"/>
+                <w:proofErr w:type="gramEnd"/>
               </w:p>
             </w:tc>
             <w:tc>
@@ -17733,7 +18611,6 @@
               <w:p>
                 <w:pPr>
                   <w:spacing w:line="276" w:lineRule="auto"/>
-                  <w:jc w:val="center"/>
                   <w:rPr>
                     <w:rFonts w:cstheme="minorHAnsi"/>
                     <w:b/>
@@ -17742,6 +18619,8 @@
                     <w:sz w:val="24"/>
                   </w:rPr>
                 </w:pPr>
+                <w:proofErr w:type="spellStart"/>
+                <w:proofErr w:type="gramStart"/>
                 <w:r>
                   <w:rPr>
                     <w:rFonts w:cstheme="minorHAnsi"/>
@@ -17752,6 +18631,8 @@
                   </w:rPr>
                   <w:t>Oct.Nov.Dic</w:t>
                 </w:r>
+                <w:proofErr w:type="spellEnd"/>
+                <w:proofErr w:type="gramEnd"/>
               </w:p>
             </w:tc>
           </w:tr>
@@ -17789,7 +18670,6 @@
               <w:p>
                 <w:pPr>
                   <w:spacing w:line="276" w:lineRule="auto"/>
-                  <w:jc w:val="center"/>
                   <w:rPr>
                     <w:rFonts w:cstheme="minorHAnsi"/>
                     <w:b/>
@@ -17837,7 +18717,6 @@
               <w:p>
                 <w:pPr>
                   <w:spacing w:line="276" w:lineRule="auto"/>
-                  <w:jc w:val="center"/>
                   <w:rPr>
                     <w:rFonts w:cstheme="minorHAnsi"/>
                     <w:b/>
@@ -17885,7 +18764,6 @@
               <w:p>
                 <w:pPr>
                   <w:spacing w:line="276" w:lineRule="auto"/>
-                  <w:jc w:val="center"/>
                   <w:rPr>
                     <w:rFonts w:cstheme="minorHAnsi"/>
                     <w:b/>
@@ -17933,7 +18811,6 @@
               <w:p>
                 <w:pPr>
                   <w:spacing w:line="276" w:lineRule="auto"/>
-                  <w:jc w:val="center"/>
                   <w:rPr>
                     <w:rFonts w:cstheme="minorHAnsi"/>
                     <w:b/>
@@ -18009,7 +18886,6 @@
               <w:p>
                 <w:pPr>
                   <w:spacing w:line="276" w:lineRule="auto"/>
-                  <w:jc w:val="center"/>
                   <w:rPr>
                     <w:rFonts w:cstheme="minorHAnsi"/>
                     <w:b/>
@@ -18057,7 +18933,6 @@
               <w:p>
                 <w:pPr>
                   <w:spacing w:line="276" w:lineRule="auto"/>
-                  <w:jc w:val="center"/>
                   <w:rPr>
                     <w:rFonts w:cstheme="minorHAnsi"/>
                     <w:b/>
@@ -18105,7 +18980,6 @@
               <w:p>
                 <w:pPr>
                   <w:spacing w:line="276" w:lineRule="auto"/>
-                  <w:jc w:val="center"/>
                   <w:rPr>
                     <w:rFonts w:cstheme="minorHAnsi"/>
                     <w:b/>
@@ -18153,7 +19027,6 @@
               <w:p>
                 <w:pPr>
                   <w:spacing w:line="276" w:lineRule="auto"/>
-                  <w:jc w:val="center"/>
                   <w:rPr>
                     <w:rFonts w:cstheme="minorHAnsi"/>
                     <w:b/>
@@ -18212,13 +19085,23 @@
                     <w:sz w:val="24"/>
                   </w:rPr>
                 </w:pPr>
+                <w:proofErr w:type="spellStart"/>
                 <w:r>
                   <w:rPr>
                     <w:rFonts w:cstheme="minorHAnsi"/>
                     <w:b/>
                     <w:sz w:val="24"/>
                   </w:rPr>
-                  <w:t>GeoRadares con Detectores de Metales</w:t>
+                  <w:t>GeoRadares</w:t>
+                </w:r>
+                <w:proofErr w:type="spellEnd"/>
+                <w:r>
+                  <w:rPr>
+                    <w:rFonts w:cstheme="minorHAnsi"/>
+                    <w:b/>
+                    <w:sz w:val="24"/>
+                  </w:rPr>
+                  <w:t xml:space="preserve"> con Detectores de Metales</w:t>
                 </w:r>
               </w:p>
             </w:tc>
@@ -18229,7 +19112,6 @@
               <w:p>
                 <w:pPr>
                   <w:spacing w:line="276" w:lineRule="auto"/>
-                  <w:jc w:val="center"/>
                   <w:rPr>
                     <w:rFonts w:cstheme="minorHAnsi"/>
                     <w:b/>
@@ -18277,7 +19159,6 @@
               <w:p>
                 <w:pPr>
                   <w:spacing w:line="276" w:lineRule="auto"/>
-                  <w:jc w:val="center"/>
                   <w:rPr>
                     <w:rFonts w:cstheme="minorHAnsi"/>
                     <w:b/>
@@ -18325,7 +19206,6 @@
               <w:p>
                 <w:pPr>
                   <w:spacing w:line="276" w:lineRule="auto"/>
-                  <w:jc w:val="center"/>
                   <w:rPr>
                     <w:rFonts w:cstheme="minorHAnsi"/>
                     <w:b/>
@@ -18373,7 +19253,6 @@
               <w:p>
                 <w:pPr>
                   <w:spacing w:line="276" w:lineRule="auto"/>
-                  <w:jc w:val="center"/>
                   <w:rPr>
                     <w:rFonts w:cstheme="minorHAnsi"/>
                     <w:b/>
@@ -18449,7 +19328,6 @@
               <w:p>
                 <w:pPr>
                   <w:spacing w:line="276" w:lineRule="auto"/>
-                  <w:jc w:val="center"/>
                   <w:rPr>
                     <w:rFonts w:cstheme="minorHAnsi"/>
                     <w:b/>
@@ -18497,7 +19375,6 @@
               <w:p>
                 <w:pPr>
                   <w:spacing w:line="276" w:lineRule="auto"/>
-                  <w:jc w:val="center"/>
                   <w:rPr>
                     <w:rFonts w:cstheme="minorHAnsi"/>
                     <w:b/>
@@ -18521,7 +19398,6 @@
               <w:p>
                 <w:pPr>
                   <w:spacing w:line="276" w:lineRule="auto"/>
-                  <w:jc w:val="center"/>
                   <w:rPr>
                     <w:rFonts w:cstheme="minorHAnsi"/>
                     <w:b/>
@@ -18545,7 +19421,6 @@
               <w:p>
                 <w:pPr>
                   <w:spacing w:line="276" w:lineRule="auto"/>
-                  <w:jc w:val="center"/>
                   <w:rPr>
                     <w:rFonts w:cstheme="minorHAnsi"/>
                     <w:b/>
@@ -18597,7 +19472,6 @@
               <w:p>
                 <w:pPr>
                   <w:spacing w:line="276" w:lineRule="auto"/>
-                  <w:jc w:val="center"/>
                   <w:rPr>
                     <w:rFonts w:cstheme="minorHAnsi"/>
                     <w:b/>
@@ -18645,7 +19519,6 @@
               <w:p>
                 <w:pPr>
                   <w:spacing w:line="276" w:lineRule="auto"/>
-                  <w:jc w:val="center"/>
                   <w:rPr>
                     <w:rFonts w:cstheme="minorHAnsi"/>
                     <w:b/>
@@ -18693,7 +19566,6 @@
               <w:p>
                 <w:pPr>
                   <w:spacing w:line="276" w:lineRule="auto"/>
-                  <w:jc w:val="center"/>
                   <w:rPr>
                     <w:rFonts w:cstheme="minorHAnsi"/>
                     <w:b/>
@@ -18741,7 +19613,6 @@
               <w:p>
                 <w:pPr>
                   <w:spacing w:line="276" w:lineRule="auto"/>
-                  <w:jc w:val="center"/>
                   <w:rPr>
                     <w:rFonts w:cstheme="minorHAnsi"/>
                     <w:b/>
@@ -18818,7 +19689,15 @@
               <w:b/>
               <w:sz w:val="24"/>
             </w:rPr>
-            <w:t>Total de las ventas de la empresa:</w:t>
+            <w:t>Total,</w:t>
+          </w:r>
+          <w:r>
+            <w:rPr>
+              <w:rFonts w:cstheme="minorHAnsi"/>
+              <w:b/>
+              <w:sz w:val="24"/>
+            </w:rPr>
+            <w:t xml:space="preserve"> de las ventas de la empresa:</w:t>
           </w:r>
         </w:p>
         <w:p>
@@ -19206,7 +20085,23 @@
               <w:b/>
               <w:sz w:val="24"/>
             </w:rPr>
-            <w:t xml:space="preserve">, ni conocer el mercado y el sector, lo mas seguro es que tenga perdidas, pero creemos </w:t>
+            <w:t xml:space="preserve">, ni conocer el mercado y el sector, lo </w:t>
+          </w:r>
+          <w:r>
+            <w:rPr>
+              <w:rFonts w:cstheme="minorHAnsi"/>
+              <w:b/>
+              <w:sz w:val="24"/>
+            </w:rPr>
+            <w:t>más</w:t>
+          </w:r>
+          <w:r>
+            <w:rPr>
+              <w:rFonts w:cstheme="minorHAnsi"/>
+              <w:b/>
+              <w:sz w:val="24"/>
+            </w:rPr>
+            <w:t xml:space="preserve"> seguro es que tenga perdidas, pero creemos </w:t>
           </w:r>
           <w:r>
             <w:rPr>
@@ -19492,16 +20387,32 @@
               <w:b/>
               <w:sz w:val="24"/>
             </w:rPr>
-            <w:t>, que ofrezca sus productos y servicios, en un mercado y en un sector tan poco atractivo y con pocos resultados satisfactorios y sobre el marketing da igual si nuestra página web es de lo más interactiva y buena para nuestros clientes y también lo sean nuestros productos y servicios, ya que sino somos conocidos en el mercado y en el sector, nada de lo que hagamos funcionara, a corto y medio plazo.</w:t>
+            <w:t xml:space="preserve">, que ofrezca sus productos y servicios, en un mercado y en un sector tan poco atractivo y con pocos resultados satisfactorios y sobre el marketing da igual si nuestra página web es de lo más interactiva y buena para nuestros clientes y también lo sean nuestros productos y servicios, ya que </w:t>
+          </w:r>
+          <w:r>
+            <w:rPr>
+              <w:rFonts w:cstheme="minorHAnsi"/>
+              <w:b/>
+              <w:sz w:val="24"/>
+            </w:rPr>
+            <w:t>si no</w:t>
+          </w:r>
+          <w:r>
+            <w:rPr>
+              <w:rFonts w:cstheme="minorHAnsi"/>
+              <w:b/>
+              <w:sz w:val="24"/>
+            </w:rPr>
+            <w:t xml:space="preserve"> somos conocidos en el mercado y en el sector, nada de lo que hagamos funcionara, a corto y medio plazo.</w:t>
           </w:r>
         </w:p>
       </w:sdtContent>
     </w:sdt>
     <w:sectPr>
-      <w:headerReference w:type="default" r:id="rId25"/>
-      <w:footerReference w:type="default" r:id="rId26"/>
-      <w:headerReference w:type="first" r:id="rId27"/>
-      <w:footerReference w:type="first" r:id="rId28"/>
+      <w:headerReference w:type="default" r:id="rId27"/>
+      <w:footerReference w:type="default" r:id="rId28"/>
+      <w:headerReference w:type="first" r:id="rId29"/>
+      <w:footerReference w:type="first" r:id="rId30"/>
       <w:pgSz w:w="11906" w:h="16838"/>
       <w:pgMar w:top="1417" w:right="1701" w:bottom="1417" w:left="1701" w:header="708" w:footer="708" w:gutter="0"/>
       <w:pgNumType w:start="0"/>
@@ -19679,6 +20590,16 @@
       </w:rPr>
       <w:t>Alumno: Yosu Litago Albuixech.</w:t>
     </w:r>
+  </w:p>
+  <w:p>
+    <w:pPr>
+      <w:pStyle w:val="Piedepgina"/>
+      <w:rPr>
+        <w:b/>
+        <w:sz w:val="10"/>
+        <w:szCs w:val="8"/>
+      </w:rPr>
+    </w:pPr>
   </w:p>
   <w:p>
     <w:pPr>
@@ -19900,6 +20821,73 @@
     </w:pPr>
     <w:r>
       <w:rPr>
+        <w:noProof/>
+      </w:rPr>
+      <w:drawing>
+        <wp:anchor distT="0" distB="0" distL="114300" distR="114300" simplePos="0" relativeHeight="251660288" behindDoc="0" locked="0" layoutInCell="1" allowOverlap="1" wp14:anchorId="16355987" wp14:editId="4CA6B202">
+          <wp:simplePos x="0" y="0"/>
+          <wp:positionH relativeFrom="page">
+            <wp:align>right</wp:align>
+          </wp:positionH>
+          <wp:positionV relativeFrom="page">
+            <wp:align>top</wp:align>
+          </wp:positionV>
+          <wp:extent cx="1086485" cy="885825"/>
+          <wp:effectExtent l="0" t="0" r="0" b="9525"/>
+          <wp:wrapSquare wrapText="bothSides"/>
+          <wp:docPr id="9" name="Imagen 9" descr="Sobre Florida Universitària - Experiencia Florida Universitària: Nuestros  Blogs"/>
+          <wp:cNvGraphicFramePr>
+            <a:graphicFrameLocks xmlns:a="http://schemas.openxmlformats.org/drawingml/2006/main" noChangeAspect="1"/>
+          </wp:cNvGraphicFramePr>
+          <a:graphic xmlns:a="http://schemas.openxmlformats.org/drawingml/2006/main">
+            <a:graphicData uri="http://schemas.openxmlformats.org/drawingml/2006/picture">
+              <pic:pic xmlns:pic="http://schemas.openxmlformats.org/drawingml/2006/picture">
+                <pic:nvPicPr>
+                  <pic:cNvPr id="0" name="Picture 1" descr="Sobre Florida Universitària - Experiencia Florida Universitària: Nuestros  Blogs"/>
+                  <pic:cNvPicPr>
+                    <a:picLocks noChangeAspect="1" noChangeArrowheads="1"/>
+                  </pic:cNvPicPr>
+                </pic:nvPicPr>
+                <pic:blipFill>
+                  <a:blip r:embed="rId1">
+                    <a:extLst>
+                      <a:ext uri="{28A0092B-C50C-407E-A947-70E740481C1C}">
+                        <a14:useLocalDpi xmlns:a14="http://schemas.microsoft.com/office/drawing/2010/main" val="0"/>
+                      </a:ext>
+                    </a:extLst>
+                  </a:blip>
+                  <a:srcRect/>
+                  <a:stretch>
+                    <a:fillRect/>
+                  </a:stretch>
+                </pic:blipFill>
+                <pic:spPr bwMode="auto">
+                  <a:xfrm>
+                    <a:off x="0" y="0"/>
+                    <a:ext cx="1086485" cy="885825"/>
+                  </a:xfrm>
+                  <a:prstGeom prst="rect">
+                    <a:avLst/>
+                  </a:prstGeom>
+                  <a:noFill/>
+                  <a:ln>
+                    <a:noFill/>
+                  </a:ln>
+                </pic:spPr>
+              </pic:pic>
+            </a:graphicData>
+          </a:graphic>
+          <wp14:sizeRelH relativeFrom="margin">
+            <wp14:pctWidth>0</wp14:pctWidth>
+          </wp14:sizeRelH>
+          <wp14:sizeRelV relativeFrom="margin">
+            <wp14:pctHeight>0</wp14:pctHeight>
+          </wp14:sizeRelV>
+        </wp:anchor>
+      </w:drawing>
+    </w:r>
+    <w:r>
+      <w:rPr>
         <w:b/>
         <w:bCs/>
         <w:sz w:val="36"/>
@@ -19924,6 +20912,73 @@
         <w:szCs w:val="36"/>
       </w:rPr>
     </w:pPr>
+    <w:r>
+      <w:rPr>
+        <w:noProof/>
+      </w:rPr>
+      <w:drawing>
+        <wp:anchor distT="0" distB="0" distL="114300" distR="114300" simplePos="0" relativeHeight="251658240" behindDoc="0" locked="0" layoutInCell="1" allowOverlap="1" wp14:anchorId="0DCEAC27" wp14:editId="741F3725">
+          <wp:simplePos x="0" y="0"/>
+          <wp:positionH relativeFrom="rightMargin">
+            <wp:align>left</wp:align>
+          </wp:positionH>
+          <wp:positionV relativeFrom="page">
+            <wp:align>top</wp:align>
+          </wp:positionV>
+          <wp:extent cx="1086485" cy="857250"/>
+          <wp:effectExtent l="0" t="0" r="0" b="0"/>
+          <wp:wrapSquare wrapText="bothSides"/>
+          <wp:docPr id="2" name="Imagen 2" descr="Sobre Florida Universitària - Experiencia Florida Universitària: Nuestros  Blogs"/>
+          <wp:cNvGraphicFramePr>
+            <a:graphicFrameLocks xmlns:a="http://schemas.openxmlformats.org/drawingml/2006/main" noChangeAspect="1"/>
+          </wp:cNvGraphicFramePr>
+          <a:graphic xmlns:a="http://schemas.openxmlformats.org/drawingml/2006/main">
+            <a:graphicData uri="http://schemas.openxmlformats.org/drawingml/2006/picture">
+              <pic:pic xmlns:pic="http://schemas.openxmlformats.org/drawingml/2006/picture">
+                <pic:nvPicPr>
+                  <pic:cNvPr id="0" name="Picture 1" descr="Sobre Florida Universitària - Experiencia Florida Universitària: Nuestros  Blogs"/>
+                  <pic:cNvPicPr>
+                    <a:picLocks noChangeAspect="1" noChangeArrowheads="1"/>
+                  </pic:cNvPicPr>
+                </pic:nvPicPr>
+                <pic:blipFill>
+                  <a:blip r:embed="rId1">
+                    <a:extLst>
+                      <a:ext uri="{28A0092B-C50C-407E-A947-70E740481C1C}">
+                        <a14:useLocalDpi xmlns:a14="http://schemas.microsoft.com/office/drawing/2010/main" val="0"/>
+                      </a:ext>
+                    </a:extLst>
+                  </a:blip>
+                  <a:srcRect/>
+                  <a:stretch>
+                    <a:fillRect/>
+                  </a:stretch>
+                </pic:blipFill>
+                <pic:spPr bwMode="auto">
+                  <a:xfrm>
+                    <a:off x="0" y="0"/>
+                    <a:ext cx="1086485" cy="857250"/>
+                  </a:xfrm>
+                  <a:prstGeom prst="rect">
+                    <a:avLst/>
+                  </a:prstGeom>
+                  <a:noFill/>
+                  <a:ln>
+                    <a:noFill/>
+                  </a:ln>
+                </pic:spPr>
+              </pic:pic>
+            </a:graphicData>
+          </a:graphic>
+          <wp14:sizeRelH relativeFrom="margin">
+            <wp14:pctWidth>0</wp14:pctWidth>
+          </wp14:sizeRelH>
+          <wp14:sizeRelV relativeFrom="margin">
+            <wp14:pctHeight>0</wp14:pctHeight>
+          </wp14:sizeRelV>
+        </wp:anchor>
+      </w:drawing>
+    </w:r>
     <w:r>
       <w:rPr>
         <w:b/>
@@ -24320,6 +25375,7 @@
         <a:bodyPr/>
         <a:lstStyle/>
         <a:p>
+          <a:pPr algn="ctr"/>
           <a:r>
             <a:rPr lang="es-ES" sz="1800" b="1"/>
             <a:t>Director General</a:t>
@@ -24334,6 +25390,7 @@
         <a:bodyPr/>
         <a:lstStyle/>
         <a:p>
+          <a:pPr algn="ctr"/>
           <a:endParaRPr lang="es-ES"/>
         </a:p>
       </dgm:t>
@@ -24345,6 +25402,7 @@
         <a:bodyPr/>
         <a:lstStyle/>
         <a:p>
+          <a:pPr algn="ctr"/>
           <a:endParaRPr lang="es-ES"/>
         </a:p>
       </dgm:t>
@@ -24356,6 +25414,7 @@
         <a:bodyPr/>
         <a:lstStyle/>
         <a:p>
+          <a:pPr algn="ctr"/>
           <a:r>
             <a:rPr lang="es-ES" sz="1800" b="1"/>
             <a:t>Gestoría</a:t>
@@ -24371,6 +25430,7 @@
         <a:bodyPr/>
         <a:lstStyle/>
         <a:p>
+          <a:pPr algn="ctr"/>
           <a:endParaRPr lang="es-ES"/>
         </a:p>
       </dgm:t>
@@ -24382,6 +25442,7 @@
         <a:bodyPr/>
         <a:lstStyle/>
         <a:p>
+          <a:pPr algn="ctr"/>
           <a:endParaRPr lang="es-ES"/>
         </a:p>
       </dgm:t>
@@ -24393,6 +25454,7 @@
         <a:bodyPr/>
         <a:lstStyle/>
         <a:p>
+          <a:pPr algn="ctr"/>
           <a:r>
             <a:rPr lang="es-ES" sz="1050" b="1"/>
             <a:t>Director de Marketing</a:t>
@@ -24407,6 +25469,7 @@
         <a:bodyPr/>
         <a:lstStyle/>
         <a:p>
+          <a:pPr algn="ctr"/>
           <a:endParaRPr lang="es-ES"/>
         </a:p>
       </dgm:t>
@@ -24418,6 +25481,7 @@
         <a:bodyPr/>
         <a:lstStyle/>
         <a:p>
+          <a:pPr algn="ctr"/>
           <a:endParaRPr lang="es-ES"/>
         </a:p>
       </dgm:t>
@@ -24429,6 +25493,7 @@
         <a:bodyPr/>
         <a:lstStyle/>
         <a:p>
+          <a:pPr algn="ctr"/>
           <a:r>
             <a:rPr lang="es-ES" sz="1050" b="1"/>
             <a:t>Director de Administración y Finanzas</a:t>
@@ -24443,6 +25508,7 @@
         <a:bodyPr/>
         <a:lstStyle/>
         <a:p>
+          <a:pPr algn="ctr"/>
           <a:endParaRPr lang="es-ES"/>
         </a:p>
       </dgm:t>
@@ -24454,6 +25520,7 @@
         <a:bodyPr/>
         <a:lstStyle/>
         <a:p>
+          <a:pPr algn="ctr"/>
           <a:endParaRPr lang="es-ES"/>
         </a:p>
       </dgm:t>
@@ -24465,6 +25532,7 @@
         <a:bodyPr/>
         <a:lstStyle/>
         <a:p>
+          <a:pPr algn="ctr"/>
           <a:r>
             <a:rPr lang="es-ES" sz="1050" b="1"/>
             <a:t>Director de Recursos Humanos y Mantenimiento</a:t>
@@ -24479,6 +25547,7 @@
         <a:bodyPr/>
         <a:lstStyle/>
         <a:p>
+          <a:pPr algn="ctr"/>
           <a:endParaRPr lang="es-ES"/>
         </a:p>
       </dgm:t>
@@ -24490,6 +25559,7 @@
         <a:bodyPr/>
         <a:lstStyle/>
         <a:p>
+          <a:pPr algn="ctr"/>
           <a:endParaRPr lang="es-ES"/>
         </a:p>
       </dgm:t>
@@ -24501,6 +25571,7 @@
         <a:bodyPr/>
         <a:lstStyle/>
         <a:p>
+          <a:pPr algn="ctr"/>
           <a:r>
             <a:rPr lang="es-ES" sz="1050" b="1"/>
             <a:t>Gestión sobre la contratación de los trabajadores</a:t>
@@ -24515,6 +25586,7 @@
         <a:bodyPr/>
         <a:lstStyle/>
         <a:p>
+          <a:pPr algn="ctr"/>
           <a:endParaRPr lang="es-ES"/>
         </a:p>
       </dgm:t>
@@ -24526,6 +25598,7 @@
         <a:bodyPr/>
         <a:lstStyle/>
         <a:p>
+          <a:pPr algn="ctr"/>
           <a:endParaRPr lang="es-ES"/>
         </a:p>
       </dgm:t>
@@ -24537,6 +25610,7 @@
         <a:bodyPr/>
         <a:lstStyle/>
         <a:p>
+          <a:pPr algn="ctr"/>
           <a:r>
             <a:rPr lang="es-ES" sz="900" b="1"/>
             <a:t>Gestión sobre la formación y prevención de riesgos laborales de los trabajadores</a:t>
@@ -24551,6 +25625,7 @@
         <a:bodyPr/>
         <a:lstStyle/>
         <a:p>
+          <a:pPr algn="ctr"/>
           <a:endParaRPr lang="es-ES"/>
         </a:p>
       </dgm:t>
@@ -24562,6 +25637,7 @@
         <a:bodyPr/>
         <a:lstStyle/>
         <a:p>
+          <a:pPr algn="ctr"/>
           <a:endParaRPr lang="es-ES"/>
         </a:p>
       </dgm:t>
@@ -24573,6 +25649,7 @@
         <a:bodyPr/>
         <a:lstStyle/>
         <a:p>
+          <a:pPr algn="ctr"/>
           <a:r>
             <a:rPr lang="es-ES" sz="1050" b="1"/>
             <a:t>Gestión sobre los pagos del IRPF, IVA, Seguridad Social</a:t>
@@ -24587,6 +25664,7 @@
         <a:bodyPr/>
         <a:lstStyle/>
         <a:p>
+          <a:pPr algn="ctr"/>
           <a:endParaRPr lang="es-ES"/>
         </a:p>
       </dgm:t>
@@ -24598,6 +25676,7 @@
         <a:bodyPr/>
         <a:lstStyle/>
         <a:p>
+          <a:pPr algn="ctr"/>
           <a:endParaRPr lang="es-ES"/>
         </a:p>
       </dgm:t>
@@ -24609,6 +25688,7 @@
         <a:bodyPr/>
         <a:lstStyle/>
         <a:p>
+          <a:pPr algn="ctr"/>
           <a:r>
             <a:rPr lang="es-ES" sz="1050" b="1"/>
             <a:t>Gestión sobre las facturas y recibos</a:t>
@@ -24623,6 +25703,7 @@
         <a:bodyPr/>
         <a:lstStyle/>
         <a:p>
+          <a:pPr algn="ctr"/>
           <a:endParaRPr lang="es-ES"/>
         </a:p>
       </dgm:t>
@@ -24634,6 +25715,7 @@
         <a:bodyPr/>
         <a:lstStyle/>
         <a:p>
+          <a:pPr algn="ctr"/>
           <a:endParaRPr lang="es-ES"/>
         </a:p>
       </dgm:t>
@@ -24645,6 +25727,7 @@
         <a:bodyPr/>
         <a:lstStyle/>
         <a:p>
+          <a:pPr algn="ctr"/>
           <a:r>
             <a:rPr lang="es-ES" sz="1050" b="1"/>
             <a:t>Gestión sobre los sueldos y derechos de los trabajadores</a:t>
@@ -24659,6 +25742,7 @@
         <a:bodyPr/>
         <a:lstStyle/>
         <a:p>
+          <a:pPr algn="ctr"/>
           <a:endParaRPr lang="es-ES"/>
         </a:p>
       </dgm:t>
@@ -24670,6 +25754,7 @@
         <a:bodyPr/>
         <a:lstStyle/>
         <a:p>
+          <a:pPr algn="ctr"/>
           <a:endParaRPr lang="es-ES"/>
         </a:p>
       </dgm:t>
@@ -24681,6 +25766,7 @@
         <a:bodyPr/>
         <a:lstStyle/>
         <a:p>
+          <a:pPr algn="ctr"/>
           <a:r>
             <a:rPr lang="es-ES" sz="1050" b="1"/>
             <a:t>Investigación sobre el mercado y el sector</a:t>
@@ -24695,6 +25781,7 @@
         <a:bodyPr/>
         <a:lstStyle/>
         <a:p>
+          <a:pPr algn="ctr"/>
           <a:endParaRPr lang="es-ES"/>
         </a:p>
       </dgm:t>
@@ -24706,6 +25793,7 @@
         <a:bodyPr/>
         <a:lstStyle/>
         <a:p>
+          <a:pPr algn="ctr"/>
           <a:endParaRPr lang="es-ES"/>
         </a:p>
       </dgm:t>
@@ -24717,6 +25805,7 @@
         <a:bodyPr/>
         <a:lstStyle/>
         <a:p>
+          <a:pPr algn="ctr"/>
           <a:r>
             <a:rPr lang="es-ES" sz="900" b="1"/>
             <a:t>Investigación y analísis de los productos y servicios de la competencia en el mercado y en el sector</a:t>
@@ -24731,6 +25820,7 @@
         <a:bodyPr/>
         <a:lstStyle/>
         <a:p>
+          <a:pPr algn="ctr"/>
           <a:endParaRPr lang="es-ES"/>
         </a:p>
       </dgm:t>
@@ -24742,6 +25832,7 @@
         <a:bodyPr/>
         <a:lstStyle/>
         <a:p>
+          <a:pPr algn="ctr"/>
           <a:endParaRPr lang="es-ES"/>
         </a:p>
       </dgm:t>
@@ -24753,6 +25844,7 @@
         <a:bodyPr/>
         <a:lstStyle/>
         <a:p>
+          <a:pPr algn="ctr"/>
           <a:r>
             <a:rPr lang="es-ES" sz="900" b="1"/>
             <a:t>Investigación sobre las estrategias de marketing de nuestros productos y servicios en el mercado y en el sector</a:t>
@@ -24767,6 +25859,7 @@
         <a:bodyPr/>
         <a:lstStyle/>
         <a:p>
+          <a:pPr algn="ctr"/>
           <a:endParaRPr lang="es-ES"/>
         </a:p>
       </dgm:t>
@@ -24778,6 +25871,7 @@
         <a:bodyPr/>
         <a:lstStyle/>
         <a:p>
+          <a:pPr algn="ctr"/>
           <a:endParaRPr lang="es-ES"/>
         </a:p>
       </dgm:t>
@@ -24789,6 +25883,7 @@
         <a:bodyPr/>
         <a:lstStyle/>
         <a:p>
+          <a:pPr algn="ctr"/>
           <a:r>
             <a:rPr lang="es-ES" sz="900" b="1"/>
             <a:t>Gestión de las relaciones laborales entre los trabajadores y directivos</a:t>
@@ -24803,6 +25898,7 @@
         <a:bodyPr/>
         <a:lstStyle/>
         <a:p>
+          <a:pPr algn="ctr"/>
           <a:endParaRPr lang="es-ES"/>
         </a:p>
       </dgm:t>
@@ -24814,6 +25910,7 @@
         <a:bodyPr/>
         <a:lstStyle/>
         <a:p>
+          <a:pPr algn="ctr"/>
           <a:endParaRPr lang="es-ES"/>
         </a:p>
       </dgm:t>
@@ -25491,7 +26588,7 @@
   <dgm:whole/>
   <dgm:extLst>
     <a:ext uri="http://schemas.microsoft.com/office/drawing/2008/diagram">
-      <dsp:dataModelExt xmlns:dsp="http://schemas.microsoft.com/office/drawing/2008/diagram" relId="rId20" minVer="http://schemas.openxmlformats.org/drawingml/2006/diagram"/>
+      <dsp:dataModelExt xmlns:dsp="http://schemas.microsoft.com/office/drawing/2008/diagram" relId="rId22" minVer="http://schemas.openxmlformats.org/drawingml/2006/diagram"/>
     </a:ext>
   </dgm:extLst>
 </dgm:dataModel>
@@ -29698,6 +30795,8 @@
     <w:rsid w:val="0051178E"/>
     <w:rsid w:val="00515B7A"/>
     <w:rsid w:val="0061703A"/>
+    <w:rsid w:val="009F5485"/>
+    <w:rsid w:val="00B35372"/>
     <w:rsid w:val="00D62AD7"/>
     <w:rsid w:val="00E16553"/>
     <w:rsid w:val="00EE080F"/>
@@ -30475,10 +31574,22 @@
 </CoverPageProperties>
 </file>
 
+<file path=customXml/item2.xml><?xml version="1.0" encoding="utf-8"?>
+<b:Sources xmlns:b="http://schemas.openxmlformats.org/officeDocument/2006/bibliography" xmlns="http://schemas.openxmlformats.org/officeDocument/2006/bibliography" SelectedStyle="\APASixthEditionOfficeOnline.xsl" StyleName="APA" Version="6"/>
+</file>
+
 <file path=customXml/itemProps1.xml><?xml version="1.0" encoding="utf-8"?>
 <ds:datastoreItem xmlns:ds="http://schemas.openxmlformats.org/officeDocument/2006/customXml" ds:itemID="{55AF091B-3C7A-41E3-B477-F2FDAA23CFDA}">
   <ds:schemaRefs>
     <ds:schemaRef ds:uri="http://schemas.microsoft.com/office/2006/coverPageProps"/>
   </ds:schemaRefs>
 </ds:datastoreItem>
+</file>
+
+<file path=customXml/itemProps2.xml><?xml version="1.0" encoding="utf-8"?>
+<ds:datastoreItem xmlns:ds="http://schemas.openxmlformats.org/officeDocument/2006/customXml" ds:itemID="{91B251E5-439E-4B9A-89C8-566FBC9F1150}">
+  <ds:schemaRefs>
+    <ds:schemaRef ds:uri="http://schemas.openxmlformats.org/officeDocument/2006/bibliography"/>
+  </ds:schemaRefs>
+</ds:datastoreItem>
 </file>
</xml_diff>